<commit_message>
Anyadida explicacion de SpanishAnalyzer v1
</commit_message>
<xml_diff>
--- a/doc/diagramas_10_31_reunion1.docx
+++ b/doc/diagramas_10_31_reunion1.docx
@@ -20,7 +20,7 @@
             <mc:AlternateContent>
               <mc:Choice Requires="wps">
                 <w:drawing>
-                  <wp:anchor distT="0" distB="0" distL="114300" distR="114300" simplePos="0" relativeHeight="251684864" behindDoc="0" locked="0" layoutInCell="1" allowOverlap="1">
+                  <wp:anchor distT="0" distB="0" distL="114300" distR="114300" simplePos="0" relativeHeight="251682816" behindDoc="0" locked="0" layoutInCell="1" allowOverlap="1">
                     <wp:simplePos x="0" y="0"/>
                     <wp:positionH relativeFrom="margin">
                       <wp:align>right</wp:align>
@@ -134,7 +134,7 @@
               </mc:Choice>
               <mc:Fallback>
                 <w:pict>
-                  <v:rect id="Rectángulo 132" o:spid="_x0000_s1026" style="position:absolute;margin-left:22.55pt;margin-top:19.5pt;width:73.75pt;height:77.75pt;z-index:251684864;visibility:visible;mso-wrap-style:square;mso-width-percent:0;mso-height-percent:98;mso-wrap-distance-left:9pt;mso-wrap-distance-top:0;mso-wrap-distance-right:9pt;mso-wrap-distance-bottom:0;mso-position-horizontal:right;mso-position-horizontal-relative:margin;mso-position-vertical:absolute;mso-position-vertical-relative:page;mso-width-percent:0;mso-height-percent:98;mso-width-relative:page;mso-height-relative:page;v-text-anchor:bottom" o:gfxdata="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" fillcolor="#4472c4 [3204]" stroked="f" strokeweight="1pt">
+                  <v:rect id="Rectángulo 132" o:spid="_x0000_s1026" style="position:absolute;margin-left:22.55pt;margin-top:19.5pt;width:73.75pt;height:77.75pt;z-index:251682816;visibility:visible;mso-wrap-style:square;mso-width-percent:0;mso-height-percent:98;mso-wrap-distance-left:9pt;mso-wrap-distance-top:0;mso-wrap-distance-right:9pt;mso-wrap-distance-bottom:0;mso-position-horizontal:right;mso-position-horizontal-relative:margin;mso-position-vertical:absolute;mso-position-vertical-relative:page;mso-width-percent:0;mso-height-percent:98;mso-width-relative:page;mso-height-relative:page;v-text-anchor:bottom" o:gfxdata="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" fillcolor="#4472c4 [3204]" stroked="f" strokeweight="1pt">
                     <o:lock v:ext="edit" aspectratio="t"/>
                     <v:textbox inset="3.6pt,,3.6pt">
                       <w:txbxContent>
@@ -193,10 +193,77 @@
             <w:rPr>
               <w:noProof/>
             </w:rPr>
+            <w:drawing>
+              <wp:anchor distT="0" distB="0" distL="114300" distR="114300" simplePos="0" relativeHeight="251791360" behindDoc="1" locked="0" layoutInCell="1" allowOverlap="1" wp14:anchorId="6FEC1393" wp14:editId="4EB7EA12">
+                <wp:simplePos x="0" y="0"/>
+                <wp:positionH relativeFrom="column">
+                  <wp:posOffset>270510</wp:posOffset>
+                </wp:positionH>
+                <wp:positionV relativeFrom="paragraph">
+                  <wp:posOffset>1218565</wp:posOffset>
+                </wp:positionV>
+                <wp:extent cx="5400040" cy="1979295"/>
+                <wp:effectExtent l="0" t="0" r="0" b="0"/>
+                <wp:wrapNone/>
+                <wp:docPr id="2" name="Imagen 23" descr="Resultado de imagen de unizar logo"/>
+                <wp:cNvGraphicFramePr>
+                  <a:graphicFrameLocks xmlns:a="http://schemas.openxmlformats.org/drawingml/2006/main" noChangeAspect="1"/>
+                </wp:cNvGraphicFramePr>
+                <a:graphic xmlns:a="http://schemas.openxmlformats.org/drawingml/2006/main">
+                  <a:graphicData uri="http://schemas.openxmlformats.org/drawingml/2006/picture">
+                    <pic:pic xmlns:pic="http://schemas.openxmlformats.org/drawingml/2006/picture">
+                      <pic:nvPicPr>
+                        <pic:cNvPr id="0" name="Imagen 23" descr="Resultado de imagen de unizar logo"/>
+                        <pic:cNvPicPr>
+                          <a:picLocks noChangeAspect="1" noChangeArrowheads="1"/>
+                        </pic:cNvPicPr>
+                      </pic:nvPicPr>
+                      <pic:blipFill>
+                        <a:blip r:embed="rId9">
+                          <a:extLst>
+                            <a:ext uri="{28A0092B-C50C-407E-A947-70E740481C1C}">
+                              <a14:useLocalDpi xmlns:a14="http://schemas.microsoft.com/office/drawing/2010/main" val="0"/>
+                            </a:ext>
+                          </a:extLst>
+                        </a:blip>
+                        <a:srcRect/>
+                        <a:stretch>
+                          <a:fillRect/>
+                        </a:stretch>
+                      </pic:blipFill>
+                      <pic:spPr bwMode="auto">
+                        <a:xfrm>
+                          <a:off x="0" y="0"/>
+                          <a:ext cx="5400040" cy="1979295"/>
+                        </a:xfrm>
+                        <a:prstGeom prst="rect">
+                          <a:avLst/>
+                        </a:prstGeom>
+                        <a:noFill/>
+                        <a:ln>
+                          <a:noFill/>
+                        </a:ln>
+                      </pic:spPr>
+                    </pic:pic>
+                  </a:graphicData>
+                </a:graphic>
+                <wp14:sizeRelH relativeFrom="page">
+                  <wp14:pctWidth>0</wp14:pctWidth>
+                </wp14:sizeRelH>
+                <wp14:sizeRelV relativeFrom="page">
+                  <wp14:pctHeight>0</wp14:pctHeight>
+                </wp14:sizeRelV>
+              </wp:anchor>
+            </w:drawing>
+          </w:r>
+          <w:r>
+            <w:rPr>
+              <w:noProof/>
+            </w:rPr>
             <mc:AlternateContent>
               <mc:Choice Requires="wps">
                 <w:drawing>
-                  <wp:anchor distT="0" distB="0" distL="182880" distR="182880" simplePos="0" relativeHeight="251685888" behindDoc="0" locked="0" layoutInCell="1" allowOverlap="1">
+                  <wp:anchor distT="0" distB="0" distL="182880" distR="182880" simplePos="0" relativeHeight="251683840" behindDoc="0" locked="0" layoutInCell="1" allowOverlap="1">
                     <wp:simplePos x="0" y="0"/>
                     <mc:AlternateContent>
                       <mc:Choice Requires="wp14">
@@ -422,7 +489,7 @@
                     <v:stroke joinstyle="miter"/>
                     <v:path gradientshapeok="t" o:connecttype="rect"/>
                   </v:shapetype>
-                  <v:shape id="Cuadro de texto 131" o:spid="_x0000_s1027" type="#_x0000_t202" style="position:absolute;margin-left:0;margin-top:0;width:369pt;height:529.2pt;z-index:251685888;visibility:visible;mso-wrap-style:square;mso-width-percent:790;mso-height-percent:350;mso-left-percent:77;mso-top-percent:540;mso-wrap-distance-left:14.4pt;mso-wrap-distance-top:0;mso-wrap-distance-right:14.4pt;mso-wrap-distance-bottom:0;mso-position-horizontal-relative:margin;mso-position-vertical-relative:page;mso-width-percent:790;mso-height-percent:350;mso-left-percent:77;mso-top-percent:540;mso-width-relative:margin;mso-height-relative:page;v-text-anchor:top" o:gfxdata="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" filled="f" stroked="f" strokeweight=".5pt">
+                  <v:shape id="Cuadro de texto 131" o:spid="_x0000_s1027" type="#_x0000_t202" style="position:absolute;margin-left:0;margin-top:0;width:369pt;height:529.2pt;z-index:251683840;visibility:visible;mso-wrap-style:square;mso-width-percent:790;mso-height-percent:350;mso-left-percent:77;mso-top-percent:540;mso-wrap-distance-left:14.4pt;mso-wrap-distance-top:0;mso-wrap-distance-right:14.4pt;mso-wrap-distance-bottom:0;mso-position-horizontal-relative:margin;mso-position-vertical-relative:page;mso-width-percent:790;mso-height-percent:350;mso-left-percent:77;mso-top-percent:540;mso-width-relative:margin;mso-height-relative:page;v-text-anchor:top" o:gfxdata="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" filled="f" stroked="f" strokeweight=".5pt">
                     <v:textbox style="mso-fit-shape-to-text:t" inset="0,0,0,0">
                       <w:txbxContent>
                         <w:p>
@@ -644,7 +711,7 @@
         <mc:AlternateContent>
           <mc:Choice Requires="wps">
             <w:drawing>
-              <wp:anchor distT="0" distB="0" distL="114300" distR="114300" simplePos="0" relativeHeight="251676669" behindDoc="0" locked="0" layoutInCell="1" allowOverlap="1" wp14:anchorId="62BE960D" wp14:editId="448F5713">
+              <wp:anchor distT="0" distB="0" distL="114300" distR="114300" simplePos="0" relativeHeight="251674621" behindDoc="0" locked="0" layoutInCell="1" allowOverlap="1" wp14:anchorId="62BE960D" wp14:editId="448F5713">
                 <wp:simplePos x="0" y="0"/>
                 <wp:positionH relativeFrom="page">
                   <wp:posOffset>2471613</wp:posOffset>
@@ -705,7 +772,7 @@
           </mc:Choice>
           <mc:Fallback>
             <w:pict>
-              <v:shape w14:anchorId="62BE960D" id="Cuadro de texto 47" o:spid="_x0000_s1028" type="#_x0000_t202" style="position:absolute;margin-left:194.6pt;margin-top:165.25pt;width:23.15pt;height:18.8pt;z-index:251676669;visibility:visible;mso-wrap-style:square;mso-width-percent:0;mso-height-percent:0;mso-wrap-distance-left:9pt;mso-wrap-distance-top:0;mso-wrap-distance-right:9pt;mso-wrap-distance-bottom:0;mso-position-horizontal:absolute;mso-position-horizontal-relative:page;mso-position-vertical:absolute;mso-position-vertical-relative:text;mso-width-percent:0;mso-height-percent:0;mso-width-relative:margin;mso-height-relative:margin;v-text-anchor:top" o:gfxdata="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" fillcolor="white [3201]" stroked="f" strokeweight=".5pt">
+              <v:shape w14:anchorId="62BE960D" id="Cuadro de texto 47" o:spid="_x0000_s1028" type="#_x0000_t202" style="position:absolute;margin-left:194.6pt;margin-top:165.25pt;width:23.15pt;height:18.8pt;z-index:251674621;visibility:visible;mso-wrap-style:square;mso-width-percent:0;mso-height-percent:0;mso-wrap-distance-left:9pt;mso-wrap-distance-top:0;mso-wrap-distance-right:9pt;mso-wrap-distance-bottom:0;mso-position-horizontal:absolute;mso-position-horizontal-relative:page;mso-position-vertical:absolute;mso-position-vertical-relative:text;mso-width-percent:0;mso-height-percent:0;mso-width-relative:margin;mso-height-relative:margin;v-text-anchor:top" o:gfxdata="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" fillcolor="white [3201]" stroked="f" strokeweight=".5pt">
                 <v:textbox>
                   <w:txbxContent>
                     <w:p>
@@ -728,7 +795,7 @@
         <mc:AlternateContent>
           <mc:Choice Requires="wps">
             <w:drawing>
-              <wp:anchor distT="0" distB="0" distL="114300" distR="114300" simplePos="0" relativeHeight="251791360" behindDoc="0" locked="0" layoutInCell="1" allowOverlap="1" wp14:anchorId="62BE960D" wp14:editId="448F5713">
+              <wp:anchor distT="0" distB="0" distL="114300" distR="114300" simplePos="0" relativeHeight="251789312" behindDoc="0" locked="0" layoutInCell="1" allowOverlap="1" wp14:anchorId="62BE960D" wp14:editId="448F5713">
                 <wp:simplePos x="0" y="0"/>
                 <wp:positionH relativeFrom="page">
                   <wp:posOffset>2457671</wp:posOffset>
@@ -789,7 +856,7 @@
           </mc:Choice>
           <mc:Fallback>
             <w:pict>
-              <v:shape w14:anchorId="62BE960D" id="Cuadro de texto 48" o:spid="_x0000_s1029" type="#_x0000_t202" style="position:absolute;margin-left:193.5pt;margin-top:222.5pt;width:23.15pt;height:18.8pt;z-index:251791360;visibility:visible;mso-wrap-style:square;mso-width-percent:0;mso-height-percent:0;mso-wrap-distance-left:9pt;mso-wrap-distance-top:0;mso-wrap-distance-right:9pt;mso-wrap-distance-bottom:0;mso-position-horizontal:absolute;mso-position-horizontal-relative:page;mso-position-vertical:absolute;mso-position-vertical-relative:text;mso-width-percent:0;mso-height-percent:0;mso-width-relative:margin;mso-height-relative:margin;v-text-anchor:top" o:gfxdata="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" fillcolor="white [3201]" stroked="f" strokeweight=".5pt">
+              <v:shape w14:anchorId="62BE960D" id="Cuadro de texto 48" o:spid="_x0000_s1029" type="#_x0000_t202" style="position:absolute;margin-left:193.5pt;margin-top:222.5pt;width:23.15pt;height:18.8pt;z-index:251789312;visibility:visible;mso-wrap-style:square;mso-width-percent:0;mso-height-percent:0;mso-wrap-distance-left:9pt;mso-wrap-distance-top:0;mso-wrap-distance-right:9pt;mso-wrap-distance-bottom:0;mso-position-horizontal:absolute;mso-position-horizontal-relative:page;mso-position-vertical:absolute;mso-position-vertical-relative:text;mso-width-percent:0;mso-height-percent:0;mso-width-relative:margin;mso-height-relative:margin;v-text-anchor:top" o:gfxdata="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" fillcolor="white [3201]" stroked="f" strokeweight=".5pt">
                 <v:textbox>
                   <w:txbxContent>
                     <w:p>
@@ -812,7 +879,7 @@
         <mc:AlternateContent>
           <mc:Choice Requires="wps">
             <w:drawing>
-              <wp:anchor distT="0" distB="0" distL="114300" distR="114300" simplePos="0" relativeHeight="251787264" behindDoc="0" locked="0" layoutInCell="1" allowOverlap="1" wp14:anchorId="5B54BDC1" wp14:editId="5D0084AE">
+              <wp:anchor distT="0" distB="0" distL="114300" distR="114300" simplePos="0" relativeHeight="251785216" behindDoc="0" locked="0" layoutInCell="1" allowOverlap="1" wp14:anchorId="5B54BDC1" wp14:editId="5D0084AE">
                 <wp:simplePos x="0" y="0"/>
                 <wp:positionH relativeFrom="page">
                   <wp:posOffset>2536466</wp:posOffset>
@@ -882,7 +949,7 @@
           </mc:Choice>
           <mc:Fallback>
             <w:pict>
-              <v:shape w14:anchorId="5B54BDC1" id="Cuadro de texto 46" o:spid="_x0000_s1030" type="#_x0000_t202" style="position:absolute;margin-left:199.7pt;margin-top:198.65pt;width:50.1pt;height:15.05pt;z-index:251787264;visibility:visible;mso-wrap-style:square;mso-width-percent:0;mso-height-percent:0;mso-wrap-distance-left:9pt;mso-wrap-distance-top:0;mso-wrap-distance-right:9pt;mso-wrap-distance-bottom:0;mso-position-horizontal:absolute;mso-position-horizontal-relative:page;mso-position-vertical:absolute;mso-position-vertical-relative:text;mso-width-percent:0;mso-height-percent:0;mso-width-relative:margin;mso-height-relative:margin;v-text-anchor:top" o:gfxdata="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" fillcolor="white [3201]" stroked="f" strokeweight=".5pt">
+              <v:shape w14:anchorId="5B54BDC1" id="Cuadro de texto 46" o:spid="_x0000_s1030" type="#_x0000_t202" style="position:absolute;margin-left:199.7pt;margin-top:198.65pt;width:50.1pt;height:15.05pt;z-index:251785216;visibility:visible;mso-wrap-style:square;mso-width-percent:0;mso-height-percent:0;mso-wrap-distance-left:9pt;mso-wrap-distance-top:0;mso-wrap-distance-right:9pt;mso-wrap-distance-bottom:0;mso-position-horizontal:absolute;mso-position-horizontal-relative:page;mso-position-vertical:absolute;mso-position-vertical-relative:text;mso-width-percent:0;mso-height-percent:0;mso-width-relative:margin;mso-height-relative:margin;v-text-anchor:top" o:gfxdata="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" fillcolor="white [3201]" stroked="f" strokeweight=".5pt">
                 <v:textbox>
                   <w:txbxContent>
                     <w:p>
@@ -914,7 +981,7 @@
         <mc:AlternateContent>
           <mc:Choice Requires="wps">
             <w:drawing>
-              <wp:anchor distT="0" distB="0" distL="114300" distR="114300" simplePos="0" relativeHeight="251785216" behindDoc="0" locked="0" layoutInCell="1" allowOverlap="1">
+              <wp:anchor distT="0" distB="0" distL="114300" distR="114300" simplePos="0" relativeHeight="251783168" behindDoc="0" locked="0" layoutInCell="1" allowOverlap="1">
                 <wp:simplePos x="0" y="0"/>
                 <wp:positionH relativeFrom="column">
                   <wp:posOffset>1368867</wp:posOffset>
@@ -966,11 +1033,11 @@
           </mc:Choice>
           <mc:Fallback>
             <w:pict>
-              <v:shapetype w14:anchorId="36BAC976" id="_x0000_t32" coordsize="21600,21600" o:spt="32" o:oned="t" path="m,l21600,21600e" filled="f">
+              <v:shapetype w14:anchorId="40C5A30E" id="_x0000_t32" coordsize="21600,21600" o:spt="32" o:oned="t" path="m,l21600,21600e" filled="f">
                 <v:path arrowok="t" fillok="f" o:connecttype="none"/>
                 <o:lock v:ext="edit" shapetype="t"/>
               </v:shapetype>
-              <v:shape id="Conector recto de flecha 45" o:spid="_x0000_s1026" type="#_x0000_t32" style="position:absolute;margin-left:107.8pt;margin-top:163.6pt;width:0;height:78.25pt;flip:y;z-index:251785216;visibility:visible;mso-wrap-style:square;mso-wrap-distance-left:9pt;mso-wrap-distance-top:0;mso-wrap-distance-right:9pt;mso-wrap-distance-bottom:0;mso-position-horizontal:absolute;mso-position-horizontal-relative:text;mso-position-vertical:absolute;mso-position-vertical-relative:text" o:gfxdata="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" strokecolor="black [3200]" strokeweight=".5pt">
+              <v:shape id="Conector recto de flecha 45" o:spid="_x0000_s1026" type="#_x0000_t32" style="position:absolute;margin-left:107.8pt;margin-top:163.6pt;width:0;height:78.25pt;flip:y;z-index:251783168;visibility:visible;mso-wrap-style:square;mso-wrap-distance-left:9pt;mso-wrap-distance-top:0;mso-wrap-distance-right:9pt;mso-wrap-distance-bottom:0;mso-position-horizontal:absolute;mso-position-horizontal-relative:text;mso-position-vertical:absolute;mso-position-vertical-relative:text" o:gfxdata="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" strokecolor="black [3200]" strokeweight=".5pt">
                 <v:stroke endarrow="block" joinstyle="miter"/>
               </v:shape>
             </w:pict>
@@ -984,7 +1051,7 @@
         <mc:AlternateContent>
           <mc:Choice Requires="wps">
             <w:drawing>
-              <wp:anchor distT="0" distB="0" distL="114300" distR="114300" simplePos="0" relativeHeight="251784192" behindDoc="0" locked="0" layoutInCell="1" allowOverlap="1" wp14:anchorId="18E6BEB1" wp14:editId="672E483E">
+              <wp:anchor distT="0" distB="0" distL="114300" distR="114300" simplePos="0" relativeHeight="251782144" behindDoc="0" locked="0" layoutInCell="1" allowOverlap="1" wp14:anchorId="18E6BEB1" wp14:editId="672E483E">
                 <wp:simplePos x="0" y="0"/>
                 <wp:positionH relativeFrom="column">
                   <wp:posOffset>308310</wp:posOffset>
@@ -1023,84 +1090,32 @@
                               <w:spacing w:after="0"/>
                               <w:rPr>
                                 <w:rFonts w:ascii="Agency FB" w:hAnsi="Agency FB"/>
+                                <w:lang w:val="en-US"/>
                               </w:rPr>
                             </w:pPr>
                             <w:r>
                               <w:rPr>
                                 <w:rFonts w:ascii="Agency FB" w:hAnsi="Agency FB"/>
+                                <w:lang w:val="en-US"/>
                               </w:rPr>
-                              <w:t>+</w:t>
+                              <w:t>+ List&lt;Integer&gt; finalIDs</w:t>
                             </w:r>
-                            <w:r>
-                              <w:rPr>
-                                <w:rFonts w:ascii="Agency FB" w:hAnsi="Agency FB"/>
-                              </w:rPr>
-                              <w:t xml:space="preserve"> </w:t>
-                            </w:r>
-                            <w:r>
-                              <w:rPr>
-                                <w:rFonts w:ascii="Agency FB" w:hAnsi="Agency FB"/>
-                              </w:rPr>
-                              <w:t>List&lt;</w:t>
-                            </w:r>
-                            <w:proofErr w:type="spellStart"/>
-                            <w:r>
-                              <w:rPr>
-                                <w:rFonts w:ascii="Agency FB" w:hAnsi="Agency FB"/>
-                              </w:rPr>
-                              <w:t>Integer</w:t>
-                            </w:r>
-                            <w:proofErr w:type="spellEnd"/>
-                            <w:r>
-                              <w:rPr>
-                                <w:rFonts w:ascii="Agency FB" w:hAnsi="Agency FB"/>
-                              </w:rPr>
-                              <w:t xml:space="preserve">&gt; </w:t>
-                            </w:r>
-                            <w:proofErr w:type="spellStart"/>
-                            <w:r>
-                              <w:rPr>
-                                <w:rFonts w:ascii="Agency FB" w:hAnsi="Agency FB"/>
-                              </w:rPr>
-                              <w:t>finalIDs</w:t>
-                            </w:r>
-                            <w:proofErr w:type="spellEnd"/>
                           </w:p>
                           <w:p>
                             <w:pPr>
                               <w:spacing w:after="0"/>
                               <w:rPr>
                                 <w:rFonts w:ascii="Agency FB" w:hAnsi="Agency FB"/>
+                                <w:lang w:val="en-US"/>
                               </w:rPr>
                             </w:pPr>
                             <w:r>
                               <w:rPr>
                                 <w:rFonts w:ascii="Agency FB" w:hAnsi="Agency FB"/>
+                                <w:lang w:val="en-US"/>
                               </w:rPr>
-                              <w:t>+ List&lt;</w:t>
+                              <w:t>+ List&lt;Double&gt; finalScores</w:t>
                             </w:r>
-                            <w:proofErr w:type="spellStart"/>
-                            <w:r>
-                              <w:rPr>
-                                <w:rFonts w:ascii="Agency FB" w:hAnsi="Agency FB"/>
-                              </w:rPr>
-                              <w:t>Double</w:t>
-                            </w:r>
-                            <w:proofErr w:type="spellEnd"/>
-                            <w:r>
-                              <w:rPr>
-                                <w:rFonts w:ascii="Agency FB" w:hAnsi="Agency FB"/>
-                              </w:rPr>
-                              <w:t xml:space="preserve">&gt; </w:t>
-                            </w:r>
-                            <w:proofErr w:type="spellStart"/>
-                            <w:r>
-                              <w:rPr>
-                                <w:rFonts w:ascii="Agency FB" w:hAnsi="Agency FB"/>
-                              </w:rPr>
-                              <w:t>finalScores</w:t>
-                            </w:r>
-                            <w:proofErr w:type="spellEnd"/>
                           </w:p>
                         </w:txbxContent>
                       </wps:txbx>
@@ -1121,7 +1136,7 @@
           </mc:Choice>
           <mc:Fallback>
             <w:pict>
-              <v:shape w14:anchorId="18E6BEB1" id="Cuadro de texto 44" o:spid="_x0000_s1031" type="#_x0000_t202" style="position:absolute;margin-left:24.3pt;margin-top:276.95pt;width:174.05pt;height:35.65pt;z-index:251784192;visibility:visible;mso-wrap-style:square;mso-height-percent:0;mso-wrap-distance-left:9pt;mso-wrap-distance-top:0;mso-wrap-distance-right:9pt;mso-wrap-distance-bottom:0;mso-position-horizontal:absolute;mso-position-horizontal-relative:text;mso-position-vertical:absolute;mso-position-vertical-relative:text;mso-height-percent:0;mso-height-relative:margin;v-text-anchor:top" o:gfxdata="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" fillcolor="white [3201]" stroked="f" strokeweight=".5pt">
+              <v:shape w14:anchorId="18E6BEB1" id="Cuadro de texto 44" o:spid="_x0000_s1031" type="#_x0000_t202" style="position:absolute;margin-left:24.3pt;margin-top:276.95pt;width:174.05pt;height:35.65pt;z-index:251782144;visibility:visible;mso-wrap-style:square;mso-height-percent:0;mso-wrap-distance-left:9pt;mso-wrap-distance-top:0;mso-wrap-distance-right:9pt;mso-wrap-distance-bottom:0;mso-position-horizontal:absolute;mso-position-horizontal-relative:text;mso-position-vertical:absolute;mso-position-vertical-relative:text;mso-height-percent:0;mso-height-relative:margin;v-text-anchor:top" o:gfxdata="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" fillcolor="white [3201]" stroked="f" strokeweight=".5pt">
                 <v:textbox>
                   <w:txbxContent>
                     <w:p>
@@ -1129,84 +1144,32 @@
                         <w:spacing w:after="0"/>
                         <w:rPr>
                           <w:rFonts w:ascii="Agency FB" w:hAnsi="Agency FB"/>
+                          <w:lang w:val="en-US"/>
                         </w:rPr>
                       </w:pPr>
                       <w:r>
                         <w:rPr>
                           <w:rFonts w:ascii="Agency FB" w:hAnsi="Agency FB"/>
+                          <w:lang w:val="en-US"/>
                         </w:rPr>
-                        <w:t>+</w:t>
+                        <w:t>+ List&lt;Integer&gt; finalIDs</w:t>
                       </w:r>
-                      <w:r>
-                        <w:rPr>
-                          <w:rFonts w:ascii="Agency FB" w:hAnsi="Agency FB"/>
-                        </w:rPr>
-                        <w:t xml:space="preserve"> </w:t>
-                      </w:r>
-                      <w:r>
-                        <w:rPr>
-                          <w:rFonts w:ascii="Agency FB" w:hAnsi="Agency FB"/>
-                        </w:rPr>
-                        <w:t>List&lt;</w:t>
-                      </w:r>
-                      <w:proofErr w:type="spellStart"/>
-                      <w:r>
-                        <w:rPr>
-                          <w:rFonts w:ascii="Agency FB" w:hAnsi="Agency FB"/>
-                        </w:rPr>
-                        <w:t>Integer</w:t>
-                      </w:r>
-                      <w:proofErr w:type="spellEnd"/>
-                      <w:r>
-                        <w:rPr>
-                          <w:rFonts w:ascii="Agency FB" w:hAnsi="Agency FB"/>
-                        </w:rPr>
-                        <w:t xml:space="preserve">&gt; </w:t>
-                      </w:r>
-                      <w:proofErr w:type="spellStart"/>
-                      <w:r>
-                        <w:rPr>
-                          <w:rFonts w:ascii="Agency FB" w:hAnsi="Agency FB"/>
-                        </w:rPr>
-                        <w:t>finalIDs</w:t>
-                      </w:r>
-                      <w:proofErr w:type="spellEnd"/>
                     </w:p>
                     <w:p>
                       <w:pPr>
                         <w:spacing w:after="0"/>
                         <w:rPr>
                           <w:rFonts w:ascii="Agency FB" w:hAnsi="Agency FB"/>
+                          <w:lang w:val="en-US"/>
                         </w:rPr>
                       </w:pPr>
                       <w:r>
                         <w:rPr>
                           <w:rFonts w:ascii="Agency FB" w:hAnsi="Agency FB"/>
+                          <w:lang w:val="en-US"/>
                         </w:rPr>
-                        <w:t>+ List&lt;</w:t>
+                        <w:t>+ List&lt;Double&gt; finalScores</w:t>
                       </w:r>
-                      <w:proofErr w:type="spellStart"/>
-                      <w:r>
-                        <w:rPr>
-                          <w:rFonts w:ascii="Agency FB" w:hAnsi="Agency FB"/>
-                        </w:rPr>
-                        <w:t>Double</w:t>
-                      </w:r>
-                      <w:proofErr w:type="spellEnd"/>
-                      <w:r>
-                        <w:rPr>
-                          <w:rFonts w:ascii="Agency FB" w:hAnsi="Agency FB"/>
-                        </w:rPr>
-                        <w:t xml:space="preserve">&gt; </w:t>
-                      </w:r>
-                      <w:proofErr w:type="spellStart"/>
-                      <w:r>
-                        <w:rPr>
-                          <w:rFonts w:ascii="Agency FB" w:hAnsi="Agency FB"/>
-                        </w:rPr>
-                        <w:t>finalScores</w:t>
-                      </w:r>
-                      <w:proofErr w:type="spellEnd"/>
                     </w:p>
                   </w:txbxContent>
                 </v:textbox>
@@ -1222,7 +1185,7 @@
         <mc:AlternateContent>
           <mc:Choice Requires="wpg">
             <w:drawing>
-              <wp:anchor distT="0" distB="0" distL="114300" distR="114300" simplePos="0" relativeHeight="251782144" behindDoc="0" locked="0" layoutInCell="1" allowOverlap="1" wp14:anchorId="2E772CA8" wp14:editId="2CF8ED38">
+              <wp:anchor distT="0" distB="0" distL="114300" distR="114300" simplePos="0" relativeHeight="251780096" behindDoc="0" locked="0" layoutInCell="1" allowOverlap="1" wp14:anchorId="2E772CA8" wp14:editId="2CF8ED38">
                 <wp:simplePos x="0" y="0"/>
                 <wp:positionH relativeFrom="column">
                   <wp:posOffset>239754</wp:posOffset>
@@ -1285,14 +1248,12 @@
                                     <w:sz w:val="24"/>
                                   </w:rPr>
                                 </w:pPr>
-                                <w:proofErr w:type="spellStart"/>
                                 <w:r>
                                   <w:rPr>
                                     <w:sz w:val="24"/>
                                   </w:rPr>
                                   <w:t>SearchFiles</w:t>
                                 </w:r>
-                                <w:proofErr w:type="spellEnd"/>
                               </w:p>
                             </w:txbxContent>
                           </wps:txbx>
@@ -1438,27 +1399,15 @@
                                 <w:spacing w:after="0"/>
                                 <w:rPr>
                                   <w:rFonts w:ascii="Agency FB" w:hAnsi="Agency FB"/>
+                                  <w:lang w:val="en-US"/>
                                 </w:rPr>
                               </w:pPr>
                               <w:r>
                                 <w:rPr>
                                   <w:rFonts w:ascii="Agency FB" w:hAnsi="Agency FB"/>
+                                  <w:lang w:val="en-US"/>
                                 </w:rPr>
-                                <w:t xml:space="preserve">+ void </w:t>
-                              </w:r>
-                              <w:proofErr w:type="spellStart"/>
-                              <w:r>
-                                <w:rPr>
-                                  <w:rFonts w:ascii="Agency FB" w:hAnsi="Agency FB"/>
-                                </w:rPr>
-                                <w:t>main</w:t>
-                              </w:r>
-                              <w:proofErr w:type="spellEnd"/>
-                              <w:r>
-                                <w:rPr>
-                                  <w:rFonts w:ascii="Agency FB" w:hAnsi="Agency FB"/>
-                                </w:rPr>
-                                <w:t>(String)</w:t>
+                                <w:t>+ void main(String)</w:t>
                               </w:r>
                             </w:p>
                             <w:p>
@@ -1466,41 +1415,15 @@
                                 <w:spacing w:after="0"/>
                                 <w:rPr>
                                   <w:rFonts w:ascii="Agency FB" w:hAnsi="Agency FB"/>
+                                  <w:lang w:val="en-US"/>
                                 </w:rPr>
                               </w:pPr>
                               <w:r>
                                 <w:rPr>
                                   <w:rFonts w:ascii="Agency FB" w:hAnsi="Agency FB"/>
+                                  <w:lang w:val="en-US"/>
                                 </w:rPr>
-                                <w:t xml:space="preserve">+ </w:t>
-                              </w:r>
-                              <w:proofErr w:type="spellStart"/>
-                              <w:r>
-                                <w:rPr>
-                                  <w:rFonts w:ascii="Agency FB" w:hAnsi="Agency FB"/>
-                                </w:rPr>
-                                <w:t>SocreDoc</w:t>
-                              </w:r>
-                              <w:proofErr w:type="spellEnd"/>
-                              <w:r>
-                                <w:rPr>
-                                  <w:rFonts w:ascii="Agency FB" w:hAnsi="Agency FB"/>
-                                </w:rPr>
-                                <w:t xml:space="preserve">[] </w:t>
-                              </w:r>
-                              <w:proofErr w:type="spellStart"/>
-                              <w:r>
-                                <w:rPr>
-                                  <w:rFonts w:ascii="Agency FB" w:hAnsi="Agency FB"/>
-                                </w:rPr>
-                                <w:t>doPagingSearch</w:t>
-                              </w:r>
-                              <w:proofErr w:type="spellEnd"/>
-                              <w:r>
-                                <w:rPr>
-                                  <w:rFonts w:ascii="Agency FB" w:hAnsi="Agency FB"/>
-                                </w:rPr>
-                                <w:t>( . . . )</w:t>
+                                <w:t>+ SocreDoc[] doPagingSearch( . . . )</w:t>
                               </w:r>
                             </w:p>
                           </w:txbxContent>
@@ -1526,7 +1449,7 @@
           </mc:Choice>
           <mc:Fallback>
             <w:pict>
-              <v:group w14:anchorId="2E772CA8" id="Grupo 36" o:spid="_x0000_s1032" style="position:absolute;margin-left:18.9pt;margin-top:242.45pt;width:184.65pt;height:122.7pt;z-index:251782144;mso-width-relative:margin;mso-height-relative:margin" coordorigin="-79" coordsize="23450,20593" o:gfxdata="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">
+              <v:group w14:anchorId="2E772CA8" id="Grupo 36" o:spid="_x0000_s1032" style="position:absolute;margin-left:18.9pt;margin-top:242.45pt;width:184.65pt;height:122.7pt;z-index:251780096;mso-width-relative:margin;mso-height-relative:margin" coordorigin="-79" coordsize="23450,20593" o:gfxdata="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">
                 <v:group id="Grupo 37" o:spid="_x0000_s1033" style="position:absolute;left:-79;width:23450;height:20593" coordorigin="-79" coordsize="23456,22104" o:gfxdata="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">
                   <v:shape id="Cuadro de texto 38" o:spid="_x0000_s1034" type="#_x0000_t202" style="position:absolute;left:159;top:343;width:22817;height:3397;visibility:visible;mso-wrap-style:square;v-text-anchor:top" o:gfxdata="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" fillcolor="white [3201]" stroked="f" strokeweight=".5pt">
                     <v:textbox>
@@ -1538,14 +1461,12 @@
                               <w:sz w:val="24"/>
                             </w:rPr>
                           </w:pPr>
-                          <w:proofErr w:type="spellStart"/>
                           <w:r>
                             <w:rPr>
                               <w:sz w:val="24"/>
                             </w:rPr>
                             <w:t>SearchFiles</w:t>
                           </w:r>
-                          <w:proofErr w:type="spellEnd"/>
                         </w:p>
                       </w:txbxContent>
                     </v:textbox>
@@ -1568,27 +1489,15 @@
                           <w:spacing w:after="0"/>
                           <w:rPr>
                             <w:rFonts w:ascii="Agency FB" w:hAnsi="Agency FB"/>
+                            <w:lang w:val="en-US"/>
                           </w:rPr>
                         </w:pPr>
                         <w:r>
                           <w:rPr>
                             <w:rFonts w:ascii="Agency FB" w:hAnsi="Agency FB"/>
+                            <w:lang w:val="en-US"/>
                           </w:rPr>
-                          <w:t xml:space="preserve">+ void </w:t>
-                        </w:r>
-                        <w:proofErr w:type="spellStart"/>
-                        <w:r>
-                          <w:rPr>
-                            <w:rFonts w:ascii="Agency FB" w:hAnsi="Agency FB"/>
-                          </w:rPr>
-                          <w:t>main</w:t>
-                        </w:r>
-                        <w:proofErr w:type="spellEnd"/>
-                        <w:r>
-                          <w:rPr>
-                            <w:rFonts w:ascii="Agency FB" w:hAnsi="Agency FB"/>
-                          </w:rPr>
-                          <w:t>(String)</w:t>
+                          <w:t>+ void main(String)</w:t>
                         </w:r>
                       </w:p>
                       <w:p>
@@ -1596,41 +1505,15 @@
                           <w:spacing w:after="0"/>
                           <w:rPr>
                             <w:rFonts w:ascii="Agency FB" w:hAnsi="Agency FB"/>
+                            <w:lang w:val="en-US"/>
                           </w:rPr>
                         </w:pPr>
                         <w:r>
                           <w:rPr>
                             <w:rFonts w:ascii="Agency FB" w:hAnsi="Agency FB"/>
+                            <w:lang w:val="en-US"/>
                           </w:rPr>
-                          <w:t xml:space="preserve">+ </w:t>
-                        </w:r>
-                        <w:proofErr w:type="spellStart"/>
-                        <w:r>
-                          <w:rPr>
-                            <w:rFonts w:ascii="Agency FB" w:hAnsi="Agency FB"/>
-                          </w:rPr>
-                          <w:t>SocreDoc</w:t>
-                        </w:r>
-                        <w:proofErr w:type="spellEnd"/>
-                        <w:r>
-                          <w:rPr>
-                            <w:rFonts w:ascii="Agency FB" w:hAnsi="Agency FB"/>
-                          </w:rPr>
-                          <w:t xml:space="preserve">[] </w:t>
-                        </w:r>
-                        <w:proofErr w:type="spellStart"/>
-                        <w:r>
-                          <w:rPr>
-                            <w:rFonts w:ascii="Agency FB" w:hAnsi="Agency FB"/>
-                          </w:rPr>
-                          <w:t>doPagingSearch</w:t>
-                        </w:r>
-                        <w:proofErr w:type="spellEnd"/>
-                        <w:r>
-                          <w:rPr>
-                            <w:rFonts w:ascii="Agency FB" w:hAnsi="Agency FB"/>
-                          </w:rPr>
-                          <w:t>( . . . )</w:t>
+                          <w:t>+ SocreDoc[] doPagingSearch( . . . )</w:t>
                         </w:r>
                       </w:p>
                     </w:txbxContent>
@@ -1648,7 +1531,7 @@
         <mc:AlternateContent>
           <mc:Choice Requires="wps">
             <w:drawing>
-              <wp:anchor distT="0" distB="0" distL="114300" distR="114300" simplePos="0" relativeHeight="251677694" behindDoc="0" locked="0" layoutInCell="1" allowOverlap="1" wp14:anchorId="42BBD53C" wp14:editId="3AF03CD5">
+              <wp:anchor distT="0" distB="0" distL="114300" distR="114300" simplePos="0" relativeHeight="251675646" behindDoc="0" locked="0" layoutInCell="1" allowOverlap="1" wp14:anchorId="42BBD53C" wp14:editId="3AF03CD5">
                 <wp:simplePos x="0" y="0"/>
                 <wp:positionH relativeFrom="page">
                   <wp:posOffset>3665275</wp:posOffset>
@@ -1718,7 +1601,7 @@
           </mc:Choice>
           <mc:Fallback>
             <w:pict>
-              <v:shape w14:anchorId="42BBD53C" id="Cuadro de texto 26" o:spid="_x0000_s1040" type="#_x0000_t202" style="position:absolute;margin-left:288.6pt;margin-top:69.65pt;width:50.1pt;height:26.3pt;z-index:251677694;visibility:visible;mso-wrap-style:square;mso-width-percent:0;mso-height-percent:0;mso-wrap-distance-left:9pt;mso-wrap-distance-top:0;mso-wrap-distance-right:9pt;mso-wrap-distance-bottom:0;mso-position-horizontal:absolute;mso-position-horizontal-relative:page;mso-position-vertical:absolute;mso-position-vertical-relative:text;mso-width-percent:0;mso-height-percent:0;mso-width-relative:margin;mso-height-relative:margin;v-text-anchor:top" o:gfxdata="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" fillcolor="white [3201]" stroked="f" strokeweight=".5pt">
+              <v:shape w14:anchorId="42BBD53C" id="Cuadro de texto 26" o:spid="_x0000_s1040" type="#_x0000_t202" style="position:absolute;margin-left:288.6pt;margin-top:69.65pt;width:50.1pt;height:26.3pt;z-index:251675646;visibility:visible;mso-wrap-style:square;mso-width-percent:0;mso-height-percent:0;mso-wrap-distance-left:9pt;mso-wrap-distance-top:0;mso-wrap-distance-right:9pt;mso-wrap-distance-bottom:0;mso-position-horizontal:absolute;mso-position-horizontal-relative:page;mso-position-vertical:absolute;mso-position-vertical-relative:text;mso-width-percent:0;mso-height-percent:0;mso-width-relative:margin;mso-height-relative:margin;v-text-anchor:top" o:gfxdata="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" fillcolor="white [3201]" stroked="f" strokeweight=".5pt">
                 <v:textbox>
                   <w:txbxContent>
                     <w:p>
@@ -1750,7 +1633,7 @@
         <mc:AlternateContent>
           <mc:Choice Requires="wps">
             <w:drawing>
-              <wp:anchor distT="0" distB="0" distL="114300" distR="114300" simplePos="0" relativeHeight="251778048" behindDoc="0" locked="0" layoutInCell="1" allowOverlap="1" wp14:anchorId="70CF8297" wp14:editId="63D1D463">
+              <wp:anchor distT="0" distB="0" distL="114300" distR="114300" simplePos="0" relativeHeight="251776000" behindDoc="0" locked="0" layoutInCell="1" allowOverlap="1" wp14:anchorId="70CF8297" wp14:editId="63D1D463">
                 <wp:simplePos x="0" y="0"/>
                 <wp:positionH relativeFrom="page">
                   <wp:posOffset>3912043</wp:posOffset>
@@ -1786,10 +1669,7 @@
                         <w:txbxContent>
                           <w:p>
                             <w:r>
-                              <w:t>1</w:t>
-                            </w:r>
-                            <w:r>
-                              <w:t>..*</w:t>
+                              <w:t>1..*</w:t>
                             </w:r>
                           </w:p>
                         </w:txbxContent>
@@ -1814,15 +1694,12 @@
           </mc:Choice>
           <mc:Fallback>
             <w:pict>
-              <v:shape w14:anchorId="70CF8297" id="Cuadro de texto 25" o:spid="_x0000_s1041" type="#_x0000_t202" style="position:absolute;margin-left:308.05pt;margin-top:35.25pt;width:32.55pt;height:18.8pt;z-index:251778048;visibility:visible;mso-wrap-style:square;mso-width-percent:0;mso-height-percent:0;mso-wrap-distance-left:9pt;mso-wrap-distance-top:0;mso-wrap-distance-right:9pt;mso-wrap-distance-bottom:0;mso-position-horizontal:absolute;mso-position-horizontal-relative:page;mso-position-vertical:absolute;mso-position-vertical-relative:text;mso-width-percent:0;mso-height-percent:0;mso-width-relative:margin;mso-height-relative:margin;v-text-anchor:top" o:gfxdata="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" fillcolor="white [3201]" stroked="f" strokeweight=".5pt">
+              <v:shape w14:anchorId="70CF8297" id="Cuadro de texto 25" o:spid="_x0000_s1041" type="#_x0000_t202" style="position:absolute;margin-left:308.05pt;margin-top:35.25pt;width:32.55pt;height:18.8pt;z-index:251776000;visibility:visible;mso-wrap-style:square;mso-width-percent:0;mso-height-percent:0;mso-wrap-distance-left:9pt;mso-wrap-distance-top:0;mso-wrap-distance-right:9pt;mso-wrap-distance-bottom:0;mso-position-horizontal:absolute;mso-position-horizontal-relative:page;mso-position-vertical:absolute;mso-position-vertical-relative:text;mso-width-percent:0;mso-height-percent:0;mso-width-relative:margin;mso-height-relative:margin;v-text-anchor:top" o:gfxdata="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" fillcolor="white [3201]" stroked="f" strokeweight=".5pt">
                 <v:textbox>
                   <w:txbxContent>
                     <w:p>
                       <w:r>
-                        <w:t>1</w:t>
-                      </w:r>
-                      <w:r>
-                        <w:t>..*</w:t>
+                        <w:t>1..*</w:t>
                       </w:r>
                     </w:p>
                   </w:txbxContent>
@@ -1840,7 +1717,7 @@
         <mc:AlternateContent>
           <mc:Choice Requires="wps">
             <w:drawing>
-              <wp:anchor distT="0" distB="0" distL="114300" distR="114300" simplePos="0" relativeHeight="251678719" behindDoc="0" locked="0" layoutInCell="1" allowOverlap="1">
+              <wp:anchor distT="0" distB="0" distL="114300" distR="114300" simplePos="0" relativeHeight="251676671" behindDoc="0" locked="0" layoutInCell="1" allowOverlap="1">
                 <wp:simplePos x="0" y="0"/>
                 <wp:positionH relativeFrom="page">
                   <wp:posOffset>3613454</wp:posOffset>
@@ -1901,7 +1778,7 @@
           </mc:Choice>
           <mc:Fallback>
             <w:pict>
-              <v:shape id="Cuadro de texto 24" o:spid="_x0000_s1042" type="#_x0000_t202" style="position:absolute;margin-left:284.5pt;margin-top:34.55pt;width:23.15pt;height:18.8pt;z-index:251678719;visibility:visible;mso-wrap-style:square;mso-width-percent:0;mso-height-percent:0;mso-wrap-distance-left:9pt;mso-wrap-distance-top:0;mso-wrap-distance-right:9pt;mso-wrap-distance-bottom:0;mso-position-horizontal:absolute;mso-position-horizontal-relative:page;mso-position-vertical:absolute;mso-position-vertical-relative:text;mso-width-percent:0;mso-height-percent:0;mso-width-relative:margin;mso-height-relative:margin;v-text-anchor:top" o:gfxdata="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" fillcolor="white [3201]" stroked="f" strokeweight=".5pt">
+              <v:shape id="Cuadro de texto 24" o:spid="_x0000_s1042" type="#_x0000_t202" style="position:absolute;margin-left:284.5pt;margin-top:34.55pt;width:23.15pt;height:18.8pt;z-index:251676671;visibility:visible;mso-wrap-style:square;mso-width-percent:0;mso-height-percent:0;mso-wrap-distance-left:9pt;mso-wrap-distance-top:0;mso-wrap-distance-right:9pt;mso-wrap-distance-bottom:0;mso-position-horizontal:absolute;mso-position-horizontal-relative:page;mso-position-vertical:absolute;mso-position-vertical-relative:text;mso-width-percent:0;mso-height-percent:0;mso-width-relative:margin;mso-height-relative:margin;v-text-anchor:top" o:gfxdata="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" fillcolor="white [3201]" stroked="f" strokeweight=".5pt">
                 <v:textbox>
                   <w:txbxContent>
                     <w:p>
@@ -1924,7 +1801,7 @@
         <mc:AlternateContent>
           <mc:Choice Requires="wps">
             <w:drawing>
-              <wp:anchor distT="0" distB="0" distL="114300" distR="114300" simplePos="0" relativeHeight="251776000" behindDoc="0" locked="0" layoutInCell="1" allowOverlap="1">
+              <wp:anchor distT="0" distB="0" distL="114300" distR="114300" simplePos="0" relativeHeight="251773952" behindDoc="0" locked="0" layoutInCell="1" allowOverlap="1">
                 <wp:simplePos x="0" y="0"/>
                 <wp:positionH relativeFrom="column">
                   <wp:posOffset>2784199</wp:posOffset>
@@ -1976,7 +1853,7 @@
           </mc:Choice>
           <mc:Fallback>
             <w:pict>
-              <v:shape w14:anchorId="1085ABCE" id="Conector recto de flecha 23" o:spid="_x0000_s1026" type="#_x0000_t32" style="position:absolute;margin-left:219.25pt;margin-top:65.3pt;width:37.55pt;height:0;z-index:251776000;visibility:visible;mso-wrap-style:square;mso-wrap-distance-left:9pt;mso-wrap-distance-top:0;mso-wrap-distance-right:9pt;mso-wrap-distance-bottom:0;mso-position-horizontal:absolute;mso-position-horizontal-relative:text;mso-position-vertical:absolute;mso-position-vertical-relative:text" o:gfxdata="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" strokecolor="black [3200]" strokeweight=".5pt">
+              <v:shape w14:anchorId="45CFBADD" id="Conector recto de flecha 23" o:spid="_x0000_s1026" type="#_x0000_t32" style="position:absolute;margin-left:219.25pt;margin-top:65.3pt;width:37.55pt;height:0;z-index:251773952;visibility:visible;mso-wrap-style:square;mso-wrap-distance-left:9pt;mso-wrap-distance-top:0;mso-wrap-distance-right:9pt;mso-wrap-distance-bottom:0;mso-position-horizontal:absolute;mso-position-horizontal-relative:text;mso-position-vertical:absolute;mso-position-vertical-relative:text" o:gfxdata="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" strokecolor="black [3200]" strokeweight=".5pt">
                 <v:stroke endarrow="block" joinstyle="miter"/>
               </v:shape>
             </w:pict>
@@ -1990,7 +1867,7 @@
         <mc:AlternateContent>
           <mc:Choice Requires="wps">
             <w:drawing>
-              <wp:anchor distT="0" distB="0" distL="114300" distR="114300" simplePos="0" relativeHeight="251774976" behindDoc="0" locked="0" layoutInCell="1" allowOverlap="1">
+              <wp:anchor distT="0" distB="0" distL="114300" distR="114300" simplePos="0" relativeHeight="251772928" behindDoc="0" locked="0" layoutInCell="1" allowOverlap="1">
                 <wp:simplePos x="0" y="0"/>
                 <wp:positionH relativeFrom="page">
                   <wp:posOffset>3633139</wp:posOffset>
@@ -2052,11 +1929,11 @@
           </mc:Choice>
           <mc:Fallback>
             <w:pict>
-              <v:shapetype w14:anchorId="12E2EB55" id="_x0000_t4" coordsize="21600,21600" o:spt="4" path="m10800,l,10800,10800,21600,21600,10800xe">
+              <v:shapetype w14:anchorId="0E7F4F42" id="_x0000_t4" coordsize="21600,21600" o:spt="4" path="m10800,l,10800,10800,21600,21600,10800xe">
                 <v:stroke joinstyle="miter"/>
                 <v:path gradientshapeok="t" o:connecttype="rect" textboxrect="5400,5400,16200,16200"/>
               </v:shapetype>
-              <v:shape id="Rombo 22" o:spid="_x0000_s1026" type="#_x0000_t4" style="position:absolute;margin-left:286.05pt;margin-top:56.05pt;width:17.55pt;height:17.55pt;z-index:251774976;visibility:visible;mso-wrap-style:square;mso-wrap-distance-left:9pt;mso-wrap-distance-top:0;mso-wrap-distance-right:9pt;mso-wrap-distance-bottom:0;mso-position-horizontal:absolute;mso-position-horizontal-relative:page;mso-position-vertical:absolute;mso-position-vertical-relative:text;v-text-anchor:middle" o:gfxdata="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" filled="f" strokecolor="black [3213]">
+              <v:shape id="Rombo 22" o:spid="_x0000_s1026" type="#_x0000_t4" style="position:absolute;margin-left:286.05pt;margin-top:56.05pt;width:17.55pt;height:17.55pt;z-index:251772928;visibility:visible;mso-wrap-style:square;mso-wrap-distance-left:9pt;mso-wrap-distance-top:0;mso-wrap-distance-right:9pt;mso-wrap-distance-bottom:0;mso-position-horizontal:absolute;mso-position-horizontal-relative:page;mso-position-vertical:absolute;mso-position-vertical-relative:text;v-text-anchor:middle" o:gfxdata="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" filled="f" strokecolor="black [3213]">
                 <w10:wrap anchorx="page"/>
               </v:shape>
             </w:pict>
@@ -2070,7 +1947,7 @@
         <mc:AlternateContent>
           <mc:Choice Requires="wpg">
             <w:drawing>
-              <wp:anchor distT="0" distB="0" distL="114300" distR="114300" simplePos="0" relativeHeight="251773952" behindDoc="0" locked="0" layoutInCell="1" allowOverlap="1" wp14:anchorId="41BBF4AA" wp14:editId="62A5E71C">
+              <wp:anchor distT="0" distB="0" distL="114300" distR="114300" simplePos="0" relativeHeight="251771904" behindDoc="0" locked="0" layoutInCell="1" allowOverlap="1" wp14:anchorId="41BBF4AA" wp14:editId="62A5E71C">
                 <wp:simplePos x="0" y="0"/>
                 <wp:positionH relativeFrom="margin">
                   <wp:align>right</wp:align>
@@ -2226,25 +2103,15 @@
                                     <w:spacing w:after="0"/>
                                     <w:rPr>
                                       <w:rFonts w:ascii="Agency FB" w:hAnsi="Agency FB"/>
+                                      <w:lang w:val="en-US"/>
                                     </w:rPr>
                                   </w:pPr>
                                   <w:r>
                                     <w:rPr>
                                       <w:rFonts w:ascii="Agency FB" w:hAnsi="Agency FB"/>
+                                      <w:lang w:val="en-US"/>
                                     </w:rPr>
-                                    <w:t>+</w:t>
-                                  </w:r>
-                                  <w:r>
-                                    <w:rPr>
-                                      <w:rFonts w:ascii="Agency FB" w:hAnsi="Agency FB"/>
-                                    </w:rPr>
-                                    <w:t xml:space="preserve"> </w:t>
-                                  </w:r>
-                                  <w:r>
-                                    <w:rPr>
-                                      <w:rFonts w:ascii="Agency FB" w:hAnsi="Agency FB"/>
-                                    </w:rPr>
-                                    <w:t>String id</w:t>
+                                    <w:t>+ String id</w:t>
                                   </w:r>
                                 </w:p>
                                 <w:p>
@@ -2252,11 +2119,13 @@
                                     <w:spacing w:after="0"/>
                                     <w:rPr>
                                       <w:rFonts w:ascii="Agency FB" w:hAnsi="Agency FB"/>
+                                      <w:lang w:val="en-US"/>
                                     </w:rPr>
                                   </w:pPr>
                                   <w:r>
                                     <w:rPr>
                                       <w:rFonts w:ascii="Agency FB" w:hAnsi="Agency FB"/>
+                                      <w:lang w:val="en-US"/>
                                     </w:rPr>
                                     <w:t>+ String need</w:t>
                                   </w:r>
@@ -2266,11 +2135,13 @@
                                     <w:spacing w:after="0"/>
                                     <w:rPr>
                                       <w:rFonts w:ascii="Agency FB" w:hAnsi="Agency FB"/>
+                                      <w:lang w:val="en-US"/>
                                     </w:rPr>
                                   </w:pPr>
                                   <w:r>
                                     <w:rPr>
                                       <w:rFonts w:ascii="Agency FB" w:hAnsi="Agency FB"/>
+                                      <w:lang w:val="en-US"/>
                                     </w:rPr>
                                     <w:t>+ List&lt;String&gt; autores</w:t>
                                   </w:r>
@@ -2451,23 +2322,20 @@
                                 <w:spacing w:after="0"/>
                                 <w:rPr>
                                   <w:rFonts w:ascii="Agency FB" w:hAnsi="Agency FB"/>
+                                  <w:lang w:val="en-US"/>
                                 </w:rPr>
                               </w:pPr>
                               <w:r>
                                 <w:rPr>
                                   <w:rFonts w:ascii="Agency FB" w:hAnsi="Agency FB"/>
+                                  <w:lang w:val="en-US"/>
                                 </w:rPr>
-                                <w:t>+</w:t>
+                                <w:t xml:space="preserve">+ </w:t>
                               </w:r>
                               <w:r>
                                 <w:rPr>
                                   <w:rFonts w:ascii="Agency FB" w:hAnsi="Agency FB"/>
-                                </w:rPr>
-                                <w:t xml:space="preserve"> </w:t>
-                              </w:r>
-                              <w:r>
-                                <w:rPr>
-                                  <w:rFonts w:ascii="Agency FB" w:hAnsi="Agency FB"/>
+                                  <w:lang w:val="en-US"/>
                                 </w:rPr>
                                 <w:t>InformationNeed(.  . . )</w:t>
                               </w:r>
@@ -2477,17 +2345,20 @@
                                 <w:spacing w:after="0"/>
                                 <w:rPr>
                                   <w:rFonts w:ascii="Agency FB" w:hAnsi="Agency FB"/>
+                                  <w:lang w:val="en-US"/>
                                 </w:rPr>
                               </w:pPr>
                               <w:r>
                                 <w:rPr>
                                   <w:rFonts w:ascii="Agency FB" w:hAnsi="Agency FB"/>
+                                  <w:lang w:val="en-US"/>
                                 </w:rPr>
                                 <w:t xml:space="preserve">+ </w:t>
                               </w:r>
                               <w:r>
                                 <w:rPr>
                                   <w:rFonts w:ascii="Agency FB" w:hAnsi="Agency FB"/>
+                                  <w:lang w:val="en-US"/>
                                 </w:rPr>
                                 <w:t>&lt;Tipo X&gt; get&lt;Atributo X&gt;()</w:t>
                               </w:r>
@@ -2497,11 +2368,13 @@
                                 <w:spacing w:after="0"/>
                                 <w:rPr>
                                   <w:rFonts w:ascii="Agency FB" w:hAnsi="Agency FB"/>
+                                  <w:lang w:val="en-US"/>
                                 </w:rPr>
                               </w:pPr>
                               <w:r>
                                 <w:rPr>
                                   <w:rFonts w:ascii="Agency FB" w:hAnsi="Agency FB"/>
+                                  <w:lang w:val="en-US"/>
                                 </w:rPr>
                                 <w:t>+ void set&lt;Atributo X&gt;(&lt;Tipo X&gt;)</w:t>
                               </w:r>
@@ -2529,7 +2402,7 @@
           </mc:Choice>
           <mc:Fallback>
             <w:pict>
-              <v:group w14:anchorId="41BBF4AA" id="Grupo 13" o:spid="_x0000_s1043" style="position:absolute;margin-left:135.35pt;margin-top:22.5pt;width:186.55pt;height:214.75pt;z-index:251773952;mso-position-horizontal:right;mso-position-horizontal-relative:margin;mso-width-relative:margin;mso-height-relative:margin" coordsize="23689,20593" o:gfxdata="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">
+              <v:group w14:anchorId="41BBF4AA" id="Grupo 13" o:spid="_x0000_s1043" style="position:absolute;margin-left:135.35pt;margin-top:22.5pt;width:186.55pt;height:214.75pt;z-index:251771904;mso-position-horizontal:right;mso-position-horizontal-relative:margin;mso-width-relative:margin;mso-height-relative:margin" coordsize="23689,20593" o:gfxdata="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">
                 <v:group id="Grupo 14" o:spid="_x0000_s1044" style="position:absolute;width:23689;height:20593" coordsize="23694,22104" o:gfxdata="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">
                   <v:shape id="Cuadro de texto 15" o:spid="_x0000_s1045" type="#_x0000_t202" style="position:absolute;left:317;top:75;width:22818;height:2438;visibility:visible;mso-wrap-style:square;v-text-anchor:top" o:gfxdata="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" fillcolor="white [3201]" stroked="f" strokeweight=".5pt">
                     <v:textbox>
@@ -2561,25 +2434,15 @@
                               <w:spacing w:after="0"/>
                               <w:rPr>
                                 <w:rFonts w:ascii="Agency FB" w:hAnsi="Agency FB"/>
+                                <w:lang w:val="en-US"/>
                               </w:rPr>
                             </w:pPr>
                             <w:r>
                               <w:rPr>
                                 <w:rFonts w:ascii="Agency FB" w:hAnsi="Agency FB"/>
+                                <w:lang w:val="en-US"/>
                               </w:rPr>
-                              <w:t>+</w:t>
-                            </w:r>
-                            <w:r>
-                              <w:rPr>
-                                <w:rFonts w:ascii="Agency FB" w:hAnsi="Agency FB"/>
-                              </w:rPr>
-                              <w:t xml:space="preserve"> </w:t>
-                            </w:r>
-                            <w:r>
-                              <w:rPr>
-                                <w:rFonts w:ascii="Agency FB" w:hAnsi="Agency FB"/>
-                              </w:rPr>
-                              <w:t>String id</w:t>
+                              <w:t>+ String id</w:t>
                             </w:r>
                           </w:p>
                           <w:p>
@@ -2587,11 +2450,13 @@
                               <w:spacing w:after="0"/>
                               <w:rPr>
                                 <w:rFonts w:ascii="Agency FB" w:hAnsi="Agency FB"/>
+                                <w:lang w:val="en-US"/>
                               </w:rPr>
                             </w:pPr>
                             <w:r>
                               <w:rPr>
                                 <w:rFonts w:ascii="Agency FB" w:hAnsi="Agency FB"/>
+                                <w:lang w:val="en-US"/>
                               </w:rPr>
                               <w:t>+ String need</w:t>
                             </w:r>
@@ -2601,11 +2466,13 @@
                               <w:spacing w:after="0"/>
                               <w:rPr>
                                 <w:rFonts w:ascii="Agency FB" w:hAnsi="Agency FB"/>
+                                <w:lang w:val="en-US"/>
                               </w:rPr>
                             </w:pPr>
                             <w:r>
                               <w:rPr>
                                 <w:rFonts w:ascii="Agency FB" w:hAnsi="Agency FB"/>
+                                <w:lang w:val="en-US"/>
                               </w:rPr>
                               <w:t>+ List&lt;String&gt; autores</w:t>
                             </w:r>
@@ -2713,23 +2580,20 @@
                           <w:spacing w:after="0"/>
                           <w:rPr>
                             <w:rFonts w:ascii="Agency FB" w:hAnsi="Agency FB"/>
+                            <w:lang w:val="en-US"/>
                           </w:rPr>
                         </w:pPr>
                         <w:r>
                           <w:rPr>
                             <w:rFonts w:ascii="Agency FB" w:hAnsi="Agency FB"/>
+                            <w:lang w:val="en-US"/>
                           </w:rPr>
-                          <w:t>+</w:t>
+                          <w:t xml:space="preserve">+ </w:t>
                         </w:r>
                         <w:r>
                           <w:rPr>
                             <w:rFonts w:ascii="Agency FB" w:hAnsi="Agency FB"/>
-                          </w:rPr>
-                          <w:t xml:space="preserve"> </w:t>
-                        </w:r>
-                        <w:r>
-                          <w:rPr>
-                            <w:rFonts w:ascii="Agency FB" w:hAnsi="Agency FB"/>
+                            <w:lang w:val="en-US"/>
                           </w:rPr>
                           <w:t>InformationNeed(.  . . )</w:t>
                         </w:r>
@@ -2739,17 +2603,20 @@
                           <w:spacing w:after="0"/>
                           <w:rPr>
                             <w:rFonts w:ascii="Agency FB" w:hAnsi="Agency FB"/>
+                            <w:lang w:val="en-US"/>
                           </w:rPr>
                         </w:pPr>
                         <w:r>
                           <w:rPr>
                             <w:rFonts w:ascii="Agency FB" w:hAnsi="Agency FB"/>
+                            <w:lang w:val="en-US"/>
                           </w:rPr>
                           <w:t xml:space="preserve">+ </w:t>
                         </w:r>
                         <w:r>
                           <w:rPr>
                             <w:rFonts w:ascii="Agency FB" w:hAnsi="Agency FB"/>
+                            <w:lang w:val="en-US"/>
                           </w:rPr>
                           <w:t>&lt;Tipo X&gt; get&lt;Atributo X&gt;()</w:t>
                         </w:r>
@@ -2759,11 +2626,13 @@
                           <w:spacing w:after="0"/>
                           <w:rPr>
                             <w:rFonts w:ascii="Agency FB" w:hAnsi="Agency FB"/>
+                            <w:lang w:val="en-US"/>
                           </w:rPr>
                         </w:pPr>
                         <w:r>
                           <w:rPr>
                             <w:rFonts w:ascii="Agency FB" w:hAnsi="Agency FB"/>
+                            <w:lang w:val="en-US"/>
                           </w:rPr>
                           <w:t>+ void set&lt;Atributo X&gt;(&lt;Tipo X&gt;)</w:t>
                         </w:r>
@@ -2784,7 +2653,7 @@
         <mc:AlternateContent>
           <mc:Choice Requires="wpg">
             <w:drawing>
-              <wp:anchor distT="0" distB="0" distL="114300" distR="114300" simplePos="0" relativeHeight="251771904" behindDoc="0" locked="0" layoutInCell="1" allowOverlap="1">
+              <wp:anchor distT="0" distB="0" distL="114300" distR="114300" simplePos="0" relativeHeight="251769856" behindDoc="0" locked="0" layoutInCell="1" allowOverlap="1">
                 <wp:simplePos x="0" y="0"/>
                 <wp:positionH relativeFrom="column">
                   <wp:posOffset>192074</wp:posOffset>
@@ -3064,37 +2933,15 @@
                                 <w:spacing w:after="0"/>
                                 <w:rPr>
                                   <w:rFonts w:ascii="Agency FB" w:hAnsi="Agency FB"/>
+                                  <w:lang w:val="en-US"/>
                                 </w:rPr>
                               </w:pPr>
                               <w:r>
                                 <w:rPr>
                                   <w:rFonts w:ascii="Agency FB" w:hAnsi="Agency FB"/>
+                                  <w:lang w:val="en-US"/>
                                 </w:rPr>
-                                <w:t>+</w:t>
-                              </w:r>
-                              <w:r>
-                                <w:rPr>
-                                  <w:rFonts w:ascii="Agency FB" w:hAnsi="Agency FB"/>
-                                </w:rPr>
-                                <w:t xml:space="preserve"> List&lt;Inf</w:t>
-                              </w:r>
-                              <w:r>
-                                <w:rPr>
-                                  <w:rFonts w:ascii="Agency FB" w:hAnsi="Agency FB"/>
-                                </w:rPr>
-                                <w:t>ormation</w:t>
-                              </w:r>
-                              <w:r>
-                                <w:rPr>
-                                  <w:rFonts w:ascii="Agency FB" w:hAnsi="Agency FB"/>
-                                </w:rPr>
-                                <w:t xml:space="preserve">Need&gt; </w:t>
-                              </w:r>
-                              <w:r>
-                                <w:rPr>
-                                  <w:rFonts w:ascii="Agency FB" w:hAnsi="Agency FB"/>
-                                </w:rPr>
-                                <w:t>getInfoNeeds()</w:t>
+                                <w:t>+ List&lt;InformationNeed&gt; getInfoNeeds()</w:t>
                               </w:r>
                             </w:p>
                             <w:p>
@@ -3102,11 +2949,13 @@
                                 <w:spacing w:after="0"/>
                                 <w:rPr>
                                   <w:rFonts w:ascii="Agency FB" w:hAnsi="Agency FB"/>
+                                  <w:lang w:val="en-US"/>
                                 </w:rPr>
                               </w:pPr>
                               <w:r>
                                 <w:rPr>
                                   <w:rFonts w:ascii="Agency FB" w:hAnsi="Agency FB"/>
+                                  <w:lang w:val="en-US"/>
                                 </w:rPr>
                                 <w:t>+ void setInfoNeeds(List&lt;InformationNeed&gt;)</w:t>
                               </w:r>
@@ -3116,11 +2965,13 @@
                                 <w:spacing w:after="0"/>
                                 <w:rPr>
                                   <w:rFonts w:ascii="Agency FB" w:hAnsi="Agency FB"/>
+                                  <w:lang w:val="en-US"/>
                                 </w:rPr>
                               </w:pPr>
                               <w:r>
                                 <w:rPr>
                                   <w:rFonts w:ascii="Agency FB" w:hAnsi="Agency FB"/>
+                                  <w:lang w:val="en-US"/>
                                 </w:rPr>
                                 <w:t>+ void parse()</w:t>
                               </w:r>
@@ -3130,11 +2981,13 @@
                                 <w:spacing w:after="0"/>
                                 <w:rPr>
                                   <w:rFonts w:ascii="Agency FB" w:hAnsi="Agency FB"/>
+                                  <w:lang w:val="en-US"/>
                                 </w:rPr>
                               </w:pPr>
                               <w:r>
                                 <w:rPr>
                                   <w:rFonts w:ascii="Agency FB" w:hAnsi="Agency FB"/>
+                                  <w:lang w:val="en-US"/>
                                 </w:rPr>
                                 <w:t>+ boolean isNumeric(String)</w:t>
                               </w:r>
@@ -3162,7 +3015,7 @@
           </mc:Choice>
           <mc:Fallback>
             <w:pict>
-              <v:group id="Grupo 12" o:spid="_x0000_s1052" style="position:absolute;margin-left:15.1pt;margin-top:28.35pt;width:185.3pt;height:134pt;z-index:251771904;mso-width-relative:margin;mso-height-relative:margin" coordorigin="-79" coordsize="23530,20593" o:gfxdata="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">
+              <v:group id="Grupo 12" o:spid="_x0000_s1052" style="position:absolute;margin-left:15.1pt;margin-top:28.35pt;width:185.3pt;height:134pt;z-index:251769856;mso-width-relative:margin;mso-height-relative:margin" coordorigin="-79" coordsize="23530,20593" o:gfxdata="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">
                 <v:group id="Grupo 10" o:spid="_x0000_s1053" style="position:absolute;left:-79;width:23529;height:20593" coordorigin="-79" coordsize="23535,22104" o:gfxdata="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">
                   <v:shape id="Cuadro de texto 4" o:spid="_x0000_s1054" type="#_x0000_t202" style="position:absolute;left:556;top:397;width:22818;height:3101;visibility:visible;mso-wrap-style:square;v-text-anchor:top" o:gfxdata="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" fillcolor="white [3201]" stroked="f" strokeweight=".5pt">
                     <v:textbox>
@@ -3245,37 +3098,15 @@
                           <w:spacing w:after="0"/>
                           <w:rPr>
                             <w:rFonts w:ascii="Agency FB" w:hAnsi="Agency FB"/>
+                            <w:lang w:val="en-US"/>
                           </w:rPr>
                         </w:pPr>
                         <w:r>
                           <w:rPr>
                             <w:rFonts w:ascii="Agency FB" w:hAnsi="Agency FB"/>
+                            <w:lang w:val="en-US"/>
                           </w:rPr>
-                          <w:t>+</w:t>
-                        </w:r>
-                        <w:r>
-                          <w:rPr>
-                            <w:rFonts w:ascii="Agency FB" w:hAnsi="Agency FB"/>
-                          </w:rPr>
-                          <w:t xml:space="preserve"> List&lt;Inf</w:t>
-                        </w:r>
-                        <w:r>
-                          <w:rPr>
-                            <w:rFonts w:ascii="Agency FB" w:hAnsi="Agency FB"/>
-                          </w:rPr>
-                          <w:t>ormation</w:t>
-                        </w:r>
-                        <w:r>
-                          <w:rPr>
-                            <w:rFonts w:ascii="Agency FB" w:hAnsi="Agency FB"/>
-                          </w:rPr>
-                          <w:t xml:space="preserve">Need&gt; </w:t>
-                        </w:r>
-                        <w:r>
-                          <w:rPr>
-                            <w:rFonts w:ascii="Agency FB" w:hAnsi="Agency FB"/>
-                          </w:rPr>
-                          <w:t>getInfoNeeds()</w:t>
+                          <w:t>+ List&lt;InformationNeed&gt; getInfoNeeds()</w:t>
                         </w:r>
                       </w:p>
                       <w:p>
@@ -3283,11 +3114,13 @@
                           <w:spacing w:after="0"/>
                           <w:rPr>
                             <w:rFonts w:ascii="Agency FB" w:hAnsi="Agency FB"/>
+                            <w:lang w:val="en-US"/>
                           </w:rPr>
                         </w:pPr>
                         <w:r>
                           <w:rPr>
                             <w:rFonts w:ascii="Agency FB" w:hAnsi="Agency FB"/>
+                            <w:lang w:val="en-US"/>
                           </w:rPr>
                           <w:t>+ void setInfoNeeds(List&lt;InformationNeed&gt;)</w:t>
                         </w:r>
@@ -3297,11 +3130,13 @@
                           <w:spacing w:after="0"/>
                           <w:rPr>
                             <w:rFonts w:ascii="Agency FB" w:hAnsi="Agency FB"/>
+                            <w:lang w:val="en-US"/>
                           </w:rPr>
                         </w:pPr>
                         <w:r>
                           <w:rPr>
                             <w:rFonts w:ascii="Agency FB" w:hAnsi="Agency FB"/>
+                            <w:lang w:val="en-US"/>
                           </w:rPr>
                           <w:t>+ void parse()</w:t>
                         </w:r>
@@ -3311,11 +3146,13 @@
                           <w:spacing w:after="0"/>
                           <w:rPr>
                             <w:rFonts w:ascii="Agency FB" w:hAnsi="Agency FB"/>
+                            <w:lang w:val="en-US"/>
                           </w:rPr>
                         </w:pPr>
                         <w:r>
                           <w:rPr>
                             <w:rFonts w:ascii="Agency FB" w:hAnsi="Agency FB"/>
+                            <w:lang w:val="en-US"/>
                           </w:rPr>
                           <w:t>+ boolean isNumeric(String)</w:t>
                         </w:r>
@@ -3348,7 +3185,7 @@
         <mc:AlternateContent>
           <mc:Choice Requires="wpg">
             <w:drawing>
-              <wp:anchor distT="0" distB="0" distL="114300" distR="114300" simplePos="0" relativeHeight="251780096" behindDoc="0" locked="0" layoutInCell="1" allowOverlap="1" wp14:anchorId="1270C9CC" wp14:editId="0BFA6171">
+              <wp:anchor distT="0" distB="0" distL="114300" distR="114300" simplePos="0" relativeHeight="251778048" behindDoc="0" locked="0" layoutInCell="1" allowOverlap="1" wp14:anchorId="1270C9CC" wp14:editId="0BFA6171">
                 <wp:simplePos x="0" y="0"/>
                 <wp:positionH relativeFrom="column">
                   <wp:posOffset>3261277</wp:posOffset>
@@ -3562,53 +3399,15 @@
                                 <w:spacing w:after="0"/>
                                 <w:rPr>
                                   <w:rFonts w:ascii="Agency FB" w:hAnsi="Agency FB"/>
+                                  <w:lang w:val="en-US"/>
                                 </w:rPr>
                               </w:pPr>
                               <w:r>
                                 <w:rPr>
                                   <w:rFonts w:ascii="Agency FB" w:hAnsi="Agency FB"/>
+                                  <w:lang w:val="en-US"/>
                                 </w:rPr>
-                                <w:t>+</w:t>
-                              </w:r>
-                              <w:r>
-                                <w:rPr>
-                                  <w:rFonts w:ascii="Agency FB" w:hAnsi="Agency FB"/>
-                                </w:rPr>
-                                <w:t xml:space="preserve"> </w:t>
-                              </w:r>
-                              <w:r>
-                                <w:rPr>
-                                  <w:rFonts w:ascii="Agency FB" w:hAnsi="Agency FB"/>
-                                </w:rPr>
-                                <w:t xml:space="preserve">void </w:t>
-                              </w:r>
-                              <w:proofErr w:type="spellStart"/>
-                              <w:r>
-                                <w:rPr>
-                                  <w:rFonts w:ascii="Agency FB" w:hAnsi="Agency FB"/>
-                                </w:rPr>
-                                <w:t>indexDocs</w:t>
-                              </w:r>
-                              <w:proofErr w:type="spellEnd"/>
-                              <w:r>
-                                <w:rPr>
-                                  <w:rFonts w:ascii="Agency FB" w:hAnsi="Agency FB"/>
-                                </w:rPr>
-                                <w:t>(</w:t>
-                              </w:r>
-                              <w:proofErr w:type="spellStart"/>
-                              <w:r>
-                                <w:rPr>
-                                  <w:rFonts w:ascii="Agency FB" w:hAnsi="Agency FB"/>
-                                </w:rPr>
-                                <w:t>IndexWriter</w:t>
-                              </w:r>
-                              <w:proofErr w:type="spellEnd"/>
-                              <w:r>
-                                <w:rPr>
-                                  <w:rFonts w:ascii="Agency FB" w:hAnsi="Agency FB"/>
-                                </w:rPr>
-                                <w:t>, File)</w:t>
+                                <w:t>+ void indexDocs(IndexWriter, File)</w:t>
                               </w:r>
                             </w:p>
                             <w:p>
@@ -3616,27 +3415,15 @@
                                 <w:spacing w:after="0"/>
                                 <w:rPr>
                                   <w:rFonts w:ascii="Agency FB" w:hAnsi="Agency FB"/>
+                                  <w:lang w:val="en-US"/>
                                 </w:rPr>
                               </w:pPr>
                               <w:r>
                                 <w:rPr>
                                   <w:rFonts w:ascii="Agency FB" w:hAnsi="Agency FB"/>
+                                  <w:lang w:val="en-US"/>
                                 </w:rPr>
-                                <w:t xml:space="preserve">+ void </w:t>
-                              </w:r>
-                              <w:proofErr w:type="spellStart"/>
-                              <w:r>
-                                <w:rPr>
-                                  <w:rFonts w:ascii="Agency FB" w:hAnsi="Agency FB"/>
-                                </w:rPr>
-                                <w:t>main</w:t>
-                              </w:r>
-                              <w:proofErr w:type="spellEnd"/>
-                              <w:r>
-                                <w:rPr>
-                                  <w:rFonts w:ascii="Agency FB" w:hAnsi="Agency FB"/>
-                                </w:rPr>
-                                <w:t>(String)</w:t>
+                                <w:t>+ void main(String)</w:t>
                               </w:r>
                             </w:p>
                             <w:p>
@@ -3644,6 +3431,7 @@
                                 <w:spacing w:after="0"/>
                                 <w:rPr>
                                   <w:rFonts w:ascii="Agency FB" w:hAnsi="Agency FB"/>
+                                  <w:lang w:val="en-US"/>
                                 </w:rPr>
                               </w:pPr>
                             </w:p>
@@ -3670,7 +3458,7 @@
           </mc:Choice>
           <mc:Fallback>
             <w:pict>
-              <v:group w14:anchorId="1270C9CC" id="Grupo 27" o:spid="_x0000_s1061" style="position:absolute;margin-left:256.8pt;margin-top:1.95pt;width:184.65pt;height:96.4pt;z-index:251780096;mso-width-relative:margin;mso-height-relative:margin" coordorigin="-79" coordsize="23450,20593" o:gfxdata="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">
+              <v:group w14:anchorId="1270C9CC" id="Grupo 27" o:spid="_x0000_s1061" style="position:absolute;margin-left:256.8pt;margin-top:1.95pt;width:184.65pt;height:96.4pt;z-index:251778048;mso-width-relative:margin;mso-height-relative:margin" coordorigin="-79" coordsize="23450,20593" o:gfxdata="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">
                 <v:group id="Grupo 28" o:spid="_x0000_s1062" style="position:absolute;left:-79;width:23450;height:20593" coordorigin="-79" coordsize="23456,22104" o:gfxdata="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">
                   <v:shape id="Cuadro de texto 29" o:spid="_x0000_s1063" type="#_x0000_t202" style="position:absolute;left:158;top:785;width:22818;height:6316;visibility:visible;mso-wrap-style:square;v-text-anchor:top" o:gfxdata="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" fillcolor="white [3201]" stroked="f" strokeweight=".5pt">
                     <v:textbox>
@@ -3710,53 +3498,15 @@
                           <w:spacing w:after="0"/>
                           <w:rPr>
                             <w:rFonts w:ascii="Agency FB" w:hAnsi="Agency FB"/>
+                            <w:lang w:val="en-US"/>
                           </w:rPr>
                         </w:pPr>
                         <w:r>
                           <w:rPr>
                             <w:rFonts w:ascii="Agency FB" w:hAnsi="Agency FB"/>
+                            <w:lang w:val="en-US"/>
                           </w:rPr>
-                          <w:t>+</w:t>
-                        </w:r>
-                        <w:r>
-                          <w:rPr>
-                            <w:rFonts w:ascii="Agency FB" w:hAnsi="Agency FB"/>
-                          </w:rPr>
-                          <w:t xml:space="preserve"> </w:t>
-                        </w:r>
-                        <w:r>
-                          <w:rPr>
-                            <w:rFonts w:ascii="Agency FB" w:hAnsi="Agency FB"/>
-                          </w:rPr>
-                          <w:t xml:space="preserve">void </w:t>
-                        </w:r>
-                        <w:proofErr w:type="spellStart"/>
-                        <w:r>
-                          <w:rPr>
-                            <w:rFonts w:ascii="Agency FB" w:hAnsi="Agency FB"/>
-                          </w:rPr>
-                          <w:t>indexDocs</w:t>
-                        </w:r>
-                        <w:proofErr w:type="spellEnd"/>
-                        <w:r>
-                          <w:rPr>
-                            <w:rFonts w:ascii="Agency FB" w:hAnsi="Agency FB"/>
-                          </w:rPr>
-                          <w:t>(</w:t>
-                        </w:r>
-                        <w:proofErr w:type="spellStart"/>
-                        <w:r>
-                          <w:rPr>
-                            <w:rFonts w:ascii="Agency FB" w:hAnsi="Agency FB"/>
-                          </w:rPr>
-                          <w:t>IndexWriter</w:t>
-                        </w:r>
-                        <w:proofErr w:type="spellEnd"/>
-                        <w:r>
-                          <w:rPr>
-                            <w:rFonts w:ascii="Agency FB" w:hAnsi="Agency FB"/>
-                          </w:rPr>
-                          <w:t>, File)</w:t>
+                          <w:t>+ void indexDocs(IndexWriter, File)</w:t>
                         </w:r>
                       </w:p>
                       <w:p>
@@ -3764,27 +3514,15 @@
                           <w:spacing w:after="0"/>
                           <w:rPr>
                             <w:rFonts w:ascii="Agency FB" w:hAnsi="Agency FB"/>
+                            <w:lang w:val="en-US"/>
                           </w:rPr>
                         </w:pPr>
                         <w:r>
                           <w:rPr>
                             <w:rFonts w:ascii="Agency FB" w:hAnsi="Agency FB"/>
+                            <w:lang w:val="en-US"/>
                           </w:rPr>
-                          <w:t xml:space="preserve">+ void </w:t>
-                        </w:r>
-                        <w:proofErr w:type="spellStart"/>
-                        <w:r>
-                          <w:rPr>
-                            <w:rFonts w:ascii="Agency FB" w:hAnsi="Agency FB"/>
-                          </w:rPr>
-                          <w:t>main</w:t>
-                        </w:r>
-                        <w:proofErr w:type="spellEnd"/>
-                        <w:r>
-                          <w:rPr>
-                            <w:rFonts w:ascii="Agency FB" w:hAnsi="Agency FB"/>
-                          </w:rPr>
-                          <w:t>(String)</w:t>
+                          <w:t>+ void main(String)</w:t>
                         </w:r>
                       </w:p>
                       <w:p>
@@ -3792,6 +3530,7 @@
                           <w:spacing w:after="0"/>
                           <w:rPr>
                             <w:rFonts w:ascii="Agency FB" w:hAnsi="Agency FB"/>
+                            <w:lang w:val="en-US"/>
                           </w:rPr>
                         </w:pPr>
                       </w:p>
@@ -3842,7 +3581,6 @@
       <w:r>
         <w:t xml:space="preserve">2) </w:t>
       </w:r>
-      <w:proofErr w:type="spellStart"/>
       <w:r>
         <w:rPr>
           <w:b/>
@@ -3850,7 +3588,6 @@
         </w:rPr>
         <w:t>SearchFiles</w:t>
       </w:r>
-      <w:proofErr w:type="spellEnd"/>
       <w:r>
         <w:t>: Es la clase encargada de llevar a cabo las búsquedas y de evaluar los resultados obtenidos en las mismas. Su funcionamiento también se relata posteriormente, y es dependiente con las clases que se comentan a continuación.</w:t>
       </w:r>
@@ -3990,13 +3727,13 @@
         <w:t>,</w:t>
       </w:r>
       <w:r>
-        <w:t xml:space="preserve"> se indican la secuencia de acciones que realiza el proceso de indexación, así como cualquier detalle escogido que se considere deba ser mencionado en este trabajo. </w:t>
-      </w:r>
-      <w:r>
-        <w:rPr>
-          <w:vertAlign w:val="superscript"/>
-        </w:rPr>
-        <w:t>[1]</w:t>
+        <w:t xml:space="preserve"> se indican la secuencia de acciones que realiza el proceso de indexación, así como cualquier detalle escogido que se considere deba ser mencionado en este trabajo.</w:t>
+      </w:r>
+      <w:r>
+        <w:rPr>
+          <w:rStyle w:val="Refdenotaalpie"/>
+        </w:rPr>
+        <w:footnoteReference w:id="1"/>
       </w:r>
     </w:p>
     <w:p>
@@ -4043,7 +3780,25 @@
         <w:rPr>
           <w:color w:val="FF0000"/>
         </w:rPr>
-        <w:t>. En primera instancia, se parte del analizador básico de español que proporciona Lucene.</w:t>
+        <w:t>. En primera instancia, se parte del analizador básico de español que proporciona Lucene</w:t>
+      </w:r>
+      <w:r>
+        <w:rPr>
+          <w:color w:val="FF0000"/>
+        </w:rPr>
+        <w:t xml:space="preserve"> </w:t>
+      </w:r>
+      <w:r>
+        <w:rPr>
+          <w:color w:val="FF0000"/>
+        </w:rPr>
+        <w:t>(SanishAnalyzer)</w:t>
+      </w:r>
+      <w:r>
+        <w:rPr>
+          <w:color w:val="FF0000"/>
+        </w:rPr>
+        <w:t>.</w:t>
       </w:r>
       <w:r>
         <w:rPr>
@@ -4152,10 +3907,10 @@
       </w:r>
       <w:r>
         <w:rPr>
+          <w:rStyle w:val="Refdenotaalpie"/>
           <w:color w:val="FF0000"/>
-          <w:vertAlign w:val="superscript"/>
-        </w:rPr>
-        <w:t>[2]</w:t>
+        </w:rPr>
+        <w:footnoteReference w:id="2"/>
       </w:r>
     </w:p>
     <w:p>
@@ -4197,134 +3952,40 @@
     <w:p>
       <w:pPr>
         <w:pStyle w:val="Prrafodelista"/>
-        <w:ind w:left="2160" w:right="284"/>
-        <w:jc w:val="both"/>
-      </w:pPr>
+        <w:numPr>
+          <w:ilvl w:val="1"/>
+          <w:numId w:val="4"/>
+        </w:numPr>
+        <w:ind w:right="284"/>
+        <w:jc w:val="both"/>
+      </w:pPr>
+      <w:r>
+        <w:rPr>
+          <w:b/>
+        </w:rPr>
+        <w:t xml:space="preserve">Funcionamiento: </w:t>
+      </w:r>
+      <w:r>
+        <w:t xml:space="preserve">En la </w:t>
+      </w:r>
+      <w:r>
+        <w:t xml:space="preserve">imagen siguiente, </w:t>
+      </w:r>
+      <w:r>
+        <w:t>se muestra el flujo de funcionamiento del SpanishAnalyzer de Lucene. A continuación, se explica paso a paso:</w:t>
+      </w:r>
     </w:p>
     <w:p>
       <w:pPr>
         <w:pStyle w:val="Prrafodelista"/>
-        <w:ind w:left="2160" w:right="284"/>
+        <w:ind w:left="1440" w:right="284"/>
         <w:jc w:val="both"/>
       </w:pPr>
     </w:p>
     <w:p>
       <w:pPr>
         <w:pStyle w:val="Prrafodelista"/>
-        <w:ind w:left="2160" w:right="284"/>
-        <w:jc w:val="both"/>
-      </w:pPr>
-    </w:p>
-    <w:p>
-      <w:pPr>
-        <w:pStyle w:val="Prrafodelista"/>
-        <w:ind w:left="2160" w:right="284"/>
-        <w:jc w:val="both"/>
-      </w:pPr>
-    </w:p>
-    <w:p>
-      <w:pPr>
-        <w:pStyle w:val="Prrafodelista"/>
-        <w:ind w:left="2160" w:right="284"/>
-        <w:jc w:val="both"/>
-      </w:pPr>
-    </w:p>
-    <w:p>
-      <w:pPr>
-        <w:pStyle w:val="Prrafodelista"/>
-        <w:ind w:left="2160" w:right="284"/>
-        <w:jc w:val="both"/>
-      </w:pPr>
-    </w:p>
-    <w:p>
-      <w:pPr>
-        <w:pStyle w:val="Prrafodelista"/>
-        <w:ind w:left="2160" w:right="284"/>
-        <w:jc w:val="both"/>
-        <w:rPr>
-          <w:b/>
-          <w:color w:val="FF0000"/>
-          <w:sz w:val="24"/>
-          <w:u w:val="single"/>
-        </w:rPr>
-      </w:pPr>
-      <w:r>
-        <w:rPr>
-          <w:b/>
-          <w:color w:val="FF0000"/>
-          <w:sz w:val="24"/>
-          <w:u w:val="single"/>
-        </w:rPr>
-        <w:t>FLUJOOOOOOOOOOOOO</w:t>
-      </w:r>
-    </w:p>
-    <w:p>
-      <w:pPr>
-        <w:pStyle w:val="Prrafodelista"/>
-        <w:ind w:left="2160" w:right="284"/>
-        <w:jc w:val="both"/>
-      </w:pPr>
-    </w:p>
-    <w:p>
-      <w:pPr>
-        <w:pStyle w:val="Prrafodelista"/>
-        <w:ind w:left="2160" w:right="284"/>
-        <w:jc w:val="both"/>
-      </w:pPr>
-    </w:p>
-    <w:p>
-      <w:pPr>
-        <w:pStyle w:val="Prrafodelista"/>
-        <w:ind w:left="2160" w:right="284"/>
-        <w:jc w:val="both"/>
-      </w:pPr>
-    </w:p>
-    <w:p>
-      <w:pPr>
-        <w:pStyle w:val="Prrafodelista"/>
-        <w:ind w:left="2160" w:right="284"/>
-        <w:jc w:val="both"/>
-      </w:pPr>
-    </w:p>
-    <w:p>
-      <w:pPr>
-        <w:pStyle w:val="Prrafodelista"/>
-        <w:ind w:left="2160" w:right="284"/>
-        <w:jc w:val="both"/>
-      </w:pPr>
-    </w:p>
-    <w:p>
-      <w:pPr>
-        <w:pStyle w:val="Prrafodelista"/>
-        <w:ind w:left="2160" w:right="284"/>
-        <w:jc w:val="both"/>
-      </w:pPr>
-    </w:p>
-    <w:p>
-      <w:pPr>
-        <w:pStyle w:val="Prrafodelista"/>
-        <w:ind w:left="2160" w:right="284"/>
-        <w:jc w:val="both"/>
-      </w:pPr>
-    </w:p>
-    <w:p>
-      <w:pPr>
-        <w:pStyle w:val="Prrafodelista"/>
-        <w:ind w:left="2160" w:right="284"/>
-        <w:jc w:val="both"/>
-      </w:pPr>
-    </w:p>
-    <w:p>
-      <w:pPr>
-        <w:pStyle w:val="Prrafodelista"/>
-        <w:ind w:left="2160" w:right="284"/>
-        <w:jc w:val="both"/>
-      </w:pPr>
-    </w:p>
-    <w:p>
-      <w:pPr>
-        <w:pStyle w:val="Prrafodelista"/>
-        <w:ind w:left="2160" w:right="284"/>
+        <w:ind w:left="1440" w:right="284"/>
         <w:jc w:val="both"/>
       </w:pPr>
       <w:r>
@@ -4334,18 +3995,18 @@
         <mc:AlternateContent>
           <mc:Choice Requires="wpg">
             <w:drawing>
-              <wp:anchor distT="0" distB="0" distL="114300" distR="114300" simplePos="0" relativeHeight="251679744" behindDoc="0" locked="0" layoutInCell="1" allowOverlap="1">
+              <wp:anchor distT="0" distB="0" distL="114300" distR="114300" simplePos="0" relativeHeight="251797504" behindDoc="0" locked="0" layoutInCell="1" allowOverlap="1">
                 <wp:simplePos x="0" y="0"/>
-                <wp:positionH relativeFrom="page">
-                  <wp:posOffset>464449</wp:posOffset>
+                <wp:positionH relativeFrom="column">
+                  <wp:posOffset>2558415</wp:posOffset>
                 </wp:positionH>
                 <wp:positionV relativeFrom="paragraph">
-                  <wp:posOffset>160020</wp:posOffset>
+                  <wp:posOffset>312420</wp:posOffset>
                 </wp:positionV>
-                <wp:extent cx="6629400" cy="1255810"/>
-                <wp:effectExtent l="0" t="0" r="0" b="1905"/>
+                <wp:extent cx="2895600" cy="933450"/>
+                <wp:effectExtent l="0" t="76200" r="152400" b="95250"/>
                 <wp:wrapNone/>
-                <wp:docPr id="258" name="Grupo 258"/>
+                <wp:docPr id="268" name="Grupo 268"/>
                 <wp:cNvGraphicFramePr/>
                 <a:graphic xmlns:a="http://schemas.openxmlformats.org/drawingml/2006/main">
                   <a:graphicData uri="http://schemas.microsoft.com/office/word/2010/wordprocessingGroup">
@@ -4354,32 +4015,35 @@
                       <wpg:grpSpPr>
                         <a:xfrm>
                           <a:off x="0" y="0"/>
-                          <a:ext cx="6629400" cy="1255810"/>
+                          <a:ext cx="2895600" cy="933450"/>
                           <a:chOff x="0" y="0"/>
-                          <a:chExt cx="6629400" cy="1255810"/>
+                          <a:chExt cx="2895600" cy="933450"/>
                         </a:xfrm>
                       </wpg:grpSpPr>
                       <wps:wsp>
-                        <wps:cNvPr id="51" name="Conector recto 51"/>
+                        <wps:cNvPr id="262" name="Conector recto de flecha 262"/>
                         <wps:cNvCnPr/>
                         <wps:spPr>
                           <a:xfrm>
-                            <a:off x="413468" y="0"/>
-                            <a:ext cx="5743575" cy="0"/>
+                            <a:off x="0" y="0"/>
+                            <a:ext cx="352425" cy="0"/>
                           </a:xfrm>
-                          <a:prstGeom prst="line">
+                          <a:prstGeom prst="straightConnector1">
                             <a:avLst/>
                           </a:prstGeom>
+                          <a:ln>
+                            <a:tailEnd type="triangle"/>
+                          </a:ln>
                         </wps:spPr>
                         <wps:style>
                           <a:lnRef idx="1">
-                            <a:schemeClr val="dk1"/>
+                            <a:schemeClr val="accent1"/>
                           </a:lnRef>
                           <a:fillRef idx="0">
-                            <a:schemeClr val="dk1"/>
+                            <a:schemeClr val="accent1"/>
                           </a:fillRef>
                           <a:effectRef idx="0">
-                            <a:schemeClr val="dk1"/>
+                            <a:schemeClr val="accent1"/>
                           </a:effectRef>
                           <a:fontRef idx="minor">
                             <a:schemeClr val="tx1"/>
@@ -4388,85 +4052,507 @@
                         <wps:bodyPr/>
                       </wps:wsp>
                       <wps:wsp>
-                        <wps:cNvPr id="52" name="Cuadro de texto 52"/>
-                        <wps:cNvSpPr txBox="1"/>
+                        <wps:cNvPr id="263" name="Conector recto de flecha 263"/>
+                        <wps:cNvCnPr/>
                         <wps:spPr>
                           <a:xfrm>
-                            <a:off x="0" y="55660"/>
-                            <a:ext cx="6629400" cy="1200150"/>
+                            <a:off x="1381125" y="0"/>
+                            <a:ext cx="352425" cy="0"/>
+                          </a:xfrm>
+                          <a:prstGeom prst="straightConnector1">
+                            <a:avLst/>
+                          </a:prstGeom>
+                          <a:ln>
+                            <a:tailEnd type="triangle"/>
+                          </a:ln>
+                        </wps:spPr>
+                        <wps:style>
+                          <a:lnRef idx="1">
+                            <a:schemeClr val="accent1"/>
+                          </a:lnRef>
+                          <a:fillRef idx="0">
+                            <a:schemeClr val="accent1"/>
+                          </a:fillRef>
+                          <a:effectRef idx="0">
+                            <a:schemeClr val="accent1"/>
+                          </a:effectRef>
+                          <a:fontRef idx="minor">
+                            <a:schemeClr val="tx1"/>
+                          </a:fontRef>
+                        </wps:style>
+                        <wps:bodyPr/>
+                      </wps:wsp>
+                      <wps:wsp>
+                        <wps:cNvPr id="264" name="Conector: angular 264"/>
+                        <wps:cNvCnPr/>
+                        <wps:spPr>
+                          <a:xfrm flipH="1">
+                            <a:off x="2486025" y="0"/>
+                            <a:ext cx="409575" cy="561975"/>
+                          </a:xfrm>
+                          <a:prstGeom prst="bentConnector3">
+                            <a:avLst>
+                              <a:gd name="adj1" fmla="val -28056"/>
+                            </a:avLst>
+                          </a:prstGeom>
+                          <a:ln>
+                            <a:tailEnd type="triangle"/>
+                          </a:ln>
+                        </wps:spPr>
+                        <wps:style>
+                          <a:lnRef idx="1">
+                            <a:schemeClr val="accent1"/>
+                          </a:lnRef>
+                          <a:fillRef idx="0">
+                            <a:schemeClr val="accent1"/>
+                          </a:fillRef>
+                          <a:effectRef idx="0">
+                            <a:schemeClr val="accent1"/>
+                          </a:effectRef>
+                          <a:fontRef idx="minor">
+                            <a:schemeClr val="tx1"/>
+                          </a:fontRef>
+                        </wps:style>
+                        <wps:bodyPr/>
+                      </wps:wsp>
+                      <wps:wsp>
+                        <wps:cNvPr id="265" name="Conector recto de flecha 265"/>
+                        <wps:cNvCnPr/>
+                        <wps:spPr>
+                          <a:xfrm flipH="1">
+                            <a:off x="1247775" y="561975"/>
+                            <a:ext cx="485775" cy="0"/>
+                          </a:xfrm>
+                          <a:prstGeom prst="straightConnector1">
+                            <a:avLst/>
+                          </a:prstGeom>
+                          <a:ln>
+                            <a:tailEnd type="triangle"/>
+                          </a:ln>
+                        </wps:spPr>
+                        <wps:style>
+                          <a:lnRef idx="1">
+                            <a:schemeClr val="accent1"/>
+                          </a:lnRef>
+                          <a:fillRef idx="0">
+                            <a:schemeClr val="accent1"/>
+                          </a:fillRef>
+                          <a:effectRef idx="0">
+                            <a:schemeClr val="accent1"/>
+                          </a:effectRef>
+                          <a:fontRef idx="minor">
+                            <a:schemeClr val="tx1"/>
+                          </a:fontRef>
+                        </wps:style>
+                        <wps:bodyPr/>
+                      </wps:wsp>
+                      <wps:wsp>
+                        <wps:cNvPr id="267" name="Conector: angular 267"/>
+                        <wps:cNvCnPr/>
+                        <wps:spPr>
+                          <a:xfrm flipH="1">
+                            <a:off x="352425" y="685800"/>
+                            <a:ext cx="409575" cy="247650"/>
+                          </a:xfrm>
+                          <a:prstGeom prst="bentConnector3">
+                            <a:avLst/>
+                          </a:prstGeom>
+                          <a:ln>
+                            <a:tailEnd type="triangle"/>
+                          </a:ln>
+                        </wps:spPr>
+                        <wps:style>
+                          <a:lnRef idx="1">
+                            <a:schemeClr val="accent1"/>
+                          </a:lnRef>
+                          <a:fillRef idx="0">
+                            <a:schemeClr val="accent1"/>
+                          </a:fillRef>
+                          <a:effectRef idx="0">
+                            <a:schemeClr val="accent1"/>
+                          </a:effectRef>
+                          <a:fontRef idx="minor">
+                            <a:schemeClr val="tx1"/>
+                          </a:fontRef>
+                        </wps:style>
+                        <wps:bodyPr/>
+                      </wps:wsp>
+                    </wpg:wgp>
+                  </a:graphicData>
+                </a:graphic>
+              </wp:anchor>
+            </w:drawing>
+          </mc:Choice>
+          <mc:Fallback>
+            <w:pict>
+              <v:group w14:anchorId="6D375D33" id="Grupo 268" o:spid="_x0000_s1026" style="position:absolute;margin-left:201.45pt;margin-top:24.6pt;width:228pt;height:73.5pt;z-index:251797504" coordsize="28956,9334" o:gfxdata="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">
+                <v:shape id="Conector recto de flecha 262" o:spid="_x0000_s1027" type="#_x0000_t32" style="position:absolute;width:3524;height:0;visibility:visible;mso-wrap-style:square" o:connectortype="straight" o:gfxdata="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" strokecolor="#4472c4 [3204]" strokeweight=".5pt">
+                  <v:stroke endarrow="block" joinstyle="miter"/>
+                </v:shape>
+                <v:shape id="Conector recto de flecha 263" o:spid="_x0000_s1028" type="#_x0000_t32" style="position:absolute;left:13811;width:3524;height:0;visibility:visible;mso-wrap-style:square" o:connectortype="straight" o:gfxdata="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" strokecolor="#4472c4 [3204]" strokeweight=".5pt">
+                  <v:stroke endarrow="block" joinstyle="miter"/>
+                </v:shape>
+                <v:shapetype id="_x0000_t34" coordsize="21600,21600" o:spt="34" o:oned="t" adj="10800" path="m,l@0,0@0,21600,21600,21600e" filled="f">
+                  <v:stroke joinstyle="miter"/>
+                  <v:formulas>
+                    <v:f eqn="val #0"/>
+                  </v:formulas>
+                  <v:path arrowok="t" fillok="f" o:connecttype="none"/>
+                  <v:handles>
+                    <v:h position="#0,center"/>
+                  </v:handles>
+                  <o:lock v:ext="edit" shapetype="t"/>
+                </v:shapetype>
+                <v:shape id="Conector: angular 264" o:spid="_x0000_s1029" type="#_x0000_t34" style="position:absolute;left:24860;width:4096;height:5619;flip:x;visibility:visible;mso-wrap-style:square" o:connectortype="elbow" o:gfxdata="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" adj="-6060" strokecolor="#4472c4 [3204]" strokeweight=".5pt">
+                  <v:stroke endarrow="block"/>
+                </v:shape>
+                <v:shape id="Conector recto de flecha 265" o:spid="_x0000_s1030" type="#_x0000_t32" style="position:absolute;left:12477;top:5619;width:4858;height:0;flip:x;visibility:visible;mso-wrap-style:square" o:connectortype="straight" o:gfxdata="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" strokecolor="#4472c4 [3204]" strokeweight=".5pt">
+                  <v:stroke endarrow="block" joinstyle="miter"/>
+                </v:shape>
+                <v:shape id="Conector: angular 267" o:spid="_x0000_s1031" type="#_x0000_t34" style="position:absolute;left:3524;top:6858;width:4096;height:2476;flip:x;visibility:visible;mso-wrap-style:square" o:connectortype="elbow" o:gfxdata="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" strokecolor="#4472c4 [3204]" strokeweight=".5pt">
+                  <v:stroke endarrow="block"/>
+                </v:shape>
+              </v:group>
+            </w:pict>
+          </mc:Fallback>
+        </mc:AlternateContent>
+      </w:r>
+      <w:r>
+        <w:rPr>
+          <w:noProof/>
+        </w:rPr>
+        <mc:AlternateContent>
+          <mc:Choice Requires="wpg">
+            <w:drawing>
+              <wp:inline distT="0" distB="0" distL="0" distR="0" wp14:anchorId="2CAA80E7" wp14:editId="241FED32">
+                <wp:extent cx="4772025" cy="1857375"/>
+                <wp:effectExtent l="0" t="0" r="28575" b="28575"/>
+                <wp:docPr id="261" name="Grupo 261"/>
+                <wp:cNvGraphicFramePr/>
+                <a:graphic xmlns:a="http://schemas.openxmlformats.org/drawingml/2006/main">
+                  <a:graphicData uri="http://schemas.microsoft.com/office/word/2010/wordprocessingGroup">
+                    <wpg:wgp>
+                      <wpg:cNvGrpSpPr/>
+                      <wpg:grpSpPr>
+                        <a:xfrm>
+                          <a:off x="0" y="0"/>
+                          <a:ext cx="4772025" cy="1857375"/>
+                          <a:chOff x="0" y="0"/>
+                          <a:chExt cx="4772025" cy="1743075"/>
+                        </a:xfrm>
+                      </wpg:grpSpPr>
+                      <wps:wsp>
+                        <wps:cNvPr id="5" name="Rectángulo 5"/>
+                        <wps:cNvSpPr/>
+                        <wps:spPr>
+                          <a:xfrm>
+                            <a:off x="0" y="0"/>
+                            <a:ext cx="4772025" cy="1743075"/>
                           </a:xfrm>
                           <a:prstGeom prst="rect">
                             <a:avLst/>
                           </a:prstGeom>
-                          <a:solidFill>
+                          <a:noFill/>
+                        </wps:spPr>
+                        <wps:style>
+                          <a:lnRef idx="2">
+                            <a:schemeClr val="accent1">
+                              <a:shade val="50000"/>
+                            </a:schemeClr>
+                          </a:lnRef>
+                          <a:fillRef idx="1">
+                            <a:schemeClr val="accent1"/>
+                          </a:fillRef>
+                          <a:effectRef idx="0">
+                            <a:schemeClr val="accent1"/>
+                          </a:effectRef>
+                          <a:fontRef idx="minor">
                             <a:schemeClr val="lt1"/>
-                          </a:solidFill>
-                          <a:ln w="6350">
-                            <a:noFill/>
-                          </a:ln>
+                          </a:fontRef>
+                        </wps:style>
+                        <wps:bodyPr rot="0" spcFirstLastPara="0" vertOverflow="overflow" horzOverflow="overflow" vert="horz" wrap="square" lIns="91440" tIns="45720" rIns="91440" bIns="45720" numCol="1" spcCol="0" rtlCol="0" fromWordArt="0" anchor="ctr" anchorCtr="0" forceAA="0" compatLnSpc="1">
+                          <a:prstTxWarp prst="textNoShape">
+                            <a:avLst/>
+                          </a:prstTxWarp>
+                          <a:noAutofit/>
+                        </wps:bodyPr>
+                      </wps:wsp>
+                      <wps:wsp>
+                        <wps:cNvPr id="32" name="Rectángulo 32"/>
+                        <wps:cNvSpPr/>
+                        <wps:spPr>
+                          <a:xfrm>
+                            <a:off x="352425" y="161925"/>
+                            <a:ext cx="1295400" cy="295275"/>
+                          </a:xfrm>
+                          <a:prstGeom prst="rect">
+                            <a:avLst/>
+                          </a:prstGeom>
                         </wps:spPr>
+                        <wps:style>
+                          <a:lnRef idx="2">
+                            <a:schemeClr val="accent1">
+                              <a:shade val="50000"/>
+                            </a:schemeClr>
+                          </a:lnRef>
+                          <a:fillRef idx="1">
+                            <a:schemeClr val="accent1"/>
+                          </a:fillRef>
+                          <a:effectRef idx="0">
+                            <a:schemeClr val="accent1"/>
+                          </a:effectRef>
+                          <a:fontRef idx="minor">
+                            <a:schemeClr val="lt1"/>
+                          </a:fontRef>
+                        </wps:style>
                         <wps:txbx>
                           <w:txbxContent>
                             <w:p>
                               <w:pPr>
-                                <w:jc w:val="both"/>
+                                <w:jc w:val="center"/>
                               </w:pPr>
                               <w:r>
-                                <w:t>[1] Se ha decidido explicar paso a paso el proceso en lugar de emplear diagramas de secuencia para facilitar así la adición de notas, comentarios o explicaciones respecto a las decisiones tomadas.</w:t>
+                                <w:t>StandardTokenizer</w:t>
                               </w:r>
                             </w:p>
+                          </w:txbxContent>
+                        </wps:txbx>
+                        <wps:bodyPr rot="0" spcFirstLastPara="0" vertOverflow="overflow" horzOverflow="overflow" vert="horz" wrap="square" lIns="91440" tIns="45720" rIns="91440" bIns="45720" numCol="1" spcCol="0" rtlCol="0" fromWordArt="0" anchor="ctr" anchorCtr="0" forceAA="0" compatLnSpc="1">
+                          <a:prstTxWarp prst="textNoShape">
+                            <a:avLst/>
+                          </a:prstTxWarp>
+                          <a:noAutofit/>
+                        </wps:bodyPr>
+                      </wps:wsp>
+                      <wps:wsp>
+                        <wps:cNvPr id="49" name="Rectángulo 49"/>
+                        <wps:cNvSpPr/>
+                        <wps:spPr>
+                          <a:xfrm>
+                            <a:off x="2000250" y="161925"/>
+                            <a:ext cx="1028700" cy="295275"/>
+                          </a:xfrm>
+                          <a:prstGeom prst="rect">
+                            <a:avLst/>
+                          </a:prstGeom>
+                        </wps:spPr>
+                        <wps:style>
+                          <a:lnRef idx="2">
+                            <a:schemeClr val="accent1">
+                              <a:shade val="50000"/>
+                            </a:schemeClr>
+                          </a:lnRef>
+                          <a:fillRef idx="1">
+                            <a:schemeClr val="accent1"/>
+                          </a:fillRef>
+                          <a:effectRef idx="0">
+                            <a:schemeClr val="accent1"/>
+                          </a:effectRef>
+                          <a:fontRef idx="minor">
+                            <a:schemeClr val="lt1"/>
+                          </a:fontRef>
+                        </wps:style>
+                        <wps:txbx>
+                          <w:txbxContent>
                             <w:p>
                               <w:pPr>
-                                <w:jc w:val="both"/>
-                                <w:rPr>
-                                  <w:color w:val="FF0000"/>
-                                </w:rPr>
+                                <w:jc w:val="center"/>
                               </w:pPr>
                               <w:r>
-                                <w:rPr>
-                                  <w:color w:val="FF0000"/>
-                                </w:rPr>
-                                <w:t>[2] Por ejemplo, tras aplicar la eliminación de stopwords, y stemming a “</w:t>
-                              </w:r>
-                              <w:r>
-                                <w:rPr>
-                                  <w:rFonts w:ascii="Consolas" w:hAnsi="Consolas" w:cs="Consolas"/>
-                                  <w:color w:val="FF0000"/>
-                                  <w:sz w:val="20"/>
-                                  <w:szCs w:val="20"/>
-                                </w:rPr>
-                                <w:t xml:space="preserve">Estamos interesados en recopilar todo tipo de información acerca de las características de la frontera entre Francia y España.” </w:t>
-                              </w:r>
-                              <w:r>
-                                <w:rPr>
-                                  <w:rFonts w:cstheme="minorHAnsi"/>
-                                  <w:color w:val="FF0000"/>
-                                  <w:szCs w:val="20"/>
-                                </w:rPr>
-                                <w:t>se obtendría</w:t>
-                              </w:r>
-                              <w:r>
-                                <w:rPr>
-                                  <w:rFonts w:ascii="Consolas" w:hAnsi="Consolas" w:cs="Consolas"/>
-                                  <w:color w:val="FF0000"/>
-                                  <w:szCs w:val="20"/>
-                                </w:rPr>
-                                <w:t xml:space="preserve"> </w:t>
-                              </w:r>
-                              <w:r>
-                                <w:rPr>
-                                  <w:rFonts w:ascii="Consolas" w:hAnsi="Consolas" w:cs="Consolas"/>
-                                  <w:color w:val="FF0000"/>
-                                  <w:sz w:val="20"/>
-                                  <w:szCs w:val="20"/>
-                                </w:rPr>
-                                <w:t>“interesad recopilar tipo informacion acerc caracteristic fronter franci españ “.</w:t>
+                                <w:t>StandardFilter</w:t>
                               </w:r>
                             </w:p>
-                            <w:p/>
                           </w:txbxContent>
                         </wps:txbx>
-                        <wps:bodyPr rot="0" spcFirstLastPara="0" vertOverflow="overflow" horzOverflow="overflow" vert="horz" wrap="square" lIns="91440" tIns="45720" rIns="91440" bIns="45720" numCol="1" spcCol="0" rtlCol="0" fromWordArt="0" anchor="t" anchorCtr="0" forceAA="0" compatLnSpc="1">
+                        <wps:bodyPr rot="0" spcFirstLastPara="0" vertOverflow="overflow" horzOverflow="overflow" vert="horz" wrap="square" lIns="91440" tIns="45720" rIns="91440" bIns="45720" numCol="1" spcCol="0" rtlCol="0" fromWordArt="0" anchor="ctr" anchorCtr="0" forceAA="0" compatLnSpc="1">
+                          <a:prstTxWarp prst="textNoShape">
+                            <a:avLst/>
+                          </a:prstTxWarp>
+                          <a:noAutofit/>
+                        </wps:bodyPr>
+                      </wps:wsp>
+                      <wps:wsp>
+                        <wps:cNvPr id="50" name="Rectángulo 50"/>
+                        <wps:cNvSpPr/>
+                        <wps:spPr>
+                          <a:xfrm>
+                            <a:off x="3381375" y="161925"/>
+                            <a:ext cx="1162050" cy="295275"/>
+                          </a:xfrm>
+                          <a:prstGeom prst="rect">
+                            <a:avLst/>
+                          </a:prstGeom>
+                        </wps:spPr>
+                        <wps:style>
+                          <a:lnRef idx="2">
+                            <a:schemeClr val="accent1">
+                              <a:shade val="50000"/>
+                            </a:schemeClr>
+                          </a:lnRef>
+                          <a:fillRef idx="1">
+                            <a:schemeClr val="accent1"/>
+                          </a:fillRef>
+                          <a:effectRef idx="0">
+                            <a:schemeClr val="accent1"/>
+                          </a:effectRef>
+                          <a:fontRef idx="minor">
+                            <a:schemeClr val="lt1"/>
+                          </a:fontRef>
+                        </wps:style>
+                        <wps:txbx>
+                          <w:txbxContent>
+                            <w:p>
+                              <w:pPr>
+                                <w:jc w:val="center"/>
+                              </w:pPr>
+                              <w:r>
+                                <w:t>LowerCaseFilter</w:t>
+                              </w:r>
+                            </w:p>
+                          </w:txbxContent>
+                        </wps:txbx>
+                        <wps:bodyPr rot="0" spcFirstLastPara="0" vertOverflow="overflow" horzOverflow="overflow" vert="horz" wrap="square" lIns="91440" tIns="45720" rIns="91440" bIns="45720" numCol="1" spcCol="0" rtlCol="0" fromWordArt="0" anchor="ctr" anchorCtr="0" forceAA="0" compatLnSpc="1">
+                          <a:prstTxWarp prst="textNoShape">
+                            <a:avLst/>
+                          </a:prstTxWarp>
+                          <a:noAutofit/>
+                        </wps:bodyPr>
+                      </wps:wsp>
+                      <wps:wsp>
+                        <wps:cNvPr id="62" name="Rectángulo 62"/>
+                        <wps:cNvSpPr/>
+                        <wps:spPr>
+                          <a:xfrm>
+                            <a:off x="3381375" y="714375"/>
+                            <a:ext cx="752475" cy="295275"/>
+                          </a:xfrm>
+                          <a:prstGeom prst="rect">
+                            <a:avLst/>
+                          </a:prstGeom>
+                        </wps:spPr>
+                        <wps:style>
+                          <a:lnRef idx="2">
+                            <a:schemeClr val="accent1">
+                              <a:shade val="50000"/>
+                            </a:schemeClr>
+                          </a:lnRef>
+                          <a:fillRef idx="1">
+                            <a:schemeClr val="accent1"/>
+                          </a:fillRef>
+                          <a:effectRef idx="0">
+                            <a:schemeClr val="accent1"/>
+                          </a:effectRef>
+                          <a:fontRef idx="minor">
+                            <a:schemeClr val="lt1"/>
+                          </a:fontRef>
+                        </wps:style>
+                        <wps:txbx>
+                          <w:txbxContent>
+                            <w:p>
+                              <w:pPr>
+                                <w:jc w:val="center"/>
+                              </w:pPr>
+                              <w:r>
+                                <w:t>StopFilter</w:t>
+                              </w:r>
+                            </w:p>
+                          </w:txbxContent>
+                        </wps:txbx>
+                        <wps:bodyPr rot="0" spcFirstLastPara="0" vertOverflow="overflow" horzOverflow="overflow" vert="horz" wrap="square" lIns="91440" tIns="45720" rIns="91440" bIns="45720" numCol="1" spcCol="0" rtlCol="0" fromWordArt="0" anchor="ctr" anchorCtr="0" forceAA="0" compatLnSpc="1">
+                          <a:prstTxWarp prst="textNoShape">
+                            <a:avLst/>
+                          </a:prstTxWarp>
+                          <a:noAutofit/>
+                        </wps:bodyPr>
+                      </wps:wsp>
+                      <wps:wsp>
+                        <wps:cNvPr id="259" name="Rectángulo 259"/>
+                        <wps:cNvSpPr/>
+                        <wps:spPr>
+                          <a:xfrm>
+                            <a:off x="1866900" y="704850"/>
+                            <a:ext cx="1028700" cy="295275"/>
+                          </a:xfrm>
+                          <a:prstGeom prst="rect">
+                            <a:avLst/>
+                          </a:prstGeom>
+                        </wps:spPr>
+                        <wps:style>
+                          <a:lnRef idx="2">
+                            <a:schemeClr val="accent1">
+                              <a:shade val="50000"/>
+                            </a:schemeClr>
+                          </a:lnRef>
+                          <a:fillRef idx="1">
+                            <a:schemeClr val="accent1"/>
+                          </a:fillRef>
+                          <a:effectRef idx="0">
+                            <a:schemeClr val="accent1"/>
+                          </a:effectRef>
+                          <a:fontRef idx="minor">
+                            <a:schemeClr val="lt1"/>
+                          </a:fontRef>
+                        </wps:style>
+                        <wps:txbx>
+                          <w:txbxContent>
+                            <w:p>
+                              <w:pPr>
+                                <w:jc w:val="center"/>
+                              </w:pPr>
+                              <w:r>
+                                <w:t>SnowBallFilter</w:t>
+                              </w:r>
+                            </w:p>
+                          </w:txbxContent>
+                        </wps:txbx>
+                        <wps:bodyPr rot="0" spcFirstLastPara="0" vertOverflow="overflow" horzOverflow="overflow" vert="horz" wrap="square" lIns="91440" tIns="45720" rIns="91440" bIns="45720" numCol="1" spcCol="0" rtlCol="0" fromWordArt="0" anchor="ctr" anchorCtr="0" forceAA="0" compatLnSpc="1">
+                          <a:prstTxWarp prst="textNoShape">
+                            <a:avLst/>
+                          </a:prstTxWarp>
+                          <a:noAutofit/>
+                        </wps:bodyPr>
+                      </wps:wsp>
+                      <wps:wsp>
+                        <wps:cNvPr id="260" name="Rectángulo 260"/>
+                        <wps:cNvSpPr/>
+                        <wps:spPr>
+                          <a:xfrm>
+                            <a:off x="276225" y="1085850"/>
+                            <a:ext cx="1724025" cy="295275"/>
+                          </a:xfrm>
+                          <a:prstGeom prst="rect">
+                            <a:avLst/>
+                          </a:prstGeom>
+                        </wps:spPr>
+                        <wps:style>
+                          <a:lnRef idx="2">
+                            <a:schemeClr val="accent1">
+                              <a:shade val="50000"/>
+                            </a:schemeClr>
+                          </a:lnRef>
+                          <a:fillRef idx="1">
+                            <a:schemeClr val="accent1"/>
+                          </a:fillRef>
+                          <a:effectRef idx="0">
+                            <a:schemeClr val="accent1"/>
+                          </a:effectRef>
+                          <a:fontRef idx="minor">
+                            <a:schemeClr val="lt1"/>
+                          </a:fontRef>
+                        </wps:style>
+                        <wps:txbx>
+                          <w:txbxContent>
+                            <w:p>
+                              <w:pPr>
+                                <w:jc w:val="center"/>
+                              </w:pPr>
+                              <w:r>
+                                <w:t>TokenStreamComponents</w:t>
+                              </w:r>
+                            </w:p>
+                          </w:txbxContent>
+                        </wps:txbx>
+                        <wps:bodyPr rot="0" spcFirstLastPara="0" vertOverflow="overflow" horzOverflow="overflow" vert="horz" wrap="square" lIns="91440" tIns="45720" rIns="91440" bIns="45720" numCol="1" spcCol="0" rtlCol="0" fromWordArt="0" anchor="ctr" anchorCtr="0" forceAA="0" compatLnSpc="1">
                           <a:prstTxWarp prst="textNoShape">
                             <a:avLst/>
                           </a:prstTxWarp>
@@ -4476,79 +4562,98 @@
                     </wpg:wgp>
                   </a:graphicData>
                 </a:graphic>
-              </wp:anchor>
+              </wp:inline>
             </w:drawing>
           </mc:Choice>
           <mc:Fallback>
             <w:pict>
-              <v:group id="Grupo 258" o:spid="_x0000_s1069" style="position:absolute;left:0;text-align:left;margin-left:36.55pt;margin-top:12.6pt;width:522pt;height:98.9pt;z-index:251679744;mso-position-horizontal-relative:page" coordsize="66294,12558" o:gfxdata="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">
-                <v:line id="Conector recto 51" o:spid="_x0000_s1070" style="position:absolute;visibility:visible;mso-wrap-style:square" from="4134,0" to="61570,0" o:connectortype="straight" o:gfxdata="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" strokecolor="black [3200]" strokeweight=".5pt">
-                  <v:stroke joinstyle="miter"/>
-                </v:line>
-                <v:shape id="Cuadro de texto 52" o:spid="_x0000_s1071" type="#_x0000_t202" style="position:absolute;top:556;width:66294;height:12002;visibility:visible;mso-wrap-style:square;v-text-anchor:top" o:gfxdata="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" fillcolor="white [3201]" stroked="f" strokeweight=".5pt">
+              <v:group w14:anchorId="2CAA80E7" id="Grupo 261" o:spid="_x0000_s1069" style="width:375.75pt;height:146.25pt;mso-position-horizontal-relative:char;mso-position-vertical-relative:line" coordsize="47720,17430" o:gfxdata="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">
+                <v:rect id="Rectángulo 5" o:spid="_x0000_s1070" style="position:absolute;width:47720;height:17430;visibility:visible;mso-wrap-style:square;v-text-anchor:middle" o:gfxdata="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" filled="f" strokecolor="#1f3763 [1604]" strokeweight="1pt"/>
+                <v:rect id="Rectángulo 32" o:spid="_x0000_s1071" style="position:absolute;left:3524;top:1619;width:12954;height:2953;visibility:visible;mso-wrap-style:square;v-text-anchor:middle" o:gfxdata="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" fillcolor="#4472c4 [3204]" strokecolor="#1f3763 [1604]" strokeweight="1pt">
                   <v:textbox>
                     <w:txbxContent>
                       <w:p>
                         <w:pPr>
-                          <w:jc w:val="both"/>
+                          <w:jc w:val="center"/>
                         </w:pPr>
                         <w:r>
-                          <w:t>[1] Se ha decidido explicar paso a paso el proceso en lugar de emplear diagramas de secuencia para facilitar así la adición de notas, comentarios o explicaciones respecto a las decisiones tomadas.</w:t>
+                          <w:t>StandardTokenizer</w:t>
                         </w:r>
                       </w:p>
+                    </w:txbxContent>
+                  </v:textbox>
+                </v:rect>
+                <v:rect id="Rectángulo 49" o:spid="_x0000_s1072" style="position:absolute;left:20002;top:1619;width:10287;height:2953;visibility:visible;mso-wrap-style:square;v-text-anchor:middle" o:gfxdata="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" fillcolor="#4472c4 [3204]" strokecolor="#1f3763 [1604]" strokeweight="1pt">
+                  <v:textbox>
+                    <w:txbxContent>
                       <w:p>
                         <w:pPr>
-                          <w:jc w:val="both"/>
-                          <w:rPr>
-                            <w:color w:val="FF0000"/>
-                          </w:rPr>
+                          <w:jc w:val="center"/>
                         </w:pPr>
                         <w:r>
-                          <w:rPr>
-                            <w:color w:val="FF0000"/>
-                          </w:rPr>
-                          <w:t>[2] Por ejemplo, tras aplicar la eliminación de stopwords, y stemming a “</w:t>
-                        </w:r>
-                        <w:r>
-                          <w:rPr>
-                            <w:rFonts w:ascii="Consolas" w:hAnsi="Consolas" w:cs="Consolas"/>
-                            <w:color w:val="FF0000"/>
-                            <w:sz w:val="20"/>
-                            <w:szCs w:val="20"/>
-                          </w:rPr>
-                          <w:t xml:space="preserve">Estamos interesados en recopilar todo tipo de información acerca de las características de la frontera entre Francia y España.” </w:t>
-                        </w:r>
-                        <w:r>
-                          <w:rPr>
-                            <w:rFonts w:cstheme="minorHAnsi"/>
-                            <w:color w:val="FF0000"/>
-                            <w:szCs w:val="20"/>
-                          </w:rPr>
-                          <w:t>se obtendría</w:t>
-                        </w:r>
-                        <w:r>
-                          <w:rPr>
-                            <w:rFonts w:ascii="Consolas" w:hAnsi="Consolas" w:cs="Consolas"/>
-                            <w:color w:val="FF0000"/>
-                            <w:szCs w:val="20"/>
-                          </w:rPr>
-                          <w:t xml:space="preserve"> </w:t>
-                        </w:r>
-                        <w:r>
-                          <w:rPr>
-                            <w:rFonts w:ascii="Consolas" w:hAnsi="Consolas" w:cs="Consolas"/>
-                            <w:color w:val="FF0000"/>
-                            <w:sz w:val="20"/>
-                            <w:szCs w:val="20"/>
-                          </w:rPr>
-                          <w:t>“interesad recopilar tipo informacion acerc caracteristic fronter franci españ “.</w:t>
+                          <w:t>StandardFilter</w:t>
                         </w:r>
                       </w:p>
-                      <w:p/>
                     </w:txbxContent>
                   </v:textbox>
-                </v:shape>
-                <w10:wrap anchorx="page"/>
+                </v:rect>
+                <v:rect id="Rectángulo 50" o:spid="_x0000_s1073" style="position:absolute;left:33813;top:1619;width:11621;height:2953;visibility:visible;mso-wrap-style:square;v-text-anchor:middle" o:gfxdata="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" fillcolor="#4472c4 [3204]" strokecolor="#1f3763 [1604]" strokeweight="1pt">
+                  <v:textbox>
+                    <w:txbxContent>
+                      <w:p>
+                        <w:pPr>
+                          <w:jc w:val="center"/>
+                        </w:pPr>
+                        <w:r>
+                          <w:t>LowerCaseFilter</w:t>
+                        </w:r>
+                      </w:p>
+                    </w:txbxContent>
+                  </v:textbox>
+                </v:rect>
+                <v:rect id="Rectángulo 62" o:spid="_x0000_s1074" style="position:absolute;left:33813;top:7143;width:7525;height:2953;visibility:visible;mso-wrap-style:square;v-text-anchor:middle" o:gfxdata="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" fillcolor="#4472c4 [3204]" strokecolor="#1f3763 [1604]" strokeweight="1pt">
+                  <v:textbox>
+                    <w:txbxContent>
+                      <w:p>
+                        <w:pPr>
+                          <w:jc w:val="center"/>
+                        </w:pPr>
+                        <w:r>
+                          <w:t>StopFilter</w:t>
+                        </w:r>
+                      </w:p>
+                    </w:txbxContent>
+                  </v:textbox>
+                </v:rect>
+                <v:rect id="Rectángulo 259" o:spid="_x0000_s1075" style="position:absolute;left:18669;top:7048;width:10287;height:2953;visibility:visible;mso-wrap-style:square;v-text-anchor:middle" o:gfxdata="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" fillcolor="#4472c4 [3204]" strokecolor="#1f3763 [1604]" strokeweight="1pt">
+                  <v:textbox>
+                    <w:txbxContent>
+                      <w:p>
+                        <w:pPr>
+                          <w:jc w:val="center"/>
+                        </w:pPr>
+                        <w:r>
+                          <w:t>SnowBallFilter</w:t>
+                        </w:r>
+                      </w:p>
+                    </w:txbxContent>
+                  </v:textbox>
+                </v:rect>
+                <v:rect id="Rectángulo 260" o:spid="_x0000_s1076" style="position:absolute;left:2762;top:10858;width:17240;height:2953;visibility:visible;mso-wrap-style:square;v-text-anchor:middle" o:gfxdata="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" fillcolor="#4472c4 [3204]" strokecolor="#1f3763 [1604]" strokeweight="1pt">
+                  <v:textbox>
+                    <w:txbxContent>
+                      <w:p>
+                        <w:pPr>
+                          <w:jc w:val="center"/>
+                        </w:pPr>
+                        <w:r>
+                          <w:t>TokenStreamComponents</w:t>
+                        </w:r>
+                      </w:p>
+                    </w:txbxContent>
+                  </v:textbox>
+                </v:rect>
+                <w10:anchorlock/>
               </v:group>
             </w:pict>
           </mc:Fallback>
@@ -4558,9 +4663,215 @@
     <w:p>
       <w:pPr>
         <w:pStyle w:val="Prrafodelista"/>
+        <w:ind w:left="1440" w:right="284"/>
+        <w:jc w:val="both"/>
+        <w:rPr>
+          <w:b/>
+        </w:rPr>
+      </w:pPr>
+    </w:p>
+    <w:p>
+      <w:pPr>
+        <w:pStyle w:val="Prrafodelista"/>
+        <w:ind w:left="1440" w:right="284"/>
+        <w:jc w:val="both"/>
+      </w:pPr>
+    </w:p>
+    <w:p>
+      <w:pPr>
+        <w:pStyle w:val="Prrafodelista"/>
+        <w:numPr>
+          <w:ilvl w:val="2"/>
+          <w:numId w:val="4"/>
+        </w:numPr>
+        <w:ind w:right="284"/>
+        <w:jc w:val="both"/>
+      </w:pPr>
+      <w:r>
+        <w:rPr>
+          <w:b/>
+        </w:rPr>
+        <w:t>StandardTokenizer</w:t>
+      </w:r>
+      <w:r>
+        <w:rPr>
+          <w:b/>
+        </w:rPr>
+        <w:t xml:space="preserve">: </w:t>
+      </w:r>
+      <w:r>
+        <w:t xml:space="preserve">Transforma la entrada del Reader (flujo de caracteres) en tokens. Para ello, transforma cada palabra en un token, separada según el estándar de Unicode </w:t>
+      </w:r>
+      <w:r>
+        <w:t>Text Segmentation</w:t>
+      </w:r>
+      <w:r>
+        <w:t>.</w:t>
+      </w:r>
+    </w:p>
+    <w:p>
+      <w:pPr>
+        <w:pStyle w:val="Prrafodelista"/>
+        <w:numPr>
+          <w:ilvl w:val="2"/>
+          <w:numId w:val="4"/>
+        </w:numPr>
+        <w:ind w:right="284"/>
+        <w:jc w:val="both"/>
+      </w:pPr>
+      <w:r>
+        <w:rPr>
+          <w:b/>
+        </w:rPr>
+        <w:t>StandardFilter</w:t>
+      </w:r>
+      <w:r>
+        <w:rPr>
+          <w:b/>
+        </w:rPr>
+        <w:t xml:space="preserve">: </w:t>
+      </w:r>
+      <w:r>
+        <w:t>Normaliza los tokens extraídos del StandarTokenizer.</w:t>
+      </w:r>
+    </w:p>
+    <w:p>
+      <w:pPr>
+        <w:pStyle w:val="Prrafodelista"/>
+        <w:numPr>
+          <w:ilvl w:val="2"/>
+          <w:numId w:val="4"/>
+        </w:numPr>
+        <w:ind w:right="284"/>
+        <w:jc w:val="both"/>
+      </w:pPr>
+      <w:r>
+        <w:rPr>
+          <w:b/>
+        </w:rPr>
+        <w:t>LowerCaseFilter</w:t>
+      </w:r>
+      <w:r>
+        <w:rPr>
+          <w:b/>
+        </w:rPr>
+        <w:t xml:space="preserve">: </w:t>
+      </w:r>
+      <w:r>
+        <w:t>Normaliza los tokens a minúsculas.</w:t>
+      </w:r>
+    </w:p>
+    <w:p>
+      <w:pPr>
+        <w:pStyle w:val="Prrafodelista"/>
+        <w:numPr>
+          <w:ilvl w:val="2"/>
+          <w:numId w:val="4"/>
+        </w:numPr>
+        <w:ind w:right="284"/>
+        <w:jc w:val="both"/>
+      </w:pPr>
+      <w:r>
+        <w:rPr>
+          <w:b/>
+        </w:rPr>
+        <w:t>StopFilter</w:t>
+      </w:r>
+      <w:r>
+        <w:rPr>
+          <w:b/>
+        </w:rPr>
+        <w:t xml:space="preserve">: </w:t>
+      </w:r>
+      <w:r>
+        <w:t xml:space="preserve">Se carga la lista de stopwords. En este caso, es una lista de palabras en español. Estas palabras son </w:t>
+      </w:r>
+      <w:r>
+        <w:t>comunes y no aportan datos relevantes a la búsqueda (preposiciones, artículos…).</w:t>
+      </w:r>
+    </w:p>
+    <w:p>
+      <w:pPr>
+        <w:pStyle w:val="Prrafodelista"/>
+        <w:numPr>
+          <w:ilvl w:val="2"/>
+          <w:numId w:val="4"/>
+        </w:numPr>
+        <w:ind w:right="284"/>
+        <w:jc w:val="both"/>
+      </w:pPr>
+      <w:r>
+        <w:rPr>
+          <w:b/>
+        </w:rPr>
+        <w:t>SnowBallFilter con SpanishStemer</w:t>
+      </w:r>
+      <w:r>
+        <w:rPr>
+          <w:b/>
+        </w:rPr>
+        <w:t>:</w:t>
+      </w:r>
+      <w:r>
+        <w:rPr>
+          <w:b/>
+        </w:rPr>
+        <w:t xml:space="preserve"> </w:t>
+      </w:r>
+      <w:r>
+        <w:t>Se realiza el stemming. Para ello se utiliza SnowBallFilter, que permite realizar el stemming con cualquier stemmer generado por Snowball. En este caso es el stemmer español.</w:t>
+      </w:r>
+    </w:p>
+    <w:p>
+      <w:pPr>
+        <w:pStyle w:val="Prrafodelista"/>
+        <w:numPr>
+          <w:ilvl w:val="2"/>
+          <w:numId w:val="4"/>
+        </w:numPr>
+        <w:ind w:right="284"/>
+        <w:jc w:val="both"/>
+      </w:pPr>
+      <w:r>
+        <w:rPr>
+          <w:b/>
+        </w:rPr>
+        <w:t>TokenStreamComponents</w:t>
+      </w:r>
+      <w:r>
+        <w:rPr>
+          <w:b/>
+        </w:rPr>
+        <w:t xml:space="preserve">: </w:t>
+      </w:r>
+      <w:r>
+        <w:t>Se encapsulan todos los componentes de salida</w:t>
+      </w:r>
+      <w:r>
+        <w:t xml:space="preserve"> del flujo de tokens.</w:t>
+      </w:r>
+      <w:r>
+        <w:t xml:space="preserve"> </w:t>
+      </w:r>
+    </w:p>
+    <w:p>
+      <w:pPr>
+        <w:pStyle w:val="Prrafodelista"/>
         <w:ind w:left="2160" w:right="284"/>
         <w:jc w:val="both"/>
-      </w:pPr>
+        <w:rPr>
+          <w:b/>
+        </w:rPr>
+      </w:pPr>
+    </w:p>
+    <w:p>
+      <w:pPr>
+        <w:pStyle w:val="Prrafodelista"/>
+        <w:ind w:left="2160" w:right="284"/>
+        <w:jc w:val="both"/>
+      </w:pPr>
+      <w:bookmarkStart w:id="0" w:name="_GoBack"/>
+      <w:bookmarkEnd w:id="0"/>
     </w:p>
     <w:p>
       <w:pPr>
@@ -4576,7 +4887,6 @@
         <w:rPr>
           <w:b/>
         </w:rPr>
-        <w:lastRenderedPageBreak/>
         <w:t>Creación de los índices</w:t>
       </w:r>
       <w:r>
@@ -4626,8 +4936,7 @@
     </w:p>
     <w:p>
       <w:pPr>
-        <w:pStyle w:val="Prrafodelista"/>
-        <w:ind w:right="284"/>
+        <w:ind w:left="360" w:right="284"/>
         <w:jc w:val="both"/>
       </w:pPr>
     </w:p>
@@ -4870,6 +5179,7 @@
         <w:rPr>
           <w:b/>
         </w:rPr>
+        <w:lastRenderedPageBreak/>
         <w:t>Escritura de los índices</w:t>
       </w:r>
       <w:r>
@@ -4898,7 +5208,7 @@
           <w:noProof/>
         </w:rPr>
         <w:drawing>
-          <wp:anchor distT="0" distB="0" distL="114300" distR="114300" simplePos="0" relativeHeight="251686912" behindDoc="0" locked="0" layoutInCell="1" allowOverlap="1" wp14:anchorId="5CDE9AC6">
+          <wp:anchor distT="0" distB="0" distL="114300" distR="114300" simplePos="0" relativeHeight="251684864" behindDoc="0" locked="0" layoutInCell="1" allowOverlap="1" wp14:anchorId="5CDE9AC6">
             <wp:simplePos x="0" y="0"/>
             <wp:positionH relativeFrom="margin">
               <wp:align>center</wp:align>
@@ -4921,7 +5231,7 @@
                     <pic:cNvPicPr/>
                   </pic:nvPicPr>
                   <pic:blipFill rotWithShape="1">
-                    <a:blip r:embed="rId8">
+                    <a:blip r:embed="rId10">
                       <a:extLst>
                         <a:ext uri="{28A0092B-C50C-407E-A947-70E740481C1C}">
                           <a14:useLocalDpi xmlns:a14="http://schemas.microsoft.com/office/drawing/2010/main" val="0"/>
@@ -5003,7 +5313,7 @@
         <mc:AlternateContent>
           <mc:Choice Requires="wps">
             <w:drawing>
-              <wp:anchor distT="0" distB="0" distL="114300" distR="114300" simplePos="0" relativeHeight="251687936" behindDoc="0" locked="0" layoutInCell="1" allowOverlap="1">
+              <wp:anchor distT="0" distB="0" distL="114300" distR="114300" simplePos="0" relativeHeight="251685888" behindDoc="0" locked="0" layoutInCell="1" allowOverlap="1">
                 <wp:simplePos x="0" y="0"/>
                 <wp:positionH relativeFrom="page">
                   <wp:align>center</wp:align>
@@ -5072,7 +5382,7 @@
           </mc:Choice>
           <mc:Fallback>
             <w:pict>
-              <v:shape id="Cuadro de texto 55" o:spid="_x0000_s1072" type="#_x0000_t202" style="position:absolute;left:0;text-align:left;margin-left:0;margin-top:19.85pt;width:230.95pt;height:23.75pt;z-index:251687936;visibility:visible;mso-wrap-style:square;mso-width-percent:0;mso-height-percent:0;mso-wrap-distance-left:9pt;mso-wrap-distance-top:0;mso-wrap-distance-right:9pt;mso-wrap-distance-bottom:0;mso-position-horizontal:center;mso-position-horizontal-relative:page;mso-position-vertical:absolute;mso-position-vertical-relative:text;mso-width-percent:0;mso-height-percent:0;mso-width-relative:margin;mso-height-relative:margin;v-text-anchor:top" o:gfxdata="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" fillcolor="white [3201]" stroked="f" strokeweight=".5pt">
+              <v:shape id="Cuadro de texto 55" o:spid="_x0000_s1077" type="#_x0000_t202" style="position:absolute;left:0;text-align:left;margin-left:0;margin-top:19.85pt;width:230.95pt;height:23.75pt;z-index:251685888;visibility:visible;mso-wrap-style:square;mso-width-percent:0;mso-height-percent:0;mso-wrap-distance-left:9pt;mso-wrap-distance-top:0;mso-wrap-distance-right:9pt;mso-wrap-distance-bottom:0;mso-position-horizontal:center;mso-position-horizontal-relative:page;mso-position-vertical:absolute;mso-position-vertical-relative:text;mso-width-percent:0;mso-height-percent:0;mso-width-relative:margin;mso-height-relative:margin;v-text-anchor:top" o:gfxdata="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" fillcolor="white [3201]" stroked="f" strokeweight=".5pt">
                 <v:textbox>
                   <w:txbxContent>
                     <w:p>
@@ -5109,7 +5419,6 @@
         <w:rPr>
           <w:u w:val="single"/>
         </w:rPr>
-        <w:lastRenderedPageBreak/>
         <w:t>4</w:t>
       </w:r>
       <w:r>
@@ -5485,6 +5794,7 @@
         <w:jc w:val="both"/>
       </w:pPr>
       <w:r>
+        <w:lastRenderedPageBreak/>
         <w:t>Esta puntuación se debe a una decisión de equipo entorno a la siguiente filosofía:</w:t>
       </w:r>
     </w:p>
@@ -5591,7 +5901,7 @@
         <mc:AlternateContent>
           <mc:Choice Requires="wps">
             <w:drawing>
-              <wp:anchor distT="0" distB="0" distL="114300" distR="114300" simplePos="0" relativeHeight="251681792" behindDoc="0" locked="0" layoutInCell="1" allowOverlap="1" wp14:anchorId="087CBB2A" wp14:editId="3424E68B">
+              <wp:anchor distT="0" distB="0" distL="114300" distR="114300" simplePos="0" relativeHeight="251679744" behindDoc="0" locked="0" layoutInCell="1" allowOverlap="1" wp14:anchorId="087CBB2A" wp14:editId="3424E68B">
                 <wp:simplePos x="0" y="0"/>
                 <wp:positionH relativeFrom="margin">
                   <wp:align>left</wp:align>
@@ -5640,7 +5950,7 @@
           </mc:Choice>
           <mc:Fallback>
             <w:pict>
-              <v:line w14:anchorId="5CAF44A7" id="Conector recto 53" o:spid="_x0000_s1026" style="position:absolute;z-index:251681792;visibility:visible;mso-wrap-style:square;mso-wrap-distance-left:9pt;mso-wrap-distance-top:0;mso-wrap-distance-right:9pt;mso-wrap-distance-bottom:0;mso-position-horizontal:left;mso-position-horizontal-relative:margin;mso-position-vertical:absolute;mso-position-vertical-relative:text" from="0,24pt" to="452.25pt,24pt" o:gfxdata="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" strokecolor="black [3200]" strokeweight=".5pt">
+              <v:line w14:anchorId="34B47E81" id="Conector recto 53" o:spid="_x0000_s1026" style="position:absolute;z-index:251679744;visibility:visible;mso-wrap-style:square;mso-wrap-distance-left:9pt;mso-wrap-distance-top:0;mso-wrap-distance-right:9pt;mso-wrap-distance-bottom:0;mso-position-horizontal:left;mso-position-horizontal-relative:margin;mso-position-vertical:absolute;mso-position-vertical-relative:text" from="0,24pt" to="452.25pt,24pt" o:gfxdata="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" strokecolor="black [3200]" strokeweight=".5pt">
                 <v:stroke joinstyle="miter"/>
                 <w10:wrap anchorx="margin"/>
               </v:line>
@@ -5655,7 +5965,7 @@
         <mc:AlternateContent>
           <mc:Choice Requires="wps">
             <w:drawing>
-              <wp:anchor distT="0" distB="0" distL="114300" distR="114300" simplePos="0" relativeHeight="251682816" behindDoc="0" locked="0" layoutInCell="1" allowOverlap="1" wp14:anchorId="3B334BFB" wp14:editId="39F6ACCF">
+              <wp:anchor distT="0" distB="0" distL="114300" distR="114300" simplePos="0" relativeHeight="251680768" behindDoc="0" locked="0" layoutInCell="1" allowOverlap="1" wp14:anchorId="3B334BFB" wp14:editId="39F6ACCF">
                 <wp:simplePos x="0" y="0"/>
                 <wp:positionH relativeFrom="page">
                   <wp:align>center</wp:align>
@@ -5720,7 +6030,7 @@
           </mc:Choice>
           <mc:Fallback>
             <w:pict>
-              <v:shape w14:anchorId="3B334BFB" id="Cuadro de texto 54" o:spid="_x0000_s1073" type="#_x0000_t202" style="position:absolute;left:0;text-align:left;margin-left:0;margin-top:36.45pt;width:522pt;height:54pt;z-index:251682816;visibility:visible;mso-wrap-style:square;mso-width-percent:0;mso-height-percent:0;mso-wrap-distance-left:9pt;mso-wrap-distance-top:0;mso-wrap-distance-right:9pt;mso-wrap-distance-bottom:0;mso-position-horizontal:center;mso-position-horizontal-relative:page;mso-position-vertical:absolute;mso-position-vertical-relative:text;mso-width-percent:0;mso-height-percent:0;mso-width-relative:margin;mso-height-relative:margin;v-text-anchor:top" o:gfxdata="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" fillcolor="white [3201]" stroked="f" strokeweight=".5pt">
+              <v:shape w14:anchorId="3B334BFB" id="Cuadro de texto 54" o:spid="_x0000_s1078" type="#_x0000_t202" style="position:absolute;left:0;text-align:left;margin-left:0;margin-top:36.45pt;width:522pt;height:54pt;z-index:251680768;visibility:visible;mso-wrap-style:square;mso-width-percent:0;mso-height-percent:0;mso-wrap-distance-left:9pt;mso-wrap-distance-top:0;mso-wrap-distance-right:9pt;mso-wrap-distance-bottom:0;mso-position-horizontal:center;mso-position-horizontal-relative:page;mso-position-vertical:absolute;mso-position-vertical-relative:text;mso-width-percent:0;mso-height-percent:0;mso-width-relative:margin;mso-height-relative:margin;v-text-anchor:top" o:gfxdata="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" fillcolor="white [3201]" stroked="f" strokeweight=".5pt">
                 <v:textbox>
                   <w:txbxContent>
                     <w:p>
@@ -5752,7 +6062,6 @@
         <w:rPr>
           <w:u w:val="single"/>
         </w:rPr>
-        <w:lastRenderedPageBreak/>
         <w:t>5</w:t>
       </w:r>
       <w:r>
@@ -5909,7 +6218,7 @@
         <mc:AlternateContent>
           <mc:Choice Requires="wpg">
             <w:drawing>
-              <wp:anchor distT="0" distB="0" distL="114300" distR="114300" simplePos="0" relativeHeight="251714560" behindDoc="0" locked="0" layoutInCell="1" allowOverlap="1">
+              <wp:anchor distT="0" distB="0" distL="114300" distR="114300" simplePos="0" relativeHeight="251712512" behindDoc="0" locked="0" layoutInCell="1" allowOverlap="1">
                 <wp:simplePos x="0" y="0"/>
                 <wp:positionH relativeFrom="column">
                   <wp:posOffset>-22612</wp:posOffset>
@@ -6622,15 +6931,15 @@
           </mc:Choice>
           <mc:Fallback>
             <w:pict>
-              <v:group id="Grupo 145" o:spid="_x0000_s1074" style="position:absolute;left:0;text-align:left;margin-left:-1.8pt;margin-top:22.95pt;width:458.3pt;height:117.1pt;z-index:251714560" coordsize="58203,14868" o:gfxdata="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">
-                <v:shape id="Conector recto de flecha 59" o:spid="_x0000_s1075" type="#_x0000_t32" style="position:absolute;left:20673;top:7871;width:5328;height:0;visibility:visible;mso-wrap-style:square" o:connectortype="straight" o:gfxdata="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" strokecolor="black [3200]" strokeweight=".5pt">
+              <v:group id="Grupo 145" o:spid="_x0000_s1079" style="position:absolute;left:0;text-align:left;margin-left:-1.8pt;margin-top:22.95pt;width:458.3pt;height:117.1pt;z-index:251712512;mso-position-horizontal-relative:text;mso-position-vertical-relative:text" coordsize="58203,14868" o:gfxdata="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">
+                <v:shape id="Conector recto de flecha 59" o:spid="_x0000_s1080" type="#_x0000_t32" style="position:absolute;left:20673;top:7871;width:5328;height:0;visibility:visible;mso-wrap-style:square" o:connectortype="straight" o:gfxdata="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" strokecolor="black [3200]" strokeweight=".5pt">
                   <v:stroke endarrow="block" joinstyle="miter"/>
                 </v:shape>
-                <v:line id="Conector recto 137" o:spid="_x0000_s1076" style="position:absolute;flip:y;visibility:visible;mso-wrap-style:square" from="22740,8030" to="22740,11605" o:connectortype="straight" o:gfxdata="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" strokecolor="black [3200]" strokeweight=".5pt">
+                <v:line id="Conector recto 137" o:spid="_x0000_s1081" style="position:absolute;flip:y;visibility:visible;mso-wrap-style:square" from="22740,8030" to="22740,11605" o:connectortype="straight" o:gfxdata="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" strokecolor="black [3200]" strokeweight=".5pt">
                   <v:stroke joinstyle="miter"/>
                 </v:line>
-                <v:group id="Grupo 144" o:spid="_x0000_s1077" style="position:absolute;width:58203;height:14868" coordsize="58203,14868" o:gfxdata="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">
-                  <v:shape id="Cuadro de texto 63" o:spid="_x0000_s1078" type="#_x0000_t202" style="position:absolute;left:35462;width:9542;height:6520;visibility:visible;mso-wrap-style:square;v-text-anchor:top" o:gfxdata="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" fillcolor="white [3201]" strokeweight=".5pt">
+                <v:group id="Grupo 144" o:spid="_x0000_s1082" style="position:absolute;width:58203;height:14868" coordsize="58203,14868" o:gfxdata="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">
+                  <v:shape id="Cuadro de texto 63" o:spid="_x0000_s1083" type="#_x0000_t202" style="position:absolute;left:35462;width:9542;height:6520;visibility:visible;mso-wrap-style:square;v-text-anchor:top" o:gfxdata="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" fillcolor="white [3201]" strokeweight=".5pt">
                     <v:textbox>
                       <w:txbxContent>
                         <w:p>
@@ -6644,7 +6953,7 @@
                       </w:txbxContent>
                     </v:textbox>
                   </v:shape>
-                  <v:shape id="Cuadro de texto 133" o:spid="_x0000_s1079" type="#_x0000_t202" style="position:absolute;left:35462;top:8348;width:9542;height:6520;visibility:visible;mso-wrap-style:square;v-text-anchor:top" o:gfxdata="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" fillcolor="white [3201]" strokeweight=".5pt">
+                  <v:shape id="Cuadro de texto 133" o:spid="_x0000_s1084" type="#_x0000_t202" style="position:absolute;left:35462;top:8348;width:9542;height:6520;visibility:visible;mso-wrap-style:square;v-text-anchor:top" o:gfxdata="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" fillcolor="white [3201]" strokeweight=".5pt">
                     <v:textbox>
                       <w:txbxContent>
                         <w:p>
@@ -6667,8 +6976,8 @@
                       </w:txbxContent>
                     </v:textbox>
                   </v:shape>
-                  <v:group id="Grupo 143" o:spid="_x0000_s1080" style="position:absolute;top:4770;width:35224;height:9065" coordsize="35224,9064" o:gfxdata="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">
-                    <v:shape id="Cuadro de texto 138" o:spid="_x0000_s1081" type="#_x0000_t202" style="position:absolute;left:15346;top:6520;width:3737;height:2544;visibility:visible;mso-wrap-style:square;v-text-anchor:top" o:gfxdata="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" fillcolor="white [3201]" stroked="f" strokeweight=".5pt">
+                  <v:group id="Grupo 143" o:spid="_x0000_s1085" style="position:absolute;top:4770;width:35224;height:9065" coordsize="35224,9064" o:gfxdata="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">
+                    <v:shape id="Cuadro de texto 138" o:spid="_x0000_s1086" type="#_x0000_t202" style="position:absolute;left:15346;top:6520;width:3737;height:2544;visibility:visible;mso-wrap-style:square;v-text-anchor:top" o:gfxdata="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" fillcolor="white [3201]" stroked="f" strokeweight=".5pt">
                       <v:textbox>
                         <w:txbxContent>
                           <w:p>
@@ -6687,7 +6996,7 @@
                         </w:txbxContent>
                       </v:textbox>
                     </v:shape>
-                    <v:shape id="Cuadro de texto 61" o:spid="_x0000_s1082" type="#_x0000_t202" style="position:absolute;left:20673;width:8110;height:2544;visibility:visible;mso-wrap-style:square;v-text-anchor:top" o:gfxdata="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" fillcolor="white [3201]" stroked="f" strokeweight=".5pt">
+                    <v:shape id="Cuadro de texto 61" o:spid="_x0000_s1087" type="#_x0000_t202" style="position:absolute;left:20673;width:8110;height:2544;visibility:visible;mso-wrap-style:square;v-text-anchor:top" o:gfxdata="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" fillcolor="white [3201]" stroked="f" strokeweight=".5pt">
                       <v:textbox>
                         <w:txbxContent>
                           <w:p>
@@ -6706,7 +7015,7 @@
                         </w:txbxContent>
                       </v:textbox>
                     </v:shape>
-                    <v:shape id="Cuadro de texto 128" o:spid="_x0000_s1083" type="#_x0000_t202" style="position:absolute;left:30055;top:1987;width:3738;height:2545;visibility:visible;mso-wrap-style:square;v-text-anchor:top" o:gfxdata="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" fillcolor="white [3201]" stroked="f" strokeweight=".5pt">
+                    <v:shape id="Cuadro de texto 128" o:spid="_x0000_s1088" type="#_x0000_t202" style="position:absolute;left:30055;top:1987;width:3738;height:2545;visibility:visible;mso-wrap-style:square;v-text-anchor:top" o:gfxdata="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" fillcolor="white [3201]" stroked="f" strokeweight=".5pt">
                       <v:textbox>
                         <w:txbxContent>
                           <w:p>
@@ -6725,14 +7034,14 @@
                         </w:txbxContent>
                       </v:textbox>
                     </v:shape>
-                    <v:shape id="Conector recto de flecha 129" o:spid="_x0000_s1084" type="#_x0000_t32" style="position:absolute;left:28386;top:556;width:6838;height:2306;flip:y;visibility:visible;mso-wrap-style:square" o:connectortype="straight" o:gfxdata="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" strokecolor="black [3200]" strokeweight=".5pt">
+                    <v:shape id="Conector recto de flecha 129" o:spid="_x0000_s1089" type="#_x0000_t32" style="position:absolute;left:28386;top:556;width:6838;height:2306;flip:y;visibility:visible;mso-wrap-style:square" o:connectortype="straight" o:gfxdata="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" strokecolor="black [3200]" strokeweight=".5pt">
                       <v:stroke endarrow="block" joinstyle="miter"/>
                     </v:shape>
-                    <v:shape id="Conector recto de flecha 130" o:spid="_x0000_s1085" type="#_x0000_t32" style="position:absolute;left:28386;top:2941;width:6520;height:3817;visibility:visible;mso-wrap-style:square" o:connectortype="straight" o:gfxdata="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" strokecolor="black [3200]" strokeweight=".5pt">
+                    <v:shape id="Conector recto de flecha 130" o:spid="_x0000_s1090" type="#_x0000_t32" style="position:absolute;left:28386;top:2941;width:6520;height:3817;visibility:visible;mso-wrap-style:square" o:connectortype="straight" o:gfxdata="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" strokecolor="black [3200]" strokeweight=".5pt">
                       <v:stroke endarrow="block" joinstyle="miter"/>
                     </v:shape>
-                    <v:group id="Grupo 142" o:spid="_x0000_s1086" style="position:absolute;top:397;width:28306;height:6123" coordsize="28306,6122" o:gfxdata="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">
-                      <v:shape id="Cuadro de texto 56" o:spid="_x0000_s1087" type="#_x0000_t202" style="position:absolute;width:6991;height:4768;visibility:visible;mso-wrap-style:square;v-text-anchor:top" o:gfxdata="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" fillcolor="white [3201]" strokeweight=".5pt">
+                    <v:group id="Grupo 142" o:spid="_x0000_s1091" style="position:absolute;top:397;width:28306;height:6123" coordsize="28306,6122" o:gfxdata="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">
+                      <v:shape id="Cuadro de texto 56" o:spid="_x0000_s1092" type="#_x0000_t202" style="position:absolute;width:6991;height:4768;visibility:visible;mso-wrap-style:square;v-text-anchor:top" o:gfxdata="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" fillcolor="white [3201]" strokeweight=".5pt">
                         <v:textbox>
                           <w:txbxContent>
                             <w:p>
@@ -6746,10 +7055,10 @@
                           </w:txbxContent>
                         </v:textbox>
                       </v:shape>
-                      <v:shape id="Conector recto de flecha 57" o:spid="_x0000_s1088" type="#_x0000_t32" style="position:absolute;left:7076;top:2464;width:6520;height:0;visibility:visible;mso-wrap-style:square" o:connectortype="straight" o:gfxdata="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" strokecolor="black [3200]" strokeweight=".5pt">
+                      <v:shape id="Conector recto de flecha 57" o:spid="_x0000_s1093" type="#_x0000_t32" style="position:absolute;left:7076;top:2464;width:6520;height:0;visibility:visible;mso-wrap-style:square" o:connectortype="straight" o:gfxdata="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" strokecolor="black [3200]" strokeweight=".5pt">
                         <v:stroke endarrow="block" joinstyle="miter"/>
                       </v:shape>
-                      <v:shape id="Cuadro de texto 58" o:spid="_x0000_s1089" type="#_x0000_t202" style="position:absolute;left:13596;width:6992;height:4768;visibility:visible;mso-wrap-style:square;v-text-anchor:top" o:gfxdata="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" fillcolor="white [3201]" strokeweight=".5pt">
+                      <v:shape id="Cuadro de texto 58" o:spid="_x0000_s1094" type="#_x0000_t202" style="position:absolute;left:13596;width:6992;height:4768;visibility:visible;mso-wrap-style:square;v-text-anchor:top" o:gfxdata="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" fillcolor="white [3201]" strokeweight=".5pt">
                         <v:textbox>
                           <w:txbxContent>
                             <w:p>
@@ -6763,13 +7072,13 @@
                           </w:txbxContent>
                         </v:textbox>
                       </v:shape>
-                      <v:shape id="Rombo 60" o:spid="_x0000_s1090" type="#_x0000_t4" style="position:absolute;left:26080;top:1351;width:2226;height:2227;visibility:visible;mso-wrap-style:square;v-text-anchor:middle" o:gfxdata="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" filled="f" strokecolor="black [3213]"/>
-                      <v:shape id="Conector recto de flecha 135" o:spid="_x0000_s1091" type="#_x0000_t32" style="position:absolute;left:9780;top:2464;width:0;height:3658;flip:y;visibility:visible;mso-wrap-style:square" o:connectortype="straight" o:gfxdata="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" strokecolor="black [3200]" strokeweight=".5pt">
+                      <v:shape id="Rombo 60" o:spid="_x0000_s1095" type="#_x0000_t4" style="position:absolute;left:26080;top:1351;width:2226;height:2227;visibility:visible;mso-wrap-style:square;v-text-anchor:middle" o:gfxdata="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" filled="f" strokecolor="black [3213]"/>
+                      <v:shape id="Conector recto de flecha 135" o:spid="_x0000_s1096" type="#_x0000_t32" style="position:absolute;left:9780;top:2464;width:0;height:3658;flip:y;visibility:visible;mso-wrap-style:square" o:connectortype="straight" o:gfxdata="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" strokecolor="black [3200]" strokeweight=".5pt">
                         <v:stroke endarrow="block" joinstyle="miter"/>
                       </v:shape>
                     </v:group>
                   </v:group>
-                  <v:shape id="Cuadro de texto 139" o:spid="_x0000_s1092" type="#_x0000_t202" style="position:absolute;left:48661;top:5406;width:9542;height:4612;visibility:visible;mso-wrap-style:square;v-text-anchor:top" o:gfxdata="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" fillcolor="white [3201]" strokeweight=".5pt">
+                  <v:shape id="Cuadro de texto 139" o:spid="_x0000_s1097" type="#_x0000_t202" style="position:absolute;left:48661;top:5406;width:9542;height:4612;visibility:visible;mso-wrap-style:square;v-text-anchor:top" o:gfxdata="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" fillcolor="white [3201]" strokeweight=".5pt">
                     <v:textbox>
                       <w:txbxContent>
                         <w:p>
@@ -6783,14 +7092,14 @@
                       </w:txbxContent>
                     </v:textbox>
                   </v:shape>
-                  <v:shape id="Conector recto de flecha 140" o:spid="_x0000_s1093" type="#_x0000_t32" style="position:absolute;left:45083;top:3180;width:3419;height:4214;visibility:visible;mso-wrap-style:square" o:connectortype="straight" o:gfxdata="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" strokecolor="black [3200]" strokeweight=".5pt">
+                  <v:shape id="Conector recto de flecha 140" o:spid="_x0000_s1098" type="#_x0000_t32" style="position:absolute;left:45083;top:3180;width:3419;height:4214;visibility:visible;mso-wrap-style:square" o:connectortype="straight" o:gfxdata="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" strokecolor="black [3200]" strokeweight=".5pt">
                     <v:stroke endarrow="block" joinstyle="miter"/>
                   </v:shape>
-                  <v:shape id="Conector recto de flecha 141" o:spid="_x0000_s1094" type="#_x0000_t32" style="position:absolute;left:45083;top:7792;width:3260;height:3575;flip:y;visibility:visible;mso-wrap-style:square" o:connectortype="straight" o:gfxdata="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" strokecolor="black [3200]" strokeweight=".5pt">
+                  <v:shape id="Conector recto de flecha 141" o:spid="_x0000_s1099" type="#_x0000_t32" style="position:absolute;left:45083;top:7792;width:3260;height:3575;flip:y;visibility:visible;mso-wrap-style:square" o:connectortype="straight" o:gfxdata="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" strokecolor="black [3200]" strokeweight=".5pt">
                     <v:stroke endarrow="block" joinstyle="miter"/>
                   </v:shape>
                 </v:group>
-                <v:line id="Conector recto 136" o:spid="_x0000_s1095" style="position:absolute;visibility:visible;mso-wrap-style:square" from="9780,11529" to="22740,11529" o:connectortype="straight" o:gfxdata="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" strokecolor="black [3200]" strokeweight=".5pt">
+                <v:line id="Conector recto 136" o:spid="_x0000_s1100" style="position:absolute;visibility:visible;mso-wrap-style:square" from="9780,11529" to="22740,11529" o:connectortype="straight" o:gfxdata="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" strokecolor="black [3200]" strokeweight=".5pt">
                   <v:stroke joinstyle="miter"/>
                 </v:line>
               </v:group>
@@ -7511,7 +7820,7 @@
         <mc:AlternateContent>
           <mc:Choice Requires="wpg">
             <w:drawing>
-              <wp:anchor distT="0" distB="0" distL="114300" distR="114300" simplePos="0" relativeHeight="251760640" behindDoc="0" locked="0" layoutInCell="1" allowOverlap="1">
+              <wp:anchor distT="0" distB="0" distL="114300" distR="114300" simplePos="0" relativeHeight="251758592" behindDoc="0" locked="0" layoutInCell="1" allowOverlap="1">
                 <wp:simplePos x="0" y="0"/>
                 <wp:positionH relativeFrom="margin">
                   <wp:align>left</wp:align>
@@ -7823,17 +8132,20 @@
                                       <w:pPr>
                                         <w:rPr>
                                           <w:sz w:val="14"/>
+                                          <w:lang w:val="en-US"/>
                                         </w:rPr>
                                       </w:pPr>
                                       <w:r>
                                         <w:rPr>
                                           <w:sz w:val="14"/>
+                                          <w:lang w:val="en-US"/>
                                         </w:rPr>
                                         <w:t xml:space="preserve">Q = Q1 </w:t>
                                       </w:r>
                                       <w:r>
                                         <w:rPr>
                                           <w:sz w:val="14"/>
+                                          <w:lang w:val="en-US"/>
                                         </w:rPr>
                                         <w:t>(</w:t>
                                       </w:r>
@@ -7841,18 +8153,21 @@
                                         <w:rPr>
                                           <w:sz w:val="14"/>
                                           <w:u w:val="single"/>
+                                          <w:lang w:val="en-US"/>
                                         </w:rPr>
                                         <w:t>AND Q2</w:t>
                                       </w:r>
                                       <w:r>
                                         <w:rPr>
                                           <w:sz w:val="14"/>
+                                          <w:lang w:val="en-US"/>
                                         </w:rPr>
                                         <w:t>)</w:t>
                                       </w:r>
                                       <w:r>
                                         <w:rPr>
                                           <w:sz w:val="14"/>
+                                          <w:lang w:val="en-US"/>
                                         </w:rPr>
                                         <w:t xml:space="preserve"> AND Q3</w:t>
                                       </w:r>
@@ -8769,17 +9084,20 @@
                                       <w:pPr>
                                         <w:rPr>
                                           <w:sz w:val="14"/>
+                                          <w:lang w:val="en-US"/>
                                         </w:rPr>
                                       </w:pPr>
                                       <w:r>
                                         <w:rPr>
                                           <w:sz w:val="14"/>
+                                          <w:lang w:val="en-US"/>
                                         </w:rPr>
                                         <w:t xml:space="preserve">Q = Q1 </w:t>
                                       </w:r>
                                       <w:r>
                                         <w:rPr>
                                           <w:sz w:val="14"/>
+                                          <w:lang w:val="en-US"/>
                                         </w:rPr>
                                         <w:t>(</w:t>
                                       </w:r>
@@ -8787,18 +9105,21 @@
                                         <w:rPr>
                                           <w:sz w:val="14"/>
                                           <w:u w:val="single"/>
+                                          <w:lang w:val="en-US"/>
                                         </w:rPr>
                                         <w:t>AND Q2</w:t>
                                       </w:r>
                                       <w:r>
                                         <w:rPr>
                                           <w:sz w:val="14"/>
+                                          <w:lang w:val="en-US"/>
                                         </w:rPr>
                                         <w:t xml:space="preserve">) </w:t>
                                       </w:r>
                                       <w:r>
                                         <w:rPr>
                                           <w:sz w:val="14"/>
+                                          <w:lang w:val="en-US"/>
                                         </w:rPr>
                                         <w:t>AND Q3</w:t>
                                       </w:r>
@@ -9697,17 +10018,20 @@
                                       <w:pPr>
                                         <w:rPr>
                                           <w:sz w:val="14"/>
+                                          <w:lang w:val="en-US"/>
                                         </w:rPr>
                                       </w:pPr>
                                       <w:r>
                                         <w:rPr>
                                           <w:sz w:val="14"/>
+                                          <w:lang w:val="en-US"/>
                                         </w:rPr>
                                         <w:t xml:space="preserve">Q = Q1 </w:t>
                                       </w:r>
                                       <w:r>
                                         <w:rPr>
                                           <w:sz w:val="14"/>
+                                          <w:lang w:val="en-US"/>
                                         </w:rPr>
                                         <w:t>(</w:t>
                                       </w:r>
@@ -9715,18 +10039,21 @@
                                         <w:rPr>
                                           <w:sz w:val="14"/>
                                           <w:u w:val="single"/>
+                                          <w:lang w:val="en-US"/>
                                         </w:rPr>
                                         <w:t>AND Q2</w:t>
                                       </w:r>
                                       <w:r>
                                         <w:rPr>
                                           <w:sz w:val="14"/>
+                                          <w:lang w:val="en-US"/>
                                         </w:rPr>
                                         <w:t xml:space="preserve">) </w:t>
                                       </w:r>
                                       <w:r>
                                         <w:rPr>
                                           <w:sz w:val="14"/>
+                                          <w:lang w:val="en-US"/>
                                         </w:rPr>
                                         <w:t>AND Q3</w:t>
                                       </w:r>
@@ -10620,8 +10947,8 @@
           </mc:Choice>
           <mc:Fallback>
             <w:pict>
-              <v:group id="Grupo 257" o:spid="_x0000_s1096" style="position:absolute;left:0;text-align:left;margin-left:0;margin-top:12.85pt;width:494.6pt;height:552.8pt;z-index:251760640;mso-position-horizontal:left;mso-position-horizontal-relative:margin" coordsize="62815,70210" o:gfxdata="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">
-                <v:shape id="Cuadro de texto 250" o:spid="_x0000_s1097" type="#_x0000_t202" style="position:absolute;left:7235;top:19957;width:6202;height:2068;visibility:visible;mso-wrap-style:square;v-text-anchor:top" o:gfxdata="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" fillcolor="white [3201]" stroked="f" strokeweight=".5pt">
+              <v:group id="Grupo 257" o:spid="_x0000_s1101" style="position:absolute;left:0;text-align:left;margin-left:0;margin-top:12.85pt;width:494.6pt;height:552.8pt;z-index:251758592;mso-position-horizontal:left;mso-position-horizontal-relative:margin;mso-position-vertical-relative:text" coordsize="62815,70210" o:gfxdata="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">
+                <v:shape id="Cuadro de texto 250" o:spid="_x0000_s1102" type="#_x0000_t202" style="position:absolute;left:7235;top:19957;width:6202;height:2068;visibility:visible;mso-wrap-style:square;v-text-anchor:top" o:gfxdata="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" fillcolor="white [3201]" stroked="f" strokeweight=".5pt">
                   <v:textbox>
                     <w:txbxContent>
                       <w:p>
@@ -10640,7 +10967,7 @@
                     </w:txbxContent>
                   </v:textbox>
                 </v:shape>
-                <v:shape id="Cuadro de texto 251" o:spid="_x0000_s1098" type="#_x0000_t202" style="position:absolute;left:6917;top:37530;width:6202;height:2067;visibility:visible;mso-wrap-style:square;v-text-anchor:top" o:gfxdata="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" fillcolor="white [3201]" stroked="f" strokeweight=".5pt">
+                <v:shape id="Cuadro de texto 251" o:spid="_x0000_s1103" type="#_x0000_t202" style="position:absolute;left:6917;top:37530;width:6202;height:2067;visibility:visible;mso-wrap-style:square;v-text-anchor:top" o:gfxdata="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" fillcolor="white [3201]" stroked="f" strokeweight=".5pt">
                   <v:textbox>
                     <w:txbxContent>
                       <w:p>
@@ -10665,7 +10992,7 @@
                     </w:txbxContent>
                   </v:textbox>
                 </v:shape>
-                <v:shape id="Cuadro de texto 252" o:spid="_x0000_s1099" type="#_x0000_t202" style="position:absolute;left:6440;top:54148;width:6754;height:2067;visibility:visible;mso-wrap-style:square;v-text-anchor:top" o:gfxdata="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" fillcolor="white [3201]" stroked="f" strokeweight=".5pt">
+                <v:shape id="Cuadro de texto 252" o:spid="_x0000_s1104" type="#_x0000_t202" style="position:absolute;left:6440;top:54148;width:6754;height:2067;visibility:visible;mso-wrap-style:square;v-text-anchor:top" o:gfxdata="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" fillcolor="white [3201]" stroked="f" strokeweight=".5pt">
                   <v:textbox>
                     <w:txbxContent>
                       <w:p>
@@ -10690,8 +11017,8 @@
                     </w:txbxContent>
                   </v:textbox>
                 </v:shape>
-                <v:group id="Grupo 256" o:spid="_x0000_s1100" style="position:absolute;width:62815;height:70210" coordsize="62815,70210" o:gfxdata="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">
-                  <v:shape id="Cuadro de texto 146" o:spid="_x0000_s1101" type="#_x0000_t202" style="position:absolute;width:13517;height:6361;visibility:visible;mso-wrap-style:square;v-text-anchor:top" o:gfxdata="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" fillcolor="white [3201]" strokeweight=".5pt">
+                <v:group id="Grupo 256" o:spid="_x0000_s1105" style="position:absolute;width:62815;height:70210" coordsize="62815,70210" o:gfxdata="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">
+                  <v:shape id="Cuadro de texto 146" o:spid="_x0000_s1106" type="#_x0000_t202" style="position:absolute;width:13517;height:6361;visibility:visible;mso-wrap-style:square;v-text-anchor:top" o:gfxdata="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" fillcolor="white [3201]" strokeweight=".5pt">
                     <v:textbox>
                       <w:txbxContent>
                         <w:p>
@@ -10705,10 +11032,10 @@
                       </w:txbxContent>
                     </v:textbox>
                   </v:shape>
-                  <v:group id="Grupo 255" o:spid="_x0000_s1102" style="position:absolute;top:6440;width:62815;height:63770" coordsize="62815,63769" o:gfxdata="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">
-                    <v:group id="Grupo 197" o:spid="_x0000_s1103" style="position:absolute;left:3419;top:3260;width:59396;height:14147" coordsize="57567,14151" o:gfxdata="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">
-                      <v:group id="Grupo 175" o:spid="_x0000_s1104" style="position:absolute;left:37053;top:1113;width:20514;height:10098" coordsize="20514,10098" o:gfxdata="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">
-                        <v:shape id="Cuadro de texto 171" o:spid="_x0000_s1105" type="#_x0000_t202" style="position:absolute;width:5088;height:1907;visibility:visible;mso-wrap-style:square;v-text-anchor:top" o:gfxdata="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" fillcolor="white [3201]" stroked="f" strokeweight=".5pt">
+                  <v:group id="Grupo 255" o:spid="_x0000_s1107" style="position:absolute;top:6440;width:62815;height:63770" coordsize="62815,63769" o:gfxdata="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">
+                    <v:group id="Grupo 197" o:spid="_x0000_s1108" style="position:absolute;left:3419;top:3260;width:59396;height:14147" coordsize="57567,14151" o:gfxdata="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">
+                      <v:group id="Grupo 175" o:spid="_x0000_s1109" style="position:absolute;left:37053;top:1113;width:20514;height:10098" coordsize="20514,10098" o:gfxdata="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">
+                        <v:shape id="Cuadro de texto 171" o:spid="_x0000_s1110" type="#_x0000_t202" style="position:absolute;width:5088;height:1907;visibility:visible;mso-wrap-style:square;v-text-anchor:top" o:gfxdata="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" fillcolor="white [3201]" stroked="f" strokeweight=".5pt">
                           <v:textbox>
                             <w:txbxContent>
                               <w:p>
@@ -10727,24 +11054,27 @@
                             </w:txbxContent>
                           </v:textbox>
                         </v:shape>
-                        <v:shape id="Cuadro de texto 174" o:spid="_x0000_s1106" type="#_x0000_t202" style="position:absolute;left:9541;top:7951;width:10973;height:2147;visibility:visible;mso-wrap-style:square;v-text-anchor:top" o:gfxdata="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" fillcolor="white [3201]" stroked="f" strokeweight=".5pt">
+                        <v:shape id="Cuadro de texto 174" o:spid="_x0000_s1111" type="#_x0000_t202" style="position:absolute;left:9541;top:7951;width:10973;height:2147;visibility:visible;mso-wrap-style:square;v-text-anchor:top" o:gfxdata="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" fillcolor="white [3201]" stroked="f" strokeweight=".5pt">
                           <v:textbox>
                             <w:txbxContent>
                               <w:p>
                                 <w:pPr>
                                   <w:rPr>
                                     <w:sz w:val="14"/>
+                                    <w:lang w:val="en-US"/>
                                   </w:rPr>
                                 </w:pPr>
                                 <w:r>
                                   <w:rPr>
                                     <w:sz w:val="14"/>
+                                    <w:lang w:val="en-US"/>
                                   </w:rPr>
                                   <w:t xml:space="preserve">Q = Q1 </w:t>
                                 </w:r>
                                 <w:r>
                                   <w:rPr>
                                     <w:sz w:val="14"/>
+                                    <w:lang w:val="en-US"/>
                                   </w:rPr>
                                   <w:t>(</w:t>
                                 </w:r>
@@ -10752,18 +11082,21 @@
                                   <w:rPr>
                                     <w:sz w:val="14"/>
                                     <w:u w:val="single"/>
+                                    <w:lang w:val="en-US"/>
                                   </w:rPr>
                                   <w:t>AND Q2</w:t>
                                 </w:r>
                                 <w:r>
                                   <w:rPr>
                                     <w:sz w:val="14"/>
+                                    <w:lang w:val="en-US"/>
                                   </w:rPr>
                                   <w:t>)</w:t>
                                 </w:r>
                                 <w:r>
                                   <w:rPr>
                                     <w:sz w:val="14"/>
+                                    <w:lang w:val="en-US"/>
                                   </w:rPr>
                                   <w:t xml:space="preserve"> AND Q3</w:t>
                                 </w:r>
@@ -10771,7 +11104,7 @@
                             </w:txbxContent>
                           </v:textbox>
                         </v:shape>
-                        <v:shape id="Cuadro de texto 173" o:spid="_x0000_s1107" type="#_x0000_t202" style="position:absolute;left:715;top:7951;width:9144;height:2147;visibility:visible;mso-wrap-style:square;v-text-anchor:top" o:gfxdata="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" fillcolor="white [3201]" stroked="f" strokeweight=".5pt">
+                        <v:shape id="Cuadro de texto 173" o:spid="_x0000_s1112" type="#_x0000_t202" style="position:absolute;left:715;top:7951;width:9144;height:2147;visibility:visible;mso-wrap-style:square;v-text-anchor:top" o:gfxdata="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" fillcolor="white [3201]" stroked="f" strokeweight=".5pt">
                           <v:textbox>
                             <w:txbxContent>
                               <w:p>
@@ -10790,7 +11123,7 @@
                             </w:txbxContent>
                           </v:textbox>
                         </v:shape>
-                        <v:shape id="Cuadro de texto 172" o:spid="_x0000_s1108" type="#_x0000_t202" style="position:absolute;left:2703;top:2385;width:2544;height:2147;visibility:visible;mso-wrap-style:square;v-text-anchor:top" o:gfxdata="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" fillcolor="white [3201]" stroked="f" strokeweight=".5pt">
+                        <v:shape id="Cuadro de texto 172" o:spid="_x0000_s1113" type="#_x0000_t202" style="position:absolute;left:2703;top:2385;width:2544;height:2147;visibility:visible;mso-wrap-style:square;v-text-anchor:top" o:gfxdata="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" fillcolor="white [3201]" stroked="f" strokeweight=".5pt">
                           <v:textbox>
                             <w:txbxContent>
                               <w:p>
@@ -10810,8 +11143,8 @@
                           </v:textbox>
                         </v:shape>
                       </v:group>
-                      <v:group id="Grupo 176" o:spid="_x0000_s1109" style="position:absolute;width:53194;height:14151" coordsize="53194,14151" o:gfxdata="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">
-                        <v:shape id="Cuadro de texto 170" o:spid="_x0000_s1110" type="#_x0000_t202" style="position:absolute;left:24410;top:9064;width:6361;height:2147;visibility:visible;mso-wrap-style:square;v-text-anchor:top" o:gfxdata="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" fillcolor="white [3201]" stroked="f" strokeweight=".5pt">
+                      <v:group id="Grupo 176" o:spid="_x0000_s1114" style="position:absolute;width:53194;height:14151" coordsize="53194,14151" o:gfxdata="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">
+                        <v:shape id="Cuadro de texto 170" o:spid="_x0000_s1115" type="#_x0000_t202" style="position:absolute;left:24410;top:9064;width:6361;height:2147;visibility:visible;mso-wrap-style:square;v-text-anchor:top" o:gfxdata="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" fillcolor="white [3201]" stroked="f" strokeweight=".5pt">
                           <v:textbox>
                             <w:txbxContent>
                               <w:p>
@@ -10830,7 +11163,7 @@
                             </w:txbxContent>
                           </v:textbox>
                         </v:shape>
-                        <v:shape id="Cuadro de texto 168" o:spid="_x0000_s1111" type="#_x0000_t202" style="position:absolute;left:23456;top:954;width:5089;height:1907;visibility:visible;mso-wrap-style:square;v-text-anchor:top" o:gfxdata="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" fillcolor="white [3201]" stroked="f" strokeweight=".5pt">
+                        <v:shape id="Cuadro de texto 168" o:spid="_x0000_s1116" type="#_x0000_t202" style="position:absolute;left:23456;top:954;width:5089;height:1907;visibility:visible;mso-wrap-style:square;v-text-anchor:top" o:gfxdata="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" fillcolor="white [3201]" stroked="f" strokeweight=".5pt">
                           <v:textbox>
                             <w:txbxContent>
                               <w:p>
@@ -10849,7 +11182,7 @@
                             </w:txbxContent>
                           </v:textbox>
                         </v:shape>
-                        <v:shape id="Cuadro de texto 169" o:spid="_x0000_s1112" type="#_x0000_t202" style="position:absolute;left:25682;top:3260;width:2545;height:2146;visibility:visible;mso-wrap-style:square;v-text-anchor:top" o:gfxdata="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" fillcolor="white [3201]" stroked="f" strokeweight=".5pt">
+                        <v:shape id="Cuadro de texto 169" o:spid="_x0000_s1117" type="#_x0000_t202" style="position:absolute;left:25682;top:3260;width:2545;height:2146;visibility:visible;mso-wrap-style:square;v-text-anchor:top" o:gfxdata="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" fillcolor="white [3201]" stroked="f" strokeweight=".5pt">
                           <v:textbox>
                             <w:txbxContent>
                               <w:p>
@@ -10868,8 +11201,8 @@
                             </w:txbxContent>
                           </v:textbox>
                         </v:shape>
-                        <v:group id="Grupo 167" o:spid="_x0000_s1113" style="position:absolute;width:53194;height:14151" coordsize="53194,14151" o:gfxdata="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">
-                          <v:shape id="Cuadro de texto 148" o:spid="_x0000_s1114" type="#_x0000_t202" style="position:absolute;left:3419;top:397;width:6122;height:4373;visibility:visible;mso-wrap-style:square;v-text-anchor:top" o:gfxdata="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" fillcolor="white [3201]" strokeweight=".5pt">
+                        <v:group id="Grupo 167" o:spid="_x0000_s1118" style="position:absolute;width:53194;height:14151" coordsize="53194,14151" o:gfxdata="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">
+                          <v:shape id="Cuadro de texto 148" o:spid="_x0000_s1119" type="#_x0000_t202" style="position:absolute;left:3419;top:397;width:6122;height:4373;visibility:visible;mso-wrap-style:square;v-text-anchor:top" o:gfxdata="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" fillcolor="white [3201]" strokeweight=".5pt">
                             <v:textbox>
                               <w:txbxContent>
                                 <w:p>
@@ -10883,10 +11216,10 @@
                               </w:txbxContent>
                             </v:textbox>
                           </v:shape>
-                          <v:shape id="Conector recto de flecha 150" o:spid="_x0000_s1115" type="#_x0000_t32" style="position:absolute;left:238;top:2544;width:3022;height:0;visibility:visible;mso-wrap-style:square" o:connectortype="straight" o:gfxdata="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" strokecolor="black [3200]" strokeweight=".5pt">
+                          <v:shape id="Conector recto de flecha 150" o:spid="_x0000_s1120" type="#_x0000_t32" style="position:absolute;left:238;top:2544;width:3022;height:0;visibility:visible;mso-wrap-style:square" o:connectortype="straight" o:gfxdata="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" strokecolor="black [3200]" strokeweight=".5pt">
                             <v:stroke endarrow="block" joinstyle="miter"/>
                           </v:shape>
-                          <v:shape id="Cuadro de texto 151" o:spid="_x0000_s1116" type="#_x0000_t202" style="position:absolute;left:12165;top:11370;width:41029;height:2781;visibility:visible;mso-wrap-style:square;v-text-anchor:top" o:gfxdata="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" fillcolor="#f2f2f2 [3052]" strokeweight=".5pt">
+                          <v:shape id="Cuadro de texto 151" o:spid="_x0000_s1121" type="#_x0000_t202" style="position:absolute;left:12165;top:11370;width:41029;height:2781;visibility:visible;mso-wrap-style:square;v-text-anchor:top" o:gfxdata="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" fillcolor="#f2f2f2 [3052]" strokeweight=".5pt">
                             <v:textbox>
                               <w:txbxContent>
                                 <w:p>
@@ -10900,7 +11233,7 @@
                               </w:txbxContent>
                             </v:textbox>
                           </v:shape>
-                          <v:shape id="Cuadro de texto 152" o:spid="_x0000_s1117" type="#_x0000_t202" style="position:absolute;left:13119;width:10173;height:8746;visibility:visible;mso-wrap-style:square;v-text-anchor:top" o:gfxdata="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" fillcolor="white [3201]" strokeweight=".5pt">
+                          <v:shape id="Cuadro de texto 152" o:spid="_x0000_s1122" type="#_x0000_t202" style="position:absolute;left:13119;width:10173;height:8746;visibility:visible;mso-wrap-style:square;v-text-anchor:top" o:gfxdata="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" fillcolor="white [3201]" strokeweight=".5pt">
                             <v:textbox>
                               <w:txbxContent>
                                 <w:p>
@@ -10978,10 +11311,10 @@
                               </w:txbxContent>
                             </v:textbox>
                           </v:shape>
-                          <v:shape id="Conector recto de flecha 153" o:spid="_x0000_s1118" type="#_x0000_t32" style="position:absolute;left:9700;top:2464;width:3419;height:0;visibility:visible;mso-wrap-style:square" o:connectortype="straight" o:gfxdata="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" strokecolor="black [3200]" strokeweight=".5pt">
+                          <v:shape id="Conector recto de flecha 153" o:spid="_x0000_s1123" type="#_x0000_t32" style="position:absolute;left:9700;top:2464;width:3419;height:0;visibility:visible;mso-wrap-style:square" o:connectortype="straight" o:gfxdata="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" strokecolor="black [3200]" strokeweight=".5pt">
                             <v:stroke endarrow="block" joinstyle="miter"/>
                           </v:shape>
-                          <v:shape id="Cuadro de texto 155" o:spid="_x0000_s1119" type="#_x0000_t202" style="position:absolute;left:28624;top:238;width:8585;height:6838;visibility:visible;mso-wrap-style:square;v-text-anchor:top" o:gfxdata="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" fillcolor="white [3201]" strokeweight=".5pt">
+                          <v:shape id="Cuadro de texto 155" o:spid="_x0000_s1124" type="#_x0000_t202" style="position:absolute;left:28624;top:238;width:8585;height:6838;visibility:visible;mso-wrap-style:square;v-text-anchor:top" o:gfxdata="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" fillcolor="white [3201]" strokeweight=".5pt">
                             <v:textbox>
                               <w:txbxContent>
                                 <w:p>
@@ -11021,23 +11354,23 @@
                               </w:txbxContent>
                             </v:textbox>
                           </v:shape>
-                          <v:group id="Grupo 158" o:spid="_x0000_s1120" style="position:absolute;left:23535;top:3021;width:5010;height:8031" coordsize="5009,8030" o:gfxdata="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">
-                            <v:shape id="Conector recto de flecha 154" o:spid="_x0000_s1121" type="#_x0000_t32" style="position:absolute;width:5009;height:0;visibility:visible;mso-wrap-style:square" o:connectortype="straight" o:gfxdata="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" strokecolor="black [3200]" strokeweight=".5pt">
+                          <v:group id="Grupo 158" o:spid="_x0000_s1125" style="position:absolute;left:23535;top:3021;width:5010;height:8031" coordsize="5009,8030" o:gfxdata="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">
+                            <v:shape id="Conector recto de flecha 154" o:spid="_x0000_s1126" type="#_x0000_t32" style="position:absolute;width:5009;height:0;visibility:visible;mso-wrap-style:square" o:connectortype="straight" o:gfxdata="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" strokecolor="black [3200]" strokeweight=".5pt">
                               <v:stroke endarrow="block" joinstyle="miter"/>
                             </v:shape>
-                            <v:shape id="Conector recto de flecha 157" o:spid="_x0000_s1122" type="#_x0000_t32" style="position:absolute;left:1033;top:79;width:0;height:7951;visibility:visible;mso-wrap-style:square" o:connectortype="straight" o:gfxdata="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" strokecolor="black [3200]" strokeweight=".5pt">
+                            <v:shape id="Conector recto de flecha 157" o:spid="_x0000_s1127" type="#_x0000_t32" style="position:absolute;left:1033;top:79;width:0;height:7951;visibility:visible;mso-wrap-style:square" o:connectortype="straight" o:gfxdata="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" strokecolor="black [3200]" strokeweight=".5pt">
                               <v:stroke endarrow="block" joinstyle="miter"/>
                             </v:shape>
                           </v:group>
-                          <v:group id="Grupo 159" o:spid="_x0000_s1123" style="position:absolute;left:37212;top:3180;width:5009;height:8031" coordsize="5009,8030" o:gfxdata="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">
-                            <v:shape id="Conector recto de flecha 160" o:spid="_x0000_s1124" type="#_x0000_t32" style="position:absolute;width:5009;height:0;visibility:visible;mso-wrap-style:square" o:connectortype="straight" o:gfxdata="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" strokecolor="black [3200]" strokeweight=".5pt">
+                          <v:group id="Grupo 159" o:spid="_x0000_s1128" style="position:absolute;left:37212;top:3180;width:5009;height:8031" coordsize="5009,8030" o:gfxdata="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">
+                            <v:shape id="Conector recto de flecha 160" o:spid="_x0000_s1129" type="#_x0000_t32" style="position:absolute;width:5009;height:0;visibility:visible;mso-wrap-style:square" o:connectortype="straight" o:gfxdata="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" strokecolor="black [3200]" strokeweight=".5pt">
                               <v:stroke endarrow="block" joinstyle="miter"/>
                             </v:shape>
-                            <v:shape id="Conector recto de flecha 161" o:spid="_x0000_s1125" type="#_x0000_t32" style="position:absolute;left:1033;top:79;width:0;height:7951;visibility:visible;mso-wrap-style:square" o:connectortype="straight" o:gfxdata="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" strokecolor="black [3200]" strokeweight=".5pt">
+                            <v:shape id="Conector recto de flecha 161" o:spid="_x0000_s1130" type="#_x0000_t32" style="position:absolute;left:1033;top:79;width:0;height:7951;visibility:visible;mso-wrap-style:square" o:connectortype="straight" o:gfxdata="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" strokecolor="black [3200]" strokeweight=".5pt">
                               <v:stroke endarrow="block" joinstyle="miter"/>
                             </v:shape>
                           </v:group>
-                          <v:shape id="Cuadro de texto 162" o:spid="_x0000_s1126" type="#_x0000_t202" style="position:absolute;left:42300;width:8586;height:7315;visibility:visible;mso-wrap-style:square;v-text-anchor:top" o:gfxdata="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" fillcolor="white [3201]" strokeweight=".5pt">
+                          <v:shape id="Cuadro de texto 162" o:spid="_x0000_s1131" type="#_x0000_t202" style="position:absolute;left:42300;width:8586;height:7315;visibility:visible;mso-wrap-style:square;v-text-anchor:top" o:gfxdata="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" fillcolor="white [3201]" strokeweight=".5pt">
                             <v:textbox>
                               <w:txbxContent>
                                 <w:p>
@@ -11071,18 +11404,18 @@
                               </w:txbxContent>
                             </v:textbox>
                           </v:shape>
-                          <v:shape id="Conector recto de flecha 164" o:spid="_x0000_s1127" type="#_x0000_t32" style="position:absolute;top:13040;width:12165;height:0;flip:x;visibility:visible;mso-wrap-style:square" o:connectortype="straight" o:gfxdata="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" strokecolor="black [3200]" strokeweight=".5pt">
+                          <v:shape id="Conector recto de flecha 164" o:spid="_x0000_s1132" type="#_x0000_t32" style="position:absolute;top:13040;width:12165;height:0;flip:x;visibility:visible;mso-wrap-style:square" o:connectortype="straight" o:gfxdata="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" strokecolor="black [3200]" strokeweight=".5pt">
                             <v:stroke endarrow="block" joinstyle="miter"/>
                           </v:shape>
-                          <v:shape id="Conector recto de flecha 166" o:spid="_x0000_s1128" type="#_x0000_t32" style="position:absolute;left:46674;top:7394;width:0;height:3812;visibility:visible;mso-wrap-style:square" o:connectortype="straight" o:gfxdata="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" strokecolor="black [3200]" strokeweight=".5pt">
+                          <v:shape id="Conector recto de flecha 166" o:spid="_x0000_s1133" type="#_x0000_t32" style="position:absolute;left:46674;top:7394;width:0;height:3812;visibility:visible;mso-wrap-style:square" o:connectortype="straight" o:gfxdata="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" strokecolor="black [3200]" strokeweight=".5pt">
                             <v:stroke endarrow="block" joinstyle="miter"/>
                           </v:shape>
                         </v:group>
                       </v:group>
                     </v:group>
-                    <v:group id="Grupo 198" o:spid="_x0000_s1129" style="position:absolute;left:3498;top:20673;width:58439;height:14148" coordsize="58442,14151" o:gfxdata="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">
-                      <v:group id="Grupo 199" o:spid="_x0000_s1130" style="position:absolute;left:37053;top:1113;width:21389;height:10098" coordsize="21388,10098" o:gfxdata="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">
-                        <v:shape id="Cuadro de texto 200" o:spid="_x0000_s1131" type="#_x0000_t202" style="position:absolute;width:5088;height:1907;visibility:visible;mso-wrap-style:square;v-text-anchor:top" o:gfxdata="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" fillcolor="white [3201]" stroked="f" strokeweight=".5pt">
+                    <v:group id="Grupo 198" o:spid="_x0000_s1134" style="position:absolute;left:3498;top:20673;width:58439;height:14148" coordsize="58442,14151" o:gfxdata="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">
+                      <v:group id="Grupo 199" o:spid="_x0000_s1135" style="position:absolute;left:37053;top:1113;width:21389;height:10098" coordsize="21388,10098" o:gfxdata="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">
+                        <v:shape id="Cuadro de texto 200" o:spid="_x0000_s1136" type="#_x0000_t202" style="position:absolute;width:5088;height:1907;visibility:visible;mso-wrap-style:square;v-text-anchor:top" o:gfxdata="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" fillcolor="white [3201]" stroked="f" strokeweight=".5pt">
                           <v:textbox>
                             <w:txbxContent>
                               <w:p>
@@ -11101,24 +11434,27 @@
                             </w:txbxContent>
                           </v:textbox>
                         </v:shape>
-                        <v:shape id="Cuadro de texto 201" o:spid="_x0000_s1132" type="#_x0000_t202" style="position:absolute;left:9537;top:7948;width:11851;height:2147;visibility:visible;mso-wrap-style:square;v-text-anchor:top" o:gfxdata="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" fillcolor="white [3201]" stroked="f" strokeweight=".5pt">
+                        <v:shape id="Cuadro de texto 201" o:spid="_x0000_s1137" type="#_x0000_t202" style="position:absolute;left:9537;top:7948;width:11851;height:2147;visibility:visible;mso-wrap-style:square;v-text-anchor:top" o:gfxdata="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" fillcolor="white [3201]" stroked="f" strokeweight=".5pt">
                           <v:textbox>
                             <w:txbxContent>
                               <w:p>
                                 <w:pPr>
                                   <w:rPr>
                                     <w:sz w:val="14"/>
+                                    <w:lang w:val="en-US"/>
                                   </w:rPr>
                                 </w:pPr>
                                 <w:r>
                                   <w:rPr>
                                     <w:sz w:val="14"/>
+                                    <w:lang w:val="en-US"/>
                                   </w:rPr>
                                   <w:t xml:space="preserve">Q = Q1 </w:t>
                                 </w:r>
                                 <w:r>
                                   <w:rPr>
                                     <w:sz w:val="14"/>
+                                    <w:lang w:val="en-US"/>
                                   </w:rPr>
                                   <w:t>(</w:t>
                                 </w:r>
@@ -11126,18 +11462,21 @@
                                   <w:rPr>
                                     <w:sz w:val="14"/>
                                     <w:u w:val="single"/>
+                                    <w:lang w:val="en-US"/>
                                   </w:rPr>
                                   <w:t>AND Q2</w:t>
                                 </w:r>
                                 <w:r>
                                   <w:rPr>
                                     <w:sz w:val="14"/>
+                                    <w:lang w:val="en-US"/>
                                   </w:rPr>
                                   <w:t xml:space="preserve">) </w:t>
                                 </w:r>
                                 <w:r>
                                   <w:rPr>
                                     <w:sz w:val="14"/>
+                                    <w:lang w:val="en-US"/>
                                   </w:rPr>
                                   <w:t>AND Q3</w:t>
                                 </w:r>
@@ -11145,7 +11484,7 @@
                             </w:txbxContent>
                           </v:textbox>
                         </v:shape>
-                        <v:shape id="Cuadro de texto 202" o:spid="_x0000_s1133" type="#_x0000_t202" style="position:absolute;left:715;top:7951;width:9144;height:2147;visibility:visible;mso-wrap-style:square;v-text-anchor:top" o:gfxdata="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" fillcolor="white [3201]" stroked="f" strokeweight=".5pt">
+                        <v:shape id="Cuadro de texto 202" o:spid="_x0000_s1138" type="#_x0000_t202" style="position:absolute;left:715;top:7951;width:9144;height:2147;visibility:visible;mso-wrap-style:square;v-text-anchor:top" o:gfxdata="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" fillcolor="white [3201]" stroked="f" strokeweight=".5pt">
                           <v:textbox>
                             <w:txbxContent>
                               <w:p>
@@ -11164,7 +11503,7 @@
                             </w:txbxContent>
                           </v:textbox>
                         </v:shape>
-                        <v:shape id="Cuadro de texto 203" o:spid="_x0000_s1134" type="#_x0000_t202" style="position:absolute;left:2703;top:2385;width:2544;height:2147;visibility:visible;mso-wrap-style:square;v-text-anchor:top" o:gfxdata="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" fillcolor="white [3201]" stroked="f" strokeweight=".5pt">
+                        <v:shape id="Cuadro de texto 203" o:spid="_x0000_s1139" type="#_x0000_t202" style="position:absolute;left:2703;top:2385;width:2544;height:2147;visibility:visible;mso-wrap-style:square;v-text-anchor:top" o:gfxdata="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" fillcolor="white [3201]" stroked="f" strokeweight=".5pt">
                           <v:textbox>
                             <w:txbxContent>
                               <w:p>
@@ -11184,8 +11523,8 @@
                           </v:textbox>
                         </v:shape>
                       </v:group>
-                      <v:group id="Grupo 204" o:spid="_x0000_s1135" style="position:absolute;width:53194;height:14151" coordsize="53194,14151" o:gfxdata="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">
-                        <v:shape id="Cuadro de texto 205" o:spid="_x0000_s1136" type="#_x0000_t202" style="position:absolute;left:24410;top:9064;width:6361;height:2147;visibility:visible;mso-wrap-style:square;v-text-anchor:top" o:gfxdata="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" fillcolor="white [3201]" stroked="f" strokeweight=".5pt">
+                      <v:group id="Grupo 204" o:spid="_x0000_s1140" style="position:absolute;width:53194;height:14151" coordsize="53194,14151" o:gfxdata="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">
+                        <v:shape id="Cuadro de texto 205" o:spid="_x0000_s1141" type="#_x0000_t202" style="position:absolute;left:24410;top:9064;width:6361;height:2147;visibility:visible;mso-wrap-style:square;v-text-anchor:top" o:gfxdata="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" fillcolor="white [3201]" stroked="f" strokeweight=".5pt">
                           <v:textbox>
                             <w:txbxContent>
                               <w:p>
@@ -11204,7 +11543,7 @@
                             </w:txbxContent>
                           </v:textbox>
                         </v:shape>
-                        <v:shape id="Cuadro de texto 206" o:spid="_x0000_s1137" type="#_x0000_t202" style="position:absolute;left:23456;top:954;width:5089;height:1907;visibility:visible;mso-wrap-style:square;v-text-anchor:top" o:gfxdata="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" fillcolor="white [3201]" stroked="f" strokeweight=".5pt">
+                        <v:shape id="Cuadro de texto 206" o:spid="_x0000_s1142" type="#_x0000_t202" style="position:absolute;left:23456;top:954;width:5089;height:1907;visibility:visible;mso-wrap-style:square;v-text-anchor:top" o:gfxdata="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" fillcolor="white [3201]" stroked="f" strokeweight=".5pt">
                           <v:textbox>
                             <w:txbxContent>
                               <w:p>
@@ -11223,7 +11562,7 @@
                             </w:txbxContent>
                           </v:textbox>
                         </v:shape>
-                        <v:shape id="Cuadro de texto 207" o:spid="_x0000_s1138" type="#_x0000_t202" style="position:absolute;left:25682;top:3260;width:2545;height:2146;visibility:visible;mso-wrap-style:square;v-text-anchor:top" o:gfxdata="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" fillcolor="white [3201]" stroked="f" strokeweight=".5pt">
+                        <v:shape id="Cuadro de texto 207" o:spid="_x0000_s1143" type="#_x0000_t202" style="position:absolute;left:25682;top:3260;width:2545;height:2146;visibility:visible;mso-wrap-style:square;v-text-anchor:top" o:gfxdata="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" fillcolor="white [3201]" stroked="f" strokeweight=".5pt">
                           <v:textbox>
                             <w:txbxContent>
                               <w:p>
@@ -11242,8 +11581,8 @@
                             </w:txbxContent>
                           </v:textbox>
                         </v:shape>
-                        <v:group id="Grupo 208" o:spid="_x0000_s1139" style="position:absolute;width:53194;height:14151" coordsize="53194,14151" o:gfxdata="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">
-                          <v:shape id="Cuadro de texto 209" o:spid="_x0000_s1140" type="#_x0000_t202" style="position:absolute;left:3419;top:397;width:6122;height:4373;visibility:visible;mso-wrap-style:square;v-text-anchor:top" o:gfxdata="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" fillcolor="white [3201]" strokeweight=".5pt">
+                        <v:group id="Grupo 208" o:spid="_x0000_s1144" style="position:absolute;width:53194;height:14151" coordsize="53194,14151" o:gfxdata="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">
+                          <v:shape id="Cuadro de texto 209" o:spid="_x0000_s1145" type="#_x0000_t202" style="position:absolute;left:3419;top:397;width:6122;height:4373;visibility:visible;mso-wrap-style:square;v-text-anchor:top" o:gfxdata="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" fillcolor="white [3201]" strokeweight=".5pt">
                             <v:textbox>
                               <w:txbxContent>
                                 <w:p>
@@ -11257,10 +11596,10 @@
                               </w:txbxContent>
                             </v:textbox>
                           </v:shape>
-                          <v:shape id="Conector recto de flecha 210" o:spid="_x0000_s1141" type="#_x0000_t32" style="position:absolute;left:238;top:2544;width:3022;height:0;visibility:visible;mso-wrap-style:square" o:connectortype="straight" o:gfxdata="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" strokecolor="black [3200]" strokeweight=".5pt">
+                          <v:shape id="Conector recto de flecha 210" o:spid="_x0000_s1146" type="#_x0000_t32" style="position:absolute;left:238;top:2544;width:3022;height:0;visibility:visible;mso-wrap-style:square" o:connectortype="straight" o:gfxdata="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" strokecolor="black [3200]" strokeweight=".5pt">
                             <v:stroke endarrow="block" joinstyle="miter"/>
                           </v:shape>
-                          <v:shape id="Cuadro de texto 211" o:spid="_x0000_s1142" type="#_x0000_t202" style="position:absolute;left:12165;top:11370;width:41029;height:2781;visibility:visible;mso-wrap-style:square;v-text-anchor:top" o:gfxdata="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" fillcolor="#f2f2f2 [3052]" strokeweight=".5pt">
+                          <v:shape id="Cuadro de texto 211" o:spid="_x0000_s1147" type="#_x0000_t202" style="position:absolute;left:12165;top:11370;width:41029;height:2781;visibility:visible;mso-wrap-style:square;v-text-anchor:top" o:gfxdata="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" fillcolor="#f2f2f2 [3052]" strokeweight=".5pt">
                             <v:textbox>
                               <w:txbxContent>
                                 <w:p>
@@ -11274,7 +11613,7 @@
                               </w:txbxContent>
                             </v:textbox>
                           </v:shape>
-                          <v:shape id="Cuadro de texto 212" o:spid="_x0000_s1143" type="#_x0000_t202" style="position:absolute;left:13119;width:10173;height:8746;visibility:visible;mso-wrap-style:square;v-text-anchor:top" o:gfxdata="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" fillcolor="white [3201]" strokeweight=".5pt">
+                          <v:shape id="Cuadro de texto 212" o:spid="_x0000_s1148" type="#_x0000_t202" style="position:absolute;left:13119;width:10173;height:8746;visibility:visible;mso-wrap-style:square;v-text-anchor:top" o:gfxdata="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" fillcolor="white [3201]" strokeweight=".5pt">
                             <v:textbox>
                               <w:txbxContent>
                                 <w:p>
@@ -11346,10 +11685,10 @@
                               </w:txbxContent>
                             </v:textbox>
                           </v:shape>
-                          <v:shape id="Conector recto de flecha 213" o:spid="_x0000_s1144" type="#_x0000_t32" style="position:absolute;left:9700;top:2464;width:3419;height:0;visibility:visible;mso-wrap-style:square" o:connectortype="straight" o:gfxdata="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" strokecolor="black [3200]" strokeweight=".5pt">
+                          <v:shape id="Conector recto de flecha 213" o:spid="_x0000_s1149" type="#_x0000_t32" style="position:absolute;left:9700;top:2464;width:3419;height:0;visibility:visible;mso-wrap-style:square" o:connectortype="straight" o:gfxdata="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" strokecolor="black [3200]" strokeweight=".5pt">
                             <v:stroke endarrow="block" joinstyle="miter"/>
                           </v:shape>
-                          <v:shape id="Cuadro de texto 214" o:spid="_x0000_s1145" type="#_x0000_t202" style="position:absolute;left:28624;top:238;width:8585;height:6838;visibility:visible;mso-wrap-style:square;v-text-anchor:top" o:gfxdata="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" fillcolor="white [3201]" strokeweight=".5pt">
+                          <v:shape id="Cuadro de texto 214" o:spid="_x0000_s1150" type="#_x0000_t202" style="position:absolute;left:28624;top:238;width:8585;height:6838;visibility:visible;mso-wrap-style:square;v-text-anchor:top" o:gfxdata="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" fillcolor="white [3201]" strokeweight=".5pt">
                             <v:textbox>
                               <w:txbxContent>
                                 <w:p>
@@ -11383,23 +11722,23 @@
                               </w:txbxContent>
                             </v:textbox>
                           </v:shape>
-                          <v:group id="Grupo 215" o:spid="_x0000_s1146" style="position:absolute;left:23535;top:3021;width:5010;height:8031" coordsize="5009,8030" o:gfxdata="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">
-                            <v:shape id="Conector recto de flecha 216" o:spid="_x0000_s1147" type="#_x0000_t32" style="position:absolute;width:5009;height:0;visibility:visible;mso-wrap-style:square" o:connectortype="straight" o:gfxdata="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" strokecolor="black [3200]" strokeweight=".5pt">
+                          <v:group id="Grupo 215" o:spid="_x0000_s1151" style="position:absolute;left:23535;top:3021;width:5010;height:8031" coordsize="5009,8030" o:gfxdata="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">
+                            <v:shape id="Conector recto de flecha 216" o:spid="_x0000_s1152" type="#_x0000_t32" style="position:absolute;width:5009;height:0;visibility:visible;mso-wrap-style:square" o:connectortype="straight" o:gfxdata="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" strokecolor="black [3200]" strokeweight=".5pt">
                               <v:stroke endarrow="block" joinstyle="miter"/>
                             </v:shape>
-                            <v:shape id="Conector recto de flecha 217" o:spid="_x0000_s1148" type="#_x0000_t32" style="position:absolute;left:1033;top:79;width:0;height:7951;visibility:visible;mso-wrap-style:square" o:connectortype="straight" o:gfxdata="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" strokecolor="black [3200]" strokeweight=".5pt">
+                            <v:shape id="Conector recto de flecha 217" o:spid="_x0000_s1153" type="#_x0000_t32" style="position:absolute;left:1033;top:79;width:0;height:7951;visibility:visible;mso-wrap-style:square" o:connectortype="straight" o:gfxdata="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" strokecolor="black [3200]" strokeweight=".5pt">
                               <v:stroke endarrow="block" joinstyle="miter"/>
                             </v:shape>
                           </v:group>
-                          <v:group id="Grupo 218" o:spid="_x0000_s1149" style="position:absolute;left:37212;top:3180;width:5009;height:8031" coordsize="5009,8030" o:gfxdata="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">
-                            <v:shape id="Conector recto de flecha 219" o:spid="_x0000_s1150" type="#_x0000_t32" style="position:absolute;width:5009;height:0;visibility:visible;mso-wrap-style:square" o:connectortype="straight" o:gfxdata="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" strokecolor="black [3200]" strokeweight=".5pt">
+                          <v:group id="Grupo 218" o:spid="_x0000_s1154" style="position:absolute;left:37212;top:3180;width:5009;height:8031" coordsize="5009,8030" o:gfxdata="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">
+                            <v:shape id="Conector recto de flecha 219" o:spid="_x0000_s1155" type="#_x0000_t32" style="position:absolute;width:5009;height:0;visibility:visible;mso-wrap-style:square" o:connectortype="straight" o:gfxdata="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" strokecolor="black [3200]" strokeweight=".5pt">
                               <v:stroke endarrow="block" joinstyle="miter"/>
                             </v:shape>
-                            <v:shape id="Conector recto de flecha 220" o:spid="_x0000_s1151" type="#_x0000_t32" style="position:absolute;left:1033;top:79;width:0;height:7951;visibility:visible;mso-wrap-style:square" o:connectortype="straight" o:gfxdata="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" strokecolor="black [3200]" strokeweight=".5pt">
+                            <v:shape id="Conector recto de flecha 220" o:spid="_x0000_s1156" type="#_x0000_t32" style="position:absolute;left:1033;top:79;width:0;height:7951;visibility:visible;mso-wrap-style:square" o:connectortype="straight" o:gfxdata="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" strokecolor="black [3200]" strokeweight=".5pt">
                               <v:stroke endarrow="block" joinstyle="miter"/>
                             </v:shape>
                           </v:group>
-                          <v:shape id="Cuadro de texto 221" o:spid="_x0000_s1152" type="#_x0000_t202" style="position:absolute;left:42300;width:8586;height:7315;visibility:visible;mso-wrap-style:square;v-text-anchor:top" o:gfxdata="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" fillcolor="white [3201]" strokeweight=".5pt">
+                          <v:shape id="Cuadro de texto 221" o:spid="_x0000_s1157" type="#_x0000_t202" style="position:absolute;left:42300;width:8586;height:7315;visibility:visible;mso-wrap-style:square;v-text-anchor:top" o:gfxdata="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" fillcolor="white [3201]" strokeweight=".5pt">
                             <v:textbox>
                               <w:txbxContent>
                                 <w:p>
@@ -11427,18 +11766,18 @@
                               </w:txbxContent>
                             </v:textbox>
                           </v:shape>
-                          <v:shape id="Conector recto de flecha 222" o:spid="_x0000_s1153" type="#_x0000_t32" style="position:absolute;top:13040;width:12165;height:0;flip:x;visibility:visible;mso-wrap-style:square" o:connectortype="straight" o:gfxdata="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" strokecolor="black [3200]" strokeweight=".5pt">
+                          <v:shape id="Conector recto de flecha 222" o:spid="_x0000_s1158" type="#_x0000_t32" style="position:absolute;top:13040;width:12165;height:0;flip:x;visibility:visible;mso-wrap-style:square" o:connectortype="straight" o:gfxdata="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" strokecolor="black [3200]" strokeweight=".5pt">
                             <v:stroke endarrow="block" joinstyle="miter"/>
                           </v:shape>
-                          <v:shape id="Conector recto de flecha 223" o:spid="_x0000_s1154" type="#_x0000_t32" style="position:absolute;left:46674;top:7394;width:0;height:3812;visibility:visible;mso-wrap-style:square" o:connectortype="straight" o:gfxdata="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" strokecolor="black [3200]" strokeweight=".5pt">
+                          <v:shape id="Conector recto de flecha 223" o:spid="_x0000_s1159" type="#_x0000_t32" style="position:absolute;left:46674;top:7394;width:0;height:3812;visibility:visible;mso-wrap-style:square" o:connectortype="straight" o:gfxdata="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" strokecolor="black [3200]" strokeweight=".5pt">
                             <v:stroke endarrow="block" joinstyle="miter"/>
                           </v:shape>
                         </v:group>
                       </v:group>
                     </v:group>
-                    <v:group id="Grupo 224" o:spid="_x0000_s1155" style="position:absolute;left:3498;top:37530;width:57963;height:14147" coordsize="57969,14151" o:gfxdata="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">
-                      <v:group id="Grupo 225" o:spid="_x0000_s1156" style="position:absolute;left:37053;top:1113;width:20916;height:10098" coordsize="20916,10098" o:gfxdata="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">
-                        <v:shape id="Cuadro de texto 226" o:spid="_x0000_s1157" type="#_x0000_t202" style="position:absolute;width:5088;height:1907;visibility:visible;mso-wrap-style:square;v-text-anchor:top" o:gfxdata="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" fillcolor="white [3201]" stroked="f" strokeweight=".5pt">
+                    <v:group id="Grupo 224" o:spid="_x0000_s1160" style="position:absolute;left:3498;top:37530;width:57963;height:14147" coordsize="57969,14151" o:gfxdata="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">
+                      <v:group id="Grupo 225" o:spid="_x0000_s1161" style="position:absolute;left:37053;top:1113;width:20916;height:10098" coordsize="20916,10098" o:gfxdata="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">
+                        <v:shape id="Cuadro de texto 226" o:spid="_x0000_s1162" type="#_x0000_t202" style="position:absolute;width:5088;height:1907;visibility:visible;mso-wrap-style:square;v-text-anchor:top" o:gfxdata="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" fillcolor="white [3201]" stroked="f" strokeweight=".5pt">
                           <v:textbox>
                             <w:txbxContent>
                               <w:p>
@@ -11457,24 +11796,27 @@
                             </w:txbxContent>
                           </v:textbox>
                         </v:shape>
-                        <v:shape id="Cuadro de texto 227" o:spid="_x0000_s1158" type="#_x0000_t202" style="position:absolute;left:9541;top:7951;width:11375;height:2147;visibility:visible;mso-wrap-style:square;v-text-anchor:top" o:gfxdata="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" fillcolor="white [3201]" stroked="f" strokeweight=".5pt">
+                        <v:shape id="Cuadro de texto 227" o:spid="_x0000_s1163" type="#_x0000_t202" style="position:absolute;left:9541;top:7951;width:11375;height:2147;visibility:visible;mso-wrap-style:square;v-text-anchor:top" o:gfxdata="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" fillcolor="white [3201]" stroked="f" strokeweight=".5pt">
                           <v:textbox>
                             <w:txbxContent>
                               <w:p>
                                 <w:pPr>
                                   <w:rPr>
                                     <w:sz w:val="14"/>
+                                    <w:lang w:val="en-US"/>
                                   </w:rPr>
                                 </w:pPr>
                                 <w:r>
                                   <w:rPr>
                                     <w:sz w:val="14"/>
+                                    <w:lang w:val="en-US"/>
                                   </w:rPr>
                                   <w:t xml:space="preserve">Q = Q1 </w:t>
                                 </w:r>
                                 <w:r>
                                   <w:rPr>
                                     <w:sz w:val="14"/>
+                                    <w:lang w:val="en-US"/>
                                   </w:rPr>
                                   <w:t>(</w:t>
                                 </w:r>
@@ -11482,18 +11824,21 @@
                                   <w:rPr>
                                     <w:sz w:val="14"/>
                                     <w:u w:val="single"/>
+                                    <w:lang w:val="en-US"/>
                                   </w:rPr>
                                   <w:t>AND Q2</w:t>
                                 </w:r>
                                 <w:r>
                                   <w:rPr>
                                     <w:sz w:val="14"/>
+                                    <w:lang w:val="en-US"/>
                                   </w:rPr>
                                   <w:t xml:space="preserve">) </w:t>
                                 </w:r>
                                 <w:r>
                                   <w:rPr>
                                     <w:sz w:val="14"/>
+                                    <w:lang w:val="en-US"/>
                                   </w:rPr>
                                   <w:t>AND Q3</w:t>
                                 </w:r>
@@ -11501,7 +11846,7 @@
                             </w:txbxContent>
                           </v:textbox>
                         </v:shape>
-                        <v:shape id="Cuadro de texto 228" o:spid="_x0000_s1159" type="#_x0000_t202" style="position:absolute;left:715;top:7951;width:9144;height:2147;visibility:visible;mso-wrap-style:square;v-text-anchor:top" o:gfxdata="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" fillcolor="white [3201]" stroked="f" strokeweight=".5pt">
+                        <v:shape id="Cuadro de texto 228" o:spid="_x0000_s1164" type="#_x0000_t202" style="position:absolute;left:715;top:7951;width:9144;height:2147;visibility:visible;mso-wrap-style:square;v-text-anchor:top" o:gfxdata="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" fillcolor="white [3201]" stroked="f" strokeweight=".5pt">
                           <v:textbox>
                             <w:txbxContent>
                               <w:p>
@@ -11520,7 +11865,7 @@
                             </w:txbxContent>
                           </v:textbox>
                         </v:shape>
-                        <v:shape id="Cuadro de texto 229" o:spid="_x0000_s1160" type="#_x0000_t202" style="position:absolute;left:2703;top:2385;width:2544;height:2147;visibility:visible;mso-wrap-style:square;v-text-anchor:top" o:gfxdata="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" fillcolor="white [3201]" stroked="f" strokeweight=".5pt">
+                        <v:shape id="Cuadro de texto 229" o:spid="_x0000_s1165" type="#_x0000_t202" style="position:absolute;left:2703;top:2385;width:2544;height:2147;visibility:visible;mso-wrap-style:square;v-text-anchor:top" o:gfxdata="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" fillcolor="white [3201]" stroked="f" strokeweight=".5pt">
                           <v:textbox>
                             <w:txbxContent>
                               <w:p>
@@ -11540,8 +11885,8 @@
                           </v:textbox>
                         </v:shape>
                       </v:group>
-                      <v:group id="Grupo 230" o:spid="_x0000_s1161" style="position:absolute;width:53194;height:14151" coordsize="53194,14151" o:gfxdata="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">
-                        <v:shape id="Cuadro de texto 231" o:spid="_x0000_s1162" type="#_x0000_t202" style="position:absolute;left:24410;top:9064;width:6361;height:2147;visibility:visible;mso-wrap-style:square;v-text-anchor:top" o:gfxdata="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" fillcolor="white [3201]" stroked="f" strokeweight=".5pt">
+                      <v:group id="Grupo 230" o:spid="_x0000_s1166" style="position:absolute;width:53194;height:14151" coordsize="53194,14151" o:gfxdata="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">
+                        <v:shape id="Cuadro de texto 231" o:spid="_x0000_s1167" type="#_x0000_t202" style="position:absolute;left:24410;top:9064;width:6361;height:2147;visibility:visible;mso-wrap-style:square;v-text-anchor:top" o:gfxdata="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" fillcolor="white [3201]" stroked="f" strokeweight=".5pt">
                           <v:textbox>
                             <w:txbxContent>
                               <w:p>
@@ -11560,7 +11905,7 @@
                             </w:txbxContent>
                           </v:textbox>
                         </v:shape>
-                        <v:shape id="Cuadro de texto 232" o:spid="_x0000_s1163" type="#_x0000_t202" style="position:absolute;left:23456;top:954;width:5089;height:1907;visibility:visible;mso-wrap-style:square;v-text-anchor:top" o:gfxdata="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" fillcolor="white [3201]" stroked="f" strokeweight=".5pt">
+                        <v:shape id="Cuadro de texto 232" o:spid="_x0000_s1168" type="#_x0000_t202" style="position:absolute;left:23456;top:954;width:5089;height:1907;visibility:visible;mso-wrap-style:square;v-text-anchor:top" o:gfxdata="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" fillcolor="white [3201]" stroked="f" strokeweight=".5pt">
                           <v:textbox>
                             <w:txbxContent>
                               <w:p>
@@ -11579,7 +11924,7 @@
                             </w:txbxContent>
                           </v:textbox>
                         </v:shape>
-                        <v:shape id="Cuadro de texto 233" o:spid="_x0000_s1164" type="#_x0000_t202" style="position:absolute;left:25682;top:3260;width:2545;height:2146;visibility:visible;mso-wrap-style:square;v-text-anchor:top" o:gfxdata="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" fillcolor="white [3201]" stroked="f" strokeweight=".5pt">
+                        <v:shape id="Cuadro de texto 233" o:spid="_x0000_s1169" type="#_x0000_t202" style="position:absolute;left:25682;top:3260;width:2545;height:2146;visibility:visible;mso-wrap-style:square;v-text-anchor:top" o:gfxdata="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" fillcolor="white [3201]" stroked="f" strokeweight=".5pt">
                           <v:textbox>
                             <w:txbxContent>
                               <w:p>
@@ -11598,8 +11943,8 @@
                             </w:txbxContent>
                           </v:textbox>
                         </v:shape>
-                        <v:group id="Grupo 234" o:spid="_x0000_s1165" style="position:absolute;width:53194;height:14151" coordsize="53194,14151" o:gfxdata="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">
-                          <v:shape id="Cuadro de texto 235" o:spid="_x0000_s1166" type="#_x0000_t202" style="position:absolute;left:3419;top:397;width:6122;height:4373;visibility:visible;mso-wrap-style:square;v-text-anchor:top" o:gfxdata="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" fillcolor="white [3201]" strokeweight=".5pt">
+                        <v:group id="Grupo 234" o:spid="_x0000_s1170" style="position:absolute;width:53194;height:14151" coordsize="53194,14151" o:gfxdata="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">
+                          <v:shape id="Cuadro de texto 235" o:spid="_x0000_s1171" type="#_x0000_t202" style="position:absolute;left:3419;top:397;width:6122;height:4373;visibility:visible;mso-wrap-style:square;v-text-anchor:top" o:gfxdata="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" fillcolor="white [3201]" strokeweight=".5pt">
                             <v:textbox>
                               <w:txbxContent>
                                 <w:p>
@@ -11616,10 +11961,10 @@
                               </w:txbxContent>
                             </v:textbox>
                           </v:shape>
-                          <v:shape id="Conector recto de flecha 236" o:spid="_x0000_s1167" type="#_x0000_t32" style="position:absolute;left:238;top:2544;width:3022;height:0;visibility:visible;mso-wrap-style:square" o:connectortype="straight" o:gfxdata="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" strokecolor="black [3200]" strokeweight=".5pt">
+                          <v:shape id="Conector recto de flecha 236" o:spid="_x0000_s1172" type="#_x0000_t32" style="position:absolute;left:238;top:2544;width:3022;height:0;visibility:visible;mso-wrap-style:square" o:connectortype="straight" o:gfxdata="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" strokecolor="black [3200]" strokeweight=".5pt">
                             <v:stroke endarrow="block" joinstyle="miter"/>
                           </v:shape>
-                          <v:shape id="Cuadro de texto 237" o:spid="_x0000_s1168" type="#_x0000_t202" style="position:absolute;left:12165;top:11370;width:41029;height:2781;visibility:visible;mso-wrap-style:square;v-text-anchor:top" o:gfxdata="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" fillcolor="#f2f2f2 [3052]" strokeweight=".5pt">
+                          <v:shape id="Cuadro de texto 237" o:spid="_x0000_s1173" type="#_x0000_t202" style="position:absolute;left:12165;top:11370;width:41029;height:2781;visibility:visible;mso-wrap-style:square;v-text-anchor:top" o:gfxdata="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" fillcolor="#f2f2f2 [3052]" strokeweight=".5pt">
                             <v:textbox>
                               <w:txbxContent>
                                 <w:p>
@@ -11633,7 +11978,7 @@
                               </w:txbxContent>
                             </v:textbox>
                           </v:shape>
-                          <v:shape id="Cuadro de texto 238" o:spid="_x0000_s1169" type="#_x0000_t202" style="position:absolute;left:13119;width:10173;height:8746;visibility:visible;mso-wrap-style:square;v-text-anchor:top" o:gfxdata="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" fillcolor="white [3201]" strokeweight=".5pt">
+                          <v:shape id="Cuadro de texto 238" o:spid="_x0000_s1174" type="#_x0000_t202" style="position:absolute;left:13119;width:10173;height:8746;visibility:visible;mso-wrap-style:square;v-text-anchor:top" o:gfxdata="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" fillcolor="white [3201]" strokeweight=".5pt">
                             <v:textbox>
                               <w:txbxContent>
                                 <w:p>
@@ -11705,10 +12050,10 @@
                               </w:txbxContent>
                             </v:textbox>
                           </v:shape>
-                          <v:shape id="Conector recto de flecha 239" o:spid="_x0000_s1170" type="#_x0000_t32" style="position:absolute;left:9700;top:2464;width:3419;height:0;visibility:visible;mso-wrap-style:square" o:connectortype="straight" o:gfxdata="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" strokecolor="black [3200]" strokeweight=".5pt">
+                          <v:shape id="Conector recto de flecha 239" o:spid="_x0000_s1175" type="#_x0000_t32" style="position:absolute;left:9700;top:2464;width:3419;height:0;visibility:visible;mso-wrap-style:square" o:connectortype="straight" o:gfxdata="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" strokecolor="black [3200]" strokeweight=".5pt">
                             <v:stroke endarrow="block" joinstyle="miter"/>
                           </v:shape>
-                          <v:shape id="Cuadro de texto 240" o:spid="_x0000_s1171" type="#_x0000_t202" style="position:absolute;left:28624;top:238;width:8585;height:6838;visibility:visible;mso-wrap-style:square;v-text-anchor:top" o:gfxdata="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" fillcolor="white [3201]" strokeweight=".5pt">
+                          <v:shape id="Cuadro de texto 240" o:spid="_x0000_s1176" type="#_x0000_t202" style="position:absolute;left:28624;top:238;width:8585;height:6838;visibility:visible;mso-wrap-style:square;v-text-anchor:top" o:gfxdata="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" fillcolor="white [3201]" strokeweight=".5pt">
                             <v:textbox>
                               <w:txbxContent>
                                 <w:p>
@@ -11742,23 +12087,23 @@
                               </w:txbxContent>
                             </v:textbox>
                           </v:shape>
-                          <v:group id="Grupo 241" o:spid="_x0000_s1172" style="position:absolute;left:23535;top:3021;width:5010;height:8031" coordsize="5009,8030" o:gfxdata="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">
-                            <v:shape id="Conector recto de flecha 242" o:spid="_x0000_s1173" type="#_x0000_t32" style="position:absolute;width:5009;height:0;visibility:visible;mso-wrap-style:square" o:connectortype="straight" o:gfxdata="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" strokecolor="black [3200]" strokeweight=".5pt">
+                          <v:group id="Grupo 241" o:spid="_x0000_s1177" style="position:absolute;left:23535;top:3021;width:5010;height:8031" coordsize="5009,8030" o:gfxdata="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">
+                            <v:shape id="Conector recto de flecha 242" o:spid="_x0000_s1178" type="#_x0000_t32" style="position:absolute;width:5009;height:0;visibility:visible;mso-wrap-style:square" o:connectortype="straight" o:gfxdata="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" strokecolor="black [3200]" strokeweight=".5pt">
                               <v:stroke endarrow="block" joinstyle="miter"/>
                             </v:shape>
-                            <v:shape id="Conector recto de flecha 243" o:spid="_x0000_s1174" type="#_x0000_t32" style="position:absolute;left:1033;top:79;width:0;height:7951;visibility:visible;mso-wrap-style:square" o:connectortype="straight" o:gfxdata="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" strokecolor="black [3200]" strokeweight=".5pt">
+                            <v:shape id="Conector recto de flecha 243" o:spid="_x0000_s1179" type="#_x0000_t32" style="position:absolute;left:1033;top:79;width:0;height:7951;visibility:visible;mso-wrap-style:square" o:connectortype="straight" o:gfxdata="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" strokecolor="black [3200]" strokeweight=".5pt">
                               <v:stroke endarrow="block" joinstyle="miter"/>
                             </v:shape>
                           </v:group>
-                          <v:group id="Grupo 244" o:spid="_x0000_s1175" style="position:absolute;left:37212;top:3180;width:5009;height:8031" coordsize="5009,8030" o:gfxdata="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">
-                            <v:shape id="Conector recto de flecha 245" o:spid="_x0000_s1176" type="#_x0000_t32" style="position:absolute;width:5009;height:0;visibility:visible;mso-wrap-style:square" o:connectortype="straight" o:gfxdata="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" strokecolor="black [3200]" strokeweight=".5pt">
+                          <v:group id="Grupo 244" o:spid="_x0000_s1180" style="position:absolute;left:37212;top:3180;width:5009;height:8031" coordsize="5009,8030" o:gfxdata="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">
+                            <v:shape id="Conector recto de flecha 245" o:spid="_x0000_s1181" type="#_x0000_t32" style="position:absolute;width:5009;height:0;visibility:visible;mso-wrap-style:square" o:connectortype="straight" o:gfxdata="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" strokecolor="black [3200]" strokeweight=".5pt">
                               <v:stroke endarrow="block" joinstyle="miter"/>
                             </v:shape>
-                            <v:shape id="Conector recto de flecha 246" o:spid="_x0000_s1177" type="#_x0000_t32" style="position:absolute;left:1033;top:79;width:0;height:7951;visibility:visible;mso-wrap-style:square" o:connectortype="straight" o:gfxdata="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" strokecolor="black [3200]" strokeweight=".5pt">
+                            <v:shape id="Conector recto de flecha 246" o:spid="_x0000_s1182" type="#_x0000_t32" style="position:absolute;left:1033;top:79;width:0;height:7951;visibility:visible;mso-wrap-style:square" o:connectortype="straight" o:gfxdata="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" strokecolor="black [3200]" strokeweight=".5pt">
                               <v:stroke endarrow="block" joinstyle="miter"/>
                             </v:shape>
                           </v:group>
-                          <v:shape id="Cuadro de texto 247" o:spid="_x0000_s1178" type="#_x0000_t202" style="position:absolute;left:42300;width:8586;height:7315;visibility:visible;mso-wrap-style:square;v-text-anchor:top" o:gfxdata="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" fillcolor="white [3201]" strokeweight=".5pt">
+                          <v:shape id="Cuadro de texto 247" o:spid="_x0000_s1183" type="#_x0000_t202" style="position:absolute;left:42300;width:8586;height:7315;visibility:visible;mso-wrap-style:square;v-text-anchor:top" o:gfxdata="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" fillcolor="white [3201]" strokeweight=".5pt">
                             <v:textbox>
                               <w:txbxContent>
                                 <w:p>
@@ -11786,19 +12131,19 @@
                               </w:txbxContent>
                             </v:textbox>
                           </v:shape>
-                          <v:shape id="Conector recto de flecha 248" o:spid="_x0000_s1179" type="#_x0000_t32" style="position:absolute;top:13040;width:12165;height:0;flip:x;visibility:visible;mso-wrap-style:square" o:connectortype="straight" o:gfxdata="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" strokecolor="black [3200]" strokeweight=".5pt">
+                          <v:shape id="Conector recto de flecha 248" o:spid="_x0000_s1184" type="#_x0000_t32" style="position:absolute;top:13040;width:12165;height:0;flip:x;visibility:visible;mso-wrap-style:square" o:connectortype="straight" o:gfxdata="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" strokecolor="black [3200]" strokeweight=".5pt">
                             <v:stroke endarrow="block" joinstyle="miter"/>
                           </v:shape>
-                          <v:shape id="Conector recto de flecha 249" o:spid="_x0000_s1180" type="#_x0000_t32" style="position:absolute;left:46674;top:7394;width:0;height:3812;visibility:visible;mso-wrap-style:square" o:connectortype="straight" o:gfxdata="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" strokecolor="black [3200]" strokeweight=".5pt">
+                          <v:shape id="Conector recto de flecha 249" o:spid="_x0000_s1185" type="#_x0000_t32" style="position:absolute;left:46674;top:7394;width:0;height:3812;visibility:visible;mso-wrap-style:square" o:connectortype="straight" o:gfxdata="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" strokecolor="black [3200]" strokeweight=".5pt">
                             <v:stroke endarrow="block" joinstyle="miter"/>
                           </v:shape>
                         </v:group>
                       </v:group>
                     </v:group>
-                    <v:shape id="Conector recto de flecha 253" o:spid="_x0000_s1181" type="#_x0000_t32" style="position:absolute;left:3657;width:0;height:57010;visibility:visible;mso-wrap-style:square" o:connectortype="straight" o:gfxdata="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" strokecolor="black [3200]" strokeweight=".5pt">
+                    <v:shape id="Conector recto de flecha 253" o:spid="_x0000_s1186" type="#_x0000_t32" style="position:absolute;left:3657;width:0;height:57010;visibility:visible;mso-wrap-style:square" o:connectortype="straight" o:gfxdata="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" strokecolor="black [3200]" strokeweight=".5pt">
                       <v:stroke endarrow="block" joinstyle="miter"/>
                     </v:shape>
-                    <v:shape id="Cuadro de texto 254" o:spid="_x0000_s1182" type="#_x0000_t202" style="position:absolute;top:57408;width:13517;height:6361;visibility:visible;mso-wrap-style:square;v-text-anchor:top" o:gfxdata="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" fillcolor="white [3201]" strokeweight=".5pt">
+                    <v:shape id="Cuadro de texto 254" o:spid="_x0000_s1187" type="#_x0000_t202" style="position:absolute;top:57408;width:13517;height:6361;visibility:visible;mso-wrap-style:square;v-text-anchor:top" o:gfxdata="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" fillcolor="white [3201]" strokeweight=".5pt">
                       <v:textbox>
                         <w:txbxContent>
                           <w:p>
@@ -11988,8 +12333,6 @@
         <w:ind w:right="284" w:firstLine="567"/>
         <w:jc w:val="both"/>
       </w:pPr>
-      <w:bookmarkStart w:id="0" w:name="_GoBack"/>
-      <w:bookmarkEnd w:id="0"/>
     </w:p>
     <w:p>
       <w:pPr>
@@ -12419,6 +12762,7 @@
           <w:rFonts w:ascii="Courier New" w:hAnsi="Courier New" w:cs="Courier New"/>
           <w:sz w:val="20"/>
           <w:szCs w:val="20"/>
+          <w:lang w:val="en-US"/>
         </w:rPr>
       </w:pPr>
       <w:r>
@@ -12427,6 +12771,7 @@
           <w:rFonts w:ascii="Courier New" w:hAnsi="Courier New" w:cs="Courier New"/>
           <w:sz w:val="20"/>
           <w:szCs w:val="20"/>
+          <w:lang w:val="en-US"/>
         </w:rPr>
         <w:t>&lt;dc:date&gt;</w:t>
       </w:r>
@@ -12437,6 +12782,7 @@
           <w:color w:val="000000"/>
           <w:sz w:val="20"/>
           <w:szCs w:val="20"/>
+          <w:lang w:val="en-US"/>
         </w:rPr>
         <w:t>2016</w:t>
       </w:r>
@@ -12446,6 +12792,7 @@
           <w:rFonts w:ascii="Courier New" w:hAnsi="Courier New" w:cs="Courier New"/>
           <w:sz w:val="20"/>
           <w:szCs w:val="20"/>
+          <w:lang w:val="en-US"/>
         </w:rPr>
         <w:t xml:space="preserve">&lt;/dc:date&gt; </w:t>
       </w:r>
@@ -12454,6 +12801,7 @@
           <w:rStyle w:val="html-tag"/>
           <w:rFonts w:cstheme="minorHAnsi"/>
           <w:szCs w:val="20"/>
+          <w:lang w:val="en-US"/>
         </w:rPr>
         <w:t>y</w:t>
       </w:r>
@@ -12463,6 +12811,7 @@
           <w:rFonts w:ascii="Courier New" w:hAnsi="Courier New" w:cs="Courier New"/>
           <w:sz w:val="20"/>
           <w:szCs w:val="20"/>
+          <w:lang w:val="en-US"/>
         </w:rPr>
         <w:t xml:space="preserve"> &lt;dc:creator&gt;</w:t>
       </w:r>
@@ -12473,6 +12822,7 @@
           <w:color w:val="000000"/>
           <w:sz w:val="20"/>
           <w:szCs w:val="20"/>
+          <w:lang w:val="en-US"/>
         </w:rPr>
         <w:t>Checa Nebot, Daniel</w:t>
       </w:r>
@@ -12482,6 +12832,7 @@
           <w:rFonts w:ascii="Courier New" w:hAnsi="Courier New" w:cs="Courier New"/>
           <w:sz w:val="20"/>
           <w:szCs w:val="20"/>
+          <w:lang w:val="en-US"/>
         </w:rPr>
         <w:t>&lt;/dc:creator&gt;</w:t>
       </w:r>
@@ -12495,6 +12846,7 @@
           <w:rFonts w:ascii="Courier New" w:hAnsi="Courier New" w:cs="Courier New"/>
           <w:sz w:val="20"/>
           <w:szCs w:val="20"/>
+          <w:lang w:val="en-US"/>
         </w:rPr>
       </w:pPr>
       <w:r>
@@ -12503,6 +12855,7 @@
           <w:rFonts w:ascii="Courier New" w:hAnsi="Courier New" w:cs="Courier New"/>
           <w:sz w:val="20"/>
           <w:szCs w:val="20"/>
+          <w:lang w:val="en-US"/>
         </w:rPr>
         <w:t>&lt;dc:date&gt;</w:t>
       </w:r>
@@ -12513,6 +12866,7 @@
           <w:color w:val="000000"/>
           <w:sz w:val="20"/>
           <w:szCs w:val="20"/>
+          <w:lang w:val="en-US"/>
         </w:rPr>
         <w:t>2016</w:t>
       </w:r>
@@ -12522,6 +12876,7 @@
           <w:rFonts w:ascii="Courier New" w:hAnsi="Courier New" w:cs="Courier New"/>
           <w:sz w:val="20"/>
           <w:szCs w:val="20"/>
+          <w:lang w:val="en-US"/>
         </w:rPr>
         <w:t xml:space="preserve">&lt;/dc:date&gt; </w:t>
       </w:r>
@@ -12530,6 +12885,7 @@
           <w:rStyle w:val="html-tag"/>
           <w:rFonts w:cstheme="minorHAnsi"/>
           <w:szCs w:val="20"/>
+          <w:lang w:val="en-US"/>
         </w:rPr>
         <w:t>y</w:t>
       </w:r>
@@ -12539,6 +12895,7 @@
           <w:rFonts w:ascii="Courier New" w:hAnsi="Courier New" w:cs="Courier New"/>
           <w:sz w:val="20"/>
           <w:szCs w:val="20"/>
+          <w:lang w:val="en-US"/>
         </w:rPr>
         <w:t xml:space="preserve"> &lt;dc:creator&gt;</w:t>
       </w:r>
@@ -12549,6 +12906,7 @@
           <w:color w:val="000000"/>
           <w:sz w:val="20"/>
           <w:szCs w:val="20"/>
+          <w:lang w:val="en-US"/>
         </w:rPr>
         <w:t>Daniel Vicente Moya</w:t>
       </w:r>
@@ -12558,6 +12916,7 @@
           <w:rFonts w:ascii="Courier New" w:hAnsi="Courier New" w:cs="Courier New"/>
           <w:sz w:val="20"/>
           <w:szCs w:val="20"/>
+          <w:lang w:val="en-US"/>
         </w:rPr>
         <w:t>&lt;/dc:creator&gt;</w:t>
       </w:r>
@@ -12571,6 +12930,7 @@
           <w:rFonts w:ascii="Courier New" w:hAnsi="Courier New" w:cs="Courier New"/>
           <w:sz w:val="20"/>
           <w:szCs w:val="20"/>
+          <w:lang w:val="en-US"/>
         </w:rPr>
       </w:pPr>
       <w:r>
@@ -12579,6 +12939,7 @@
           <w:rFonts w:ascii="Courier New" w:hAnsi="Courier New" w:cs="Courier New"/>
           <w:sz w:val="20"/>
           <w:szCs w:val="20"/>
+          <w:lang w:val="en-US"/>
         </w:rPr>
         <w:t>&lt;dc:date&gt;</w:t>
       </w:r>
@@ -12589,6 +12950,7 @@
           <w:color w:val="000000"/>
           <w:sz w:val="20"/>
           <w:szCs w:val="20"/>
+          <w:lang w:val="en-US"/>
         </w:rPr>
         <w:t>2016</w:t>
       </w:r>
@@ -12598,6 +12960,7 @@
           <w:rFonts w:ascii="Courier New" w:hAnsi="Courier New" w:cs="Courier New"/>
           <w:sz w:val="20"/>
           <w:szCs w:val="20"/>
+          <w:lang w:val="en-US"/>
         </w:rPr>
         <w:t xml:space="preserve">&lt;/dc:date&gt; </w:t>
       </w:r>
@@ -12606,6 +12969,7 @@
           <w:rStyle w:val="html-tag"/>
           <w:rFonts w:cstheme="minorHAnsi"/>
           <w:szCs w:val="20"/>
+          <w:lang w:val="en-US"/>
         </w:rPr>
         <w:t>y</w:t>
       </w:r>
@@ -12615,6 +12979,7 @@
           <w:rFonts w:ascii="Courier New" w:hAnsi="Courier New" w:cs="Courier New"/>
           <w:sz w:val="20"/>
           <w:szCs w:val="20"/>
+          <w:lang w:val="en-US"/>
         </w:rPr>
         <w:t xml:space="preserve"> &lt;dc:creator&gt;</w:t>
       </w:r>
@@ -12625,6 +12990,7 @@
           <w:color w:val="000000"/>
           <w:sz w:val="20"/>
           <w:szCs w:val="20"/>
+          <w:lang w:val="en-US"/>
         </w:rPr>
         <w:t>Filippini, Daniel</w:t>
       </w:r>
@@ -12634,6 +13000,7 @@
           <w:rFonts w:ascii="Courier New" w:hAnsi="Courier New" w:cs="Courier New"/>
           <w:sz w:val="20"/>
           <w:szCs w:val="20"/>
+          <w:lang w:val="en-US"/>
         </w:rPr>
         <w:t>&lt;/dc:creator&gt;</w:t>
       </w:r>
@@ -12647,6 +13014,7 @@
           <w:rFonts w:ascii="Courier New" w:hAnsi="Courier New" w:cs="Courier New"/>
           <w:sz w:val="20"/>
           <w:szCs w:val="20"/>
+          <w:lang w:val="en-US"/>
         </w:rPr>
       </w:pPr>
     </w:p>
@@ -12668,7 +13036,7 @@
       </w:r>
     </w:p>
     <w:sectPr>
-      <w:headerReference w:type="default" r:id="rId9"/>
+      <w:headerReference w:type="default" r:id="rId11"/>
       <w:pgSz w:w="11906" w:h="16838"/>
       <w:pgMar w:top="1417" w:right="1274" w:bottom="1417" w:left="1701" w:header="708" w:footer="708" w:gutter="0"/>
       <w:pgNumType w:start="0"/>
@@ -12724,6 +13092,61 @@
       </w:pPr>
       <w:r>
         <w:continuationSeparator/>
+      </w:r>
+    </w:p>
+  </w:footnote>
+  <w:footnote w:id="1">
+    <w:p>
+      <w:pPr>
+        <w:pStyle w:val="Textonotapie"/>
+      </w:pPr>
+      <w:r>
+        <w:rPr>
+          <w:rStyle w:val="Refdenotaalpie"/>
+        </w:rPr>
+        <w:footnoteRef/>
+      </w:r>
+      <w:r>
+        <w:t xml:space="preserve"> </w:t>
+      </w:r>
+      <w:r>
+        <w:t>Se ha decidido explicar paso a paso el proceso en lugar de emplear diagramas de secuencia para facilitar así la adición de notas, comentarios o explicaciones respecto a las decisiones tomadas.</w:t>
+      </w:r>
+    </w:p>
+  </w:footnote>
+  <w:footnote w:id="2">
+    <w:p>
+      <w:pPr>
+        <w:pStyle w:val="Textonotapie"/>
+      </w:pPr>
+      <w:r>
+        <w:rPr>
+          <w:rStyle w:val="Refdenotaalpie"/>
+        </w:rPr>
+        <w:footnoteRef/>
+      </w:r>
+      <w:r>
+        <w:t xml:space="preserve"> </w:t>
+      </w:r>
+      <w:r>
+        <w:rPr>
+          <w:color w:val="FF0000"/>
+        </w:rPr>
+        <w:t>Por ejemplo, tras aplicar la eliminación de stopwords, y stemming a “</w:t>
+      </w:r>
+      <w:r>
+        <w:rPr>
+          <w:rFonts w:ascii="Consolas" w:hAnsi="Consolas" w:cs="Consolas"/>
+          <w:color w:val="FF0000"/>
+        </w:rPr>
+        <w:t xml:space="preserve">Estamos interesados en </w:t>
+      </w:r>
+      <w:r>
+        <w:rPr>
+          <w:rFonts w:cstheme="minorHAnsi"/>
+          <w:color w:val="FF0000"/>
+        </w:rPr>
+        <w:t>recopilar todo tipo de información acerca de las características de la frontera entre Francia y España.” se obtendría “interesad recopilar tipo informacion acerc caracteristic fronter franci españ “.</w:t>
       </w:r>
     </w:p>
   </w:footnote>
@@ -14691,6 +15114,104 @@
     <w:basedOn w:val="Fuentedeprrafopredeter"/>
     <w:rsid w:val="008F0E38"/>
   </w:style>
+  <w:style w:type="paragraph" w:styleId="Textonotaalfinal">
+    <w:name w:val="endnote text"/>
+    <w:basedOn w:val="Normal"/>
+    <w:link w:val="TextonotaalfinalCar"/>
+    <w:uiPriority w:val="99"/>
+    <w:semiHidden/>
+    <w:unhideWhenUsed/>
+    <w:rsid w:val="00392F90"/>
+    <w:pPr>
+      <w:spacing w:after="0" w:line="240" w:lineRule="auto"/>
+    </w:pPr>
+    <w:rPr>
+      <w:sz w:val="20"/>
+      <w:szCs w:val="20"/>
+    </w:rPr>
+  </w:style>
+  <w:style w:type="character" w:customStyle="1" w:styleId="TextonotaalfinalCar">
+    <w:name w:val="Texto nota al final Car"/>
+    <w:basedOn w:val="Fuentedeprrafopredeter"/>
+    <w:link w:val="Textonotaalfinal"/>
+    <w:uiPriority w:val="99"/>
+    <w:semiHidden/>
+    <w:rsid w:val="00392F90"/>
+    <w:rPr>
+      <w:sz w:val="20"/>
+      <w:szCs w:val="20"/>
+    </w:rPr>
+  </w:style>
+  <w:style w:type="character" w:styleId="Refdenotaalfinal">
+    <w:name w:val="endnote reference"/>
+    <w:basedOn w:val="Fuentedeprrafopredeter"/>
+    <w:uiPriority w:val="99"/>
+    <w:semiHidden/>
+    <w:unhideWhenUsed/>
+    <w:rsid w:val="00392F90"/>
+    <w:rPr>
+      <w:vertAlign w:val="superscript"/>
+    </w:rPr>
+  </w:style>
+  <w:style w:type="paragraph" w:styleId="Textonotapie">
+    <w:name w:val="footnote text"/>
+    <w:basedOn w:val="Normal"/>
+    <w:link w:val="TextonotapieCar"/>
+    <w:uiPriority w:val="99"/>
+    <w:semiHidden/>
+    <w:unhideWhenUsed/>
+    <w:rsid w:val="00392F90"/>
+    <w:pPr>
+      <w:spacing w:after="0" w:line="240" w:lineRule="auto"/>
+    </w:pPr>
+    <w:rPr>
+      <w:sz w:val="20"/>
+      <w:szCs w:val="20"/>
+    </w:rPr>
+  </w:style>
+  <w:style w:type="character" w:customStyle="1" w:styleId="TextonotapieCar">
+    <w:name w:val="Texto nota pie Car"/>
+    <w:basedOn w:val="Fuentedeprrafopredeter"/>
+    <w:link w:val="Textonotapie"/>
+    <w:uiPriority w:val="99"/>
+    <w:semiHidden/>
+    <w:rsid w:val="00392F90"/>
+    <w:rPr>
+      <w:sz w:val="20"/>
+      <w:szCs w:val="20"/>
+    </w:rPr>
+  </w:style>
+  <w:style w:type="character" w:styleId="Refdenotaalpie">
+    <w:name w:val="footnote reference"/>
+    <w:basedOn w:val="Fuentedeprrafopredeter"/>
+    <w:uiPriority w:val="99"/>
+    <w:semiHidden/>
+    <w:unhideWhenUsed/>
+    <w:rsid w:val="00392F90"/>
+    <w:rPr>
+      <w:vertAlign w:val="superscript"/>
+    </w:rPr>
+  </w:style>
+  <w:style w:type="paragraph" w:styleId="Descripcin">
+    <w:name w:val="caption"/>
+    <w:basedOn w:val="Normal"/>
+    <w:next w:val="Normal"/>
+    <w:uiPriority w:val="35"/>
+    <w:semiHidden/>
+    <w:unhideWhenUsed/>
+    <w:qFormat/>
+    <w:rsid w:val="00216CE0"/>
+    <w:pPr>
+      <w:spacing w:after="200" w:line="240" w:lineRule="auto"/>
+    </w:pPr>
+    <w:rPr>
+      <w:i/>
+      <w:iCs/>
+      <w:color w:val="44546A" w:themeColor="text2"/>
+      <w:sz w:val="18"/>
+      <w:szCs w:val="18"/>
+    </w:rPr>
+  </w:style>
 </w:styles>
 </file>
 
@@ -15000,10 +15521,22 @@
 </CoverPageProperties>
 </file>
 
+<file path=customXml/item2.xml><?xml version="1.0" encoding="utf-8"?>
+<b:Sources xmlns:b="http://schemas.openxmlformats.org/officeDocument/2006/bibliography" xmlns="http://schemas.openxmlformats.org/officeDocument/2006/bibliography" SelectedStyle="\APASixthEditionOfficeOnline.xsl" StyleName="APA" Version="6"/>
+</file>
+
 <file path=customXml/itemProps1.xml><?xml version="1.0" encoding="utf-8"?>
 <ds:datastoreItem xmlns:ds="http://schemas.openxmlformats.org/officeDocument/2006/customXml" ds:itemID="{55AF091B-3C7A-41E3-B477-F2FDAA23CFDA}">
   <ds:schemaRefs>
     <ds:schemaRef ds:uri="http://schemas.microsoft.com/office/2006/coverPageProps"/>
   </ds:schemaRefs>
 </ds:datastoreItem>
+</file>
+
+<file path=customXml/itemProps2.xml><?xml version="1.0" encoding="utf-8"?>
+<ds:datastoreItem xmlns:ds="http://schemas.openxmlformats.org/officeDocument/2006/customXml" ds:itemID="{1E77918F-9C47-464F-8840-5E089D6940B1}">
+  <ds:schemaRefs>
+    <ds:schemaRef ds:uri="http://schemas.openxmlformats.org/officeDocument/2006/bibliography"/>
+  </ds:schemaRefs>
+</ds:datastoreItem>
 </file>
</xml_diff>